<commit_message>
Started Introduction and References
</commit_message>
<xml_diff>
--- a/WTR2.docx
+++ b/WTR2.docx
@@ -377,6 +377,13 @@
       <w:pPr>
         <w:pStyle w:val="NoSpacing"/>
         <w:jc w:val="center"/>
+        <w:sectPr>
+          <w:pgSz w:w="12240" w:h="15840"/>
+          <w:pgMar w:top="1440" w:right="1440" w:bottom="1440" w:left="1440" w:header="720" w:footer="720" w:gutter="0"/>
+          <w:pgNumType w:start="0" w:chapStyle="1"/>
+          <w:cols w:space="720"/>
+          <w:docGrid w:linePitch="360"/>
+        </w:sectPr>
       </w:pPr>
     </w:p>
     <w:p>
@@ -524,10 +531,7 @@
         <w:t>As we agreed, I have prepared the enclosed report, “</w:t>
       </w:r>
       <w:r>
-        <w:t>The Optimal Performance Engineering Routine</w:t>
-      </w:r>
-      <w:r>
-        <w:t>,” for my 2B</w:t>
+        <w:t>The Optimal Performance Engineering Routine,” for my 2B</w:t>
       </w:r>
       <w:r>
         <w:t xml:space="preserve"> work report and for the </w:t>
@@ -538,64 +542,995 @@
       </w:r>
       <w:proofErr w:type="spellEnd"/>
       <w:r>
-        <w:t xml:space="preserve"> Toronto Research and</w:t>
-      </w:r>
-      <w:bookmarkStart w:id="0" w:name="_GoBack"/>
+        <w:t xml:space="preserve"> Toronto Research and Development Teams</w:t>
+      </w:r>
+      <w:r>
+        <w:t xml:space="preserve">. This report, the second of four work reports that the Co-operative Education Program requires that I successfully complete as part of my </w:t>
+      </w:r>
+      <w:r>
+        <w:t>BCS</w:t>
+      </w:r>
+      <w:r>
+        <w:t xml:space="preserve"> Co-op degree requirements, has not received academic credit. </w:t>
+      </w:r>
+    </w:p>
+    <w:p>
+      <w:pPr>
+        <w:jc w:val="both"/>
+      </w:pPr>
+      <w:r>
+        <w:t xml:space="preserve">The Vault Performance </w:t>
+      </w:r>
+      <w:r>
+        <w:t xml:space="preserve">team that you lead provides </w:t>
+      </w:r>
+      <w:r>
+        <w:t>systems performance monitoring, measurements and optimization for both internal software developers and external customers</w:t>
+      </w:r>
+      <w:r>
+        <w:t xml:space="preserve">. My job as </w:t>
+      </w:r>
+      <w:r>
+        <w:t xml:space="preserve">Intern Performance Engineer </w:t>
+      </w:r>
+      <w:r>
+        <w:t xml:space="preserve">required that I </w:t>
+      </w:r>
+      <w:r>
+        <w:t xml:space="preserve">develop and execute performance tests, develop data collection/organization scripts and provide overall support for your work. </w:t>
+      </w:r>
+      <w:r>
+        <w:t xml:space="preserve">This report is an in-depth study </w:t>
+      </w:r>
+      <w:r>
+        <w:t>of the optimal schedule</w:t>
+      </w:r>
+      <w:r>
+        <w:t xml:space="preserve"> for whom and when to develop/execute particular performance tests for a product such as </w:t>
+      </w:r>
+      <w:proofErr w:type="spellStart"/>
+      <w:r>
+        <w:t>Veeva</w:t>
+      </w:r>
+      <w:proofErr w:type="spellEnd"/>
+      <w:r>
+        <w:t xml:space="preserve"> Vault.</w:t>
+      </w:r>
+      <w:r>
+        <w:t xml:space="preserve"> </w:t>
+      </w:r>
+    </w:p>
+    <w:p>
+      <w:pPr>
+        <w:jc w:val="both"/>
+      </w:pPr>
+      <w:r>
+        <w:t xml:space="preserve">The Faculty of Mathematics requests that you evaluate this report for command of topic and technical content/analysis. Following your assessment, the report, together with your evaluation, will be submitted to the Math Undergrad Office for evaluation on campus by qualified work report markers. The combined marks determine whether the report will receive credit and whether it will be considered for an award. </w:t>
+      </w:r>
+    </w:p>
+    <w:p>
+      <w:pPr>
+        <w:jc w:val="both"/>
+      </w:pPr>
+      <w:r>
+        <w:t xml:space="preserve">Thank you for your assistance in preparing this report. </w:t>
+      </w:r>
+    </w:p>
+    <w:p>
+      <w:pPr>
+        <w:jc w:val="both"/>
+      </w:pPr>
+      <w:r>
+        <w:t xml:space="preserve">Gary </w:t>
+      </w:r>
+      <w:proofErr w:type="spellStart"/>
+      <w:r>
+        <w:t>Jiayi</w:t>
+      </w:r>
+      <w:proofErr w:type="spellEnd"/>
+      <w:r>
+        <w:t xml:space="preserve"> Lin</w:t>
+      </w:r>
+      <w:r>
+        <w:t xml:space="preserve"> (your signature)</w:t>
+      </w:r>
+    </w:p>
+    <w:p>
+      <w:pPr>
+        <w:jc w:val="both"/>
+      </w:pPr>
+    </w:p>
+    <w:p/>
+    <w:p/>
+    <w:p/>
+    <w:p/>
+    <w:p/>
+    <w:p/>
+    <w:sdt>
+      <w:sdtPr>
+        <w:id w:val="2012485738"/>
+        <w:docPartObj>
+          <w:docPartGallery w:val="Table of Contents"/>
+          <w:docPartUnique/>
+        </w:docPartObj>
+      </w:sdtPr>
+      <w:sdtEndPr>
+        <w:rPr>
+          <w:rFonts w:eastAsiaTheme="minorHAnsi" w:cstheme="minorBidi"/>
+          <w:b/>
+          <w:bCs/>
+          <w:noProof/>
+          <w:color w:val="auto"/>
+          <w:sz w:val="24"/>
+          <w:szCs w:val="22"/>
+        </w:rPr>
+      </w:sdtEndPr>
+      <w:sdtContent>
+        <w:p>
+          <w:pPr>
+            <w:pStyle w:val="TOCHeading"/>
+          </w:pPr>
+          <w:r>
+            <w:t>Table of Contents</w:t>
+          </w:r>
+        </w:p>
+        <w:p>
+          <w:pPr>
+            <w:pStyle w:val="TOC1"/>
+            <w:tabs>
+              <w:tab w:val="right" w:leader="dot" w:pos="9350"/>
+            </w:tabs>
+            <w:rPr>
+              <w:rFonts w:asciiTheme="minorHAnsi" w:eastAsiaTheme="minorEastAsia" w:hAnsiTheme="minorHAnsi"/>
+              <w:noProof/>
+              <w:sz w:val="22"/>
+            </w:rPr>
+          </w:pPr>
+          <w:r>
+            <w:fldChar w:fldCharType="begin"/>
+          </w:r>
+          <w:r>
+            <w:instrText xml:space="preserve"> TOC \o "1-3" \h \z \u </w:instrText>
+          </w:r>
+          <w:r>
+            <w:fldChar w:fldCharType="separate"/>
+          </w:r>
+          <w:hyperlink w:anchor="_Toc457553850" w:history="1">
+            <w:r>
+              <w:rPr>
+                <w:rStyle w:val="Hyperlink"/>
+                <w:noProof/>
+              </w:rPr>
+              <w:t>List of Figures</w:t>
+            </w:r>
+            <w:r>
+              <w:rPr>
+                <w:noProof/>
+                <w:webHidden/>
+              </w:rPr>
+              <w:tab/>
+            </w:r>
+            <w:r>
+              <w:rPr>
+                <w:noProof/>
+                <w:webHidden/>
+              </w:rPr>
+              <w:fldChar w:fldCharType="begin"/>
+            </w:r>
+            <w:r>
+              <w:rPr>
+                <w:noProof/>
+                <w:webHidden/>
+              </w:rPr>
+              <w:instrText xml:space="preserve"> PAGEREF _Toc457553850 \h </w:instrText>
+            </w:r>
+            <w:r>
+              <w:rPr>
+                <w:noProof/>
+                <w:webHidden/>
+              </w:rPr>
+            </w:r>
+            <w:r>
+              <w:rPr>
+                <w:noProof/>
+                <w:webHidden/>
+              </w:rPr>
+              <w:fldChar w:fldCharType="separate"/>
+            </w:r>
+            <w:r>
+              <w:rPr>
+                <w:noProof/>
+                <w:webHidden/>
+              </w:rPr>
+              <w:t>iii</w:t>
+            </w:r>
+            <w:r>
+              <w:rPr>
+                <w:noProof/>
+                <w:webHidden/>
+              </w:rPr>
+              <w:fldChar w:fldCharType="end"/>
+            </w:r>
+          </w:hyperlink>
+        </w:p>
+        <w:p>
+          <w:pPr>
+            <w:pStyle w:val="TOC1"/>
+            <w:tabs>
+              <w:tab w:val="right" w:leader="dot" w:pos="9350"/>
+            </w:tabs>
+            <w:rPr>
+              <w:rFonts w:asciiTheme="minorHAnsi" w:eastAsiaTheme="minorEastAsia" w:hAnsiTheme="minorHAnsi"/>
+              <w:noProof/>
+              <w:sz w:val="22"/>
+            </w:rPr>
+          </w:pPr>
+          <w:hyperlink w:anchor="_Toc457553851" w:history="1">
+            <w:r>
+              <w:rPr>
+                <w:rStyle w:val="Hyperlink"/>
+                <w:noProof/>
+              </w:rPr>
+              <w:t>Executive Summary</w:t>
+            </w:r>
+            <w:r>
+              <w:rPr>
+                <w:noProof/>
+                <w:webHidden/>
+              </w:rPr>
+              <w:tab/>
+            </w:r>
+            <w:r>
+              <w:rPr>
+                <w:noProof/>
+                <w:webHidden/>
+              </w:rPr>
+              <w:fldChar w:fldCharType="begin"/>
+            </w:r>
+            <w:r>
+              <w:rPr>
+                <w:noProof/>
+                <w:webHidden/>
+              </w:rPr>
+              <w:instrText xml:space="preserve"> PAGEREF _Toc457553851 \h </w:instrText>
+            </w:r>
+            <w:r>
+              <w:rPr>
+                <w:noProof/>
+                <w:webHidden/>
+              </w:rPr>
+            </w:r>
+            <w:r>
+              <w:rPr>
+                <w:noProof/>
+                <w:webHidden/>
+              </w:rPr>
+              <w:fldChar w:fldCharType="separate"/>
+            </w:r>
+            <w:r>
+              <w:rPr>
+                <w:noProof/>
+                <w:webHidden/>
+              </w:rPr>
+              <w:t>iv</w:t>
+            </w:r>
+            <w:r>
+              <w:rPr>
+                <w:noProof/>
+                <w:webHidden/>
+              </w:rPr>
+              <w:fldChar w:fldCharType="end"/>
+            </w:r>
+          </w:hyperlink>
+        </w:p>
+        <w:p>
+          <w:pPr>
+            <w:pStyle w:val="TOC1"/>
+            <w:tabs>
+              <w:tab w:val="right" w:leader="dot" w:pos="9350"/>
+            </w:tabs>
+            <w:rPr>
+              <w:rFonts w:asciiTheme="minorHAnsi" w:eastAsiaTheme="minorEastAsia" w:hAnsiTheme="minorHAnsi"/>
+              <w:noProof/>
+              <w:sz w:val="22"/>
+            </w:rPr>
+          </w:pPr>
+          <w:hyperlink w:anchor="_Toc457553852" w:history="1">
+            <w:r>
+              <w:rPr>
+                <w:rStyle w:val="Hyperlink"/>
+                <w:noProof/>
+              </w:rPr>
+              <w:t>Introduction</w:t>
+            </w:r>
+            <w:r>
+              <w:rPr>
+                <w:noProof/>
+                <w:webHidden/>
+              </w:rPr>
+              <w:tab/>
+            </w:r>
+            <w:r>
+              <w:rPr>
+                <w:noProof/>
+                <w:webHidden/>
+              </w:rPr>
+              <w:fldChar w:fldCharType="begin"/>
+            </w:r>
+            <w:r>
+              <w:rPr>
+                <w:noProof/>
+                <w:webHidden/>
+              </w:rPr>
+              <w:instrText xml:space="preserve"> PAGEREF _Toc457553852 \h </w:instrText>
+            </w:r>
+            <w:r>
+              <w:rPr>
+                <w:noProof/>
+                <w:webHidden/>
+              </w:rPr>
+            </w:r>
+            <w:r>
+              <w:rPr>
+                <w:noProof/>
+                <w:webHidden/>
+              </w:rPr>
+              <w:fldChar w:fldCharType="separate"/>
+            </w:r>
+            <w:r>
+              <w:rPr>
+                <w:noProof/>
+                <w:webHidden/>
+              </w:rPr>
+              <w:t>1</w:t>
+            </w:r>
+            <w:r>
+              <w:rPr>
+                <w:noProof/>
+                <w:webHidden/>
+              </w:rPr>
+              <w:fldChar w:fldCharType="end"/>
+            </w:r>
+          </w:hyperlink>
+        </w:p>
+        <w:p>
+          <w:r>
+            <w:rPr>
+              <w:b/>
+              <w:bCs/>
+              <w:noProof/>
+            </w:rPr>
+            <w:fldChar w:fldCharType="end"/>
+          </w:r>
+        </w:p>
+      </w:sdtContent>
+    </w:sdt>
+    <w:p/>
+    <w:p/>
+    <w:p/>
+    <w:p/>
+    <w:p/>
+    <w:p/>
+    <w:p/>
+    <w:p/>
+    <w:p/>
+    <w:p/>
+    <w:p/>
+    <w:p/>
+    <w:p/>
+    <w:p/>
+    <w:p/>
+    <w:p/>
+    <w:p/>
+    <w:p/>
+    <w:p/>
+    <w:p/>
+    <w:p/>
+    <w:p/>
+    <w:p/>
+    <w:p>
+      <w:pPr>
+        <w:pStyle w:val="Heading1"/>
+      </w:pPr>
+      <w:bookmarkStart w:id="0" w:name="_Toc457553850"/>
+      <w:r>
+        <w:lastRenderedPageBreak/>
+        <w:t>List of Figures</w:t>
+      </w:r>
       <w:bookmarkEnd w:id="0"/>
-      <w:r>
-        <w:t xml:space="preserve"> Development Teams</w:t>
-      </w:r>
-      <w:r>
-        <w:t xml:space="preserve">. This report, the second of four work reports that the Co-operative Education Program requires that I successfully complete as part of my </w:t>
-      </w:r>
-      <w:r>
-        <w:t>BCS</w:t>
-      </w:r>
-      <w:r>
-        <w:t xml:space="preserve"> Co-op degree requirements, has not received academic credit. </w:t>
-      </w:r>
+    </w:p>
+    <w:p/>
+    <w:p/>
+    <w:p/>
+    <w:p/>
+    <w:p/>
+    <w:p/>
+    <w:p/>
+    <w:p/>
+    <w:p/>
+    <w:p/>
+    <w:p/>
+    <w:p/>
+    <w:p/>
+    <w:p/>
+    <w:p/>
+    <w:p/>
+    <w:p/>
+    <w:p/>
+    <w:p/>
+    <w:p/>
+    <w:p/>
+    <w:p/>
+    <w:p/>
+    <w:p/>
+    <w:p/>
+    <w:p/>
+    <w:p>
+      <w:pPr>
+        <w:pStyle w:val="Heading1"/>
+      </w:pPr>
+      <w:bookmarkStart w:id="1" w:name="_Toc457553851"/>
+      <w:r>
+        <w:lastRenderedPageBreak/>
+        <w:t>Executive Summary</w:t>
+      </w:r>
+      <w:bookmarkEnd w:id="1"/>
+    </w:p>
+    <w:p>
+      <w:proofErr w:type="spellStart"/>
+      <w:r>
+        <w:t>Asdfasdf</w:t>
+      </w:r>
+      <w:proofErr w:type="spellEnd"/>
+    </w:p>
+    <w:p>
+      <w:r>
+        <w:t>Ads</w:t>
+      </w:r>
+    </w:p>
+    <w:p>
+      <w:r>
+        <w:t>Fa</w:t>
+      </w:r>
+    </w:p>
+    <w:p>
+      <w:proofErr w:type="spellStart"/>
+      <w:r>
+        <w:t>Dsf</w:t>
+      </w:r>
+      <w:proofErr w:type="spellEnd"/>
+    </w:p>
+    <w:p>
+      <w:proofErr w:type="spellStart"/>
+      <w:r>
+        <w:t>Afds</w:t>
+      </w:r>
+      <w:proofErr w:type="spellEnd"/>
+    </w:p>
+    <w:p>
+      <w:r>
+        <w:t>A</w:t>
+      </w:r>
+    </w:p>
+    <w:p>
+      <w:proofErr w:type="spellStart"/>
+      <w:r>
+        <w:t>Dsf</w:t>
+      </w:r>
+      <w:proofErr w:type="spellEnd"/>
+    </w:p>
+    <w:p>
+      <w:proofErr w:type="spellStart"/>
+      <w:r>
+        <w:t>Asdfasdfadsf</w:t>
+      </w:r>
+      <w:proofErr w:type="spellEnd"/>
+    </w:p>
+    <w:p>
+      <w:proofErr w:type="spellStart"/>
+      <w:r>
+        <w:t>Adsf</w:t>
+      </w:r>
+      <w:proofErr w:type="spellEnd"/>
+    </w:p>
+    <w:p>
+      <w:r>
+        <w:t>As</w:t>
+      </w:r>
+    </w:p>
+    <w:p>
+      <w:proofErr w:type="spellStart"/>
+      <w:r>
+        <w:t>Df</w:t>
+      </w:r>
+      <w:proofErr w:type="spellEnd"/>
+    </w:p>
+    <w:p>
+      <w:r>
+        <w:t>As</w:t>
+      </w:r>
+    </w:p>
+    <w:p>
+      <w:proofErr w:type="spellStart"/>
+      <w:r>
+        <w:t>Df</w:t>
+      </w:r>
+      <w:proofErr w:type="spellEnd"/>
+    </w:p>
+    <w:p>
+      <w:proofErr w:type="spellStart"/>
+      <w:r>
+        <w:t>Asdf</w:t>
+      </w:r>
+      <w:proofErr w:type="spellEnd"/>
+    </w:p>
+    <w:p>
+      <w:proofErr w:type="spellStart"/>
+      <w:r>
+        <w:t>Asdf</w:t>
+      </w:r>
+      <w:proofErr w:type="spellEnd"/>
+    </w:p>
+    <w:p>
+      <w:r>
+        <w:t>A</w:t>
+      </w:r>
+    </w:p>
+    <w:p>
+      <w:proofErr w:type="spellStart"/>
+      <w:r>
+        <w:t>Dsfasdfas</w:t>
+      </w:r>
+      <w:proofErr w:type="spellEnd"/>
+    </w:p>
+    <w:p>
+      <w:proofErr w:type="spellStart"/>
+      <w:r>
+        <w:t>Dfadsf</w:t>
+      </w:r>
+      <w:proofErr w:type="spellEnd"/>
+    </w:p>
+    <w:p>
+      <w:r>
+        <w:t>Ads</w:t>
+      </w:r>
+    </w:p>
+    <w:p>
+      <w:r>
+        <w:t>F</w:t>
+      </w:r>
+    </w:p>
+    <w:p>
+      <w:r>
+        <w:t>Ads</w:t>
+      </w:r>
+    </w:p>
+    <w:p>
+      <w:proofErr w:type="spellStart"/>
+      <w:r>
+        <w:t>Fasdf</w:t>
+      </w:r>
+      <w:proofErr w:type="spellEnd"/>
+    </w:p>
+    <w:p/>
+    <w:p/>
+    <w:p>
+      <w:pPr>
+        <w:sectPr>
+          <w:headerReference w:type="default" r:id="rId7"/>
+          <w:headerReference w:type="first" r:id="rId8"/>
+          <w:pgSz w:w="12240" w:h="15840"/>
+          <w:pgMar w:top="1440" w:right="1440" w:bottom="1440" w:left="1440" w:header="720" w:footer="720" w:gutter="0"/>
+          <w:pgNumType w:fmt="lowerRoman" w:start="1" w:chapStyle="1"/>
+          <w:cols w:space="720"/>
+          <w:titlePg/>
+          <w:docGrid w:linePitch="360"/>
+        </w:sectPr>
+      </w:pPr>
+    </w:p>
+    <w:p>
+      <w:pPr>
+        <w:pStyle w:val="Heading1"/>
+      </w:pPr>
+      <w:bookmarkStart w:id="2" w:name="_Toc457553852"/>
+      <w:r>
+        <w:lastRenderedPageBreak/>
+        <w:t>In</w:t>
+      </w:r>
+      <w:r>
+        <w:t>troduction</w:t>
+      </w:r>
+      <w:bookmarkEnd w:id="2"/>
     </w:p>
     <w:p>
       <w:pPr>
         <w:jc w:val="both"/>
       </w:pPr>
       <w:r>
-        <w:t>The Internal Computer Support team that you lead provides LAN and hardware support to internal users. My job as LAN Support Assistant required that I handle all requests for support regarding the network. I responded to telephone, e-mail, and in-person queries. This report is an in-depth study of the implementation of the company’s new Local Area Network. The Faculty of Mathematics requests that you evaluate this report for command of topic and technical content/analysis. Following your assessment, the report, together with your evaluation, will be submitted to the Math Undergrad Office for evaluation on campus by qualified work report markers. The combined marks determine whether the report will receive credit and whether it will be considered for an award. Thank you for your assistance in preparing this report. Ima Student (your signature)</w:t>
+        <w:tab/>
+        <w:t xml:space="preserve">“Problems worthy of attack prove their worth by hitting back” stated Danish scientist, inventor and mathematician Piet Hein, and one would find it difficult to </w:t>
+      </w:r>
+      <w:r>
+        <w:t>disagree (</w:t>
+      </w:r>
+      <w:r>
+        <w:t>Hein, 2</w:t>
+      </w:r>
+      <w:r>
+        <w:t>)</w:t>
+      </w:r>
+      <w:r>
+        <w:t>. Amongst the tens of thousands of problems software engineers face during their careers, performance quality happens to be one of them. It also happens to be one of the most</w:t>
+      </w:r>
+      <w:r>
+        <w:t xml:space="preserve"> difficult to solve</w:t>
+      </w:r>
+      <w:r>
+        <w:t>.</w:t>
+      </w:r>
+      <w:r>
+        <w:t xml:space="preserve"> The struggle to meet software performance targets is never smooth</w:t>
+      </w:r>
+      <w:r>
+        <w:t xml:space="preserve">, and often involves remodeling the architecture of at least one </w:t>
+      </w:r>
+      <w:r>
+        <w:t xml:space="preserve">major </w:t>
+      </w:r>
+      <w:r>
+        <w:t>module</w:t>
+      </w:r>
+      <w:r>
+        <w:t>.</w:t>
       </w:r>
     </w:p>
     <w:p>
       <w:pPr>
         <w:jc w:val="both"/>
       </w:pPr>
-    </w:p>
-    <w:p/>
-    <w:p/>
-    <w:p/>
-    <w:p/>
-    <w:p/>
-    <w:p/>
-    <w:p/>
-    <w:p/>
-    <w:p/>
-    <w:p/>
-    <w:p/>
-    <w:p/>
-    <w:p/>
-    <w:p/>
-    <w:p/>
-    <w:p/>
-    <w:p/>
-    <w:p/>
-    <w:p/>
-    <w:p/>
+      <w:r>
+        <w:tab/>
+        <w:t>However, there exists ample tools, strategies, methodologies and practices to ensure that software architecture is designed with scalability and responsiveness as core values.</w:t>
+      </w:r>
+      <w:r>
+        <w:t xml:space="preserve"> This report focuses on determining the optimal types of performance tests to run, when to run them and who to run them. The report also defines and analyses a particular software development cycle that </w:t>
+      </w:r>
+      <w:r>
+        <w:t>emphasizes</w:t>
+      </w:r>
+      <w:r>
+        <w:t xml:space="preserve"> assurance of performance quality.</w:t>
+      </w:r>
+      <w:r>
+        <w:t xml:space="preserve"> This report will analyze the </w:t>
+      </w:r>
+      <w:r>
+        <w:t xml:space="preserve">general </w:t>
+      </w:r>
+      <w:r>
+        <w:t xml:space="preserve">problem of poor software performance, the </w:t>
+      </w:r>
+      <w:r>
+        <w:t xml:space="preserve">effects this problem has on the software industry, various performance engineering practices and the optimal performance-focused development cycle. There will be references to the software industry in general, but </w:t>
+      </w:r>
+      <w:bookmarkStart w:id="3" w:name="_GoBack"/>
+      <w:bookmarkEnd w:id="3"/>
+      <w:r>
+        <w:t xml:space="preserve">also specific mentions to my work at </w:t>
+      </w:r>
+      <w:proofErr w:type="spellStart"/>
+      <w:r>
+        <w:t>Veeva</w:t>
+      </w:r>
+      <w:proofErr w:type="spellEnd"/>
+      <w:r>
+        <w:t xml:space="preserve"> Systems.</w:t>
+      </w:r>
+    </w:p>
+    <w:p>
+      <w:pPr>
+        <w:jc w:val="both"/>
+      </w:pPr>
+    </w:p>
+    <w:p>
+      <w:pPr>
+        <w:jc w:val="both"/>
+      </w:pPr>
+    </w:p>
+    <w:p>
+      <w:pPr>
+        <w:jc w:val="both"/>
+      </w:pPr>
+    </w:p>
+    <w:p/>
+    <w:p/>
+    <w:p/>
+    <w:p/>
+    <w:p/>
+    <w:p/>
+    <w:p/>
+    <w:p/>
+    <w:p/>
+    <w:p/>
+    <w:p/>
+    <w:p/>
+    <w:p/>
+    <w:p/>
+    <w:p/>
+    <w:p/>
+    <w:p/>
+    <w:p/>
+    <w:p/>
+    <w:p/>
+    <w:p/>
+    <w:p>
+      <w:pPr>
+        <w:pStyle w:val="Heading1"/>
+      </w:pPr>
+      <w:r>
+        <w:t>References</w:t>
+      </w:r>
+    </w:p>
+    <w:p/>
+    <w:p>
+      <w:r>
+        <w:t>Hein, Piet.</w:t>
+      </w:r>
+      <w:r>
+        <w:t> </w:t>
+      </w:r>
+      <w:proofErr w:type="spellStart"/>
+      <w:r>
+        <w:t>Grooks</w:t>
+      </w:r>
+      <w:proofErr w:type="spellEnd"/>
+      <w:r>
+        <w:t xml:space="preserve">. </w:t>
+      </w:r>
+      <w:proofErr w:type="spellStart"/>
+      <w:r>
+        <w:t>N.p</w:t>
+      </w:r>
+      <w:proofErr w:type="spellEnd"/>
+      <w:r>
+        <w:t xml:space="preserve">.: </w:t>
+      </w:r>
+      <w:proofErr w:type="spellStart"/>
+      <w:r>
+        <w:t>n.p</w:t>
+      </w:r>
+      <w:proofErr w:type="spellEnd"/>
+      <w:r>
+        <w:t>., 1996. Print.</w:t>
+      </w:r>
+    </w:p>
     <w:sectPr>
+      <w:headerReference w:type="first" r:id="rId9"/>
       <w:pgSz w:w="12240" w:h="15840"/>
       <w:pgMar w:top="1440" w:right="1440" w:bottom="1440" w:left="1440" w:header="720" w:footer="720" w:gutter="0"/>
+      <w:pgNumType w:start="1" w:chapStyle="1"/>
       <w:cols w:space="720"/>
+      <w:titlePg/>
       <w:docGrid w:linePitch="360"/>
     </w:sectPr>
   </w:body>
 </w:document>
+</file>
+
+<file path=word/endnotes.xml><?xml version="1.0" encoding="utf-8"?>
+<w:endnotes xmlns:wpc="http://schemas.microsoft.com/office/word/2010/wordprocessingCanvas" xmlns:cx="http://schemas.microsoft.com/office/drawing/2014/chartex" xmlns:cx1="http://schemas.microsoft.com/office/drawing/2015/9/8/chartex" xmlns:cx2="http://schemas.microsoft.com/office/drawing/2015/10/21/chartex" xmlns:mc="http://schemas.openxmlformats.org/markup-compatibility/2006" xmlns:o="urn:schemas-microsoft-com:office:office" xmlns:r="http://schemas.openxmlformats.org/officeDocument/2006/relationships" xmlns:m="http://schemas.openxmlformats.org/officeDocument/2006/math" xmlns:v="urn:schemas-microsoft-com:vml" xmlns:wp14="http://schemas.microsoft.com/office/word/2010/wordprocessingDrawing" xmlns:wp="http://schemas.openxmlformats.org/drawingml/2006/wordprocessingDrawing" xmlns:w10="urn:schemas-microsoft-com:office:word" xmlns:w="http://schemas.openxmlformats.org/wordprocessingml/2006/main" xmlns:w14="http://schemas.microsoft.com/office/word/2010/wordml" xmlns:w15="http://schemas.microsoft.com/office/word/2012/wordml" xmlns:w16se="http://schemas.microsoft.com/office/word/2015/wordml/symex" xmlns:wpg="http://schemas.microsoft.com/office/word/2010/wordprocessingGroup" xmlns:wpi="http://schemas.microsoft.com/office/word/2010/wordprocessingInk" xmlns:wne="http://schemas.microsoft.com/office/word/2006/wordml" xmlns:wps="http://schemas.microsoft.com/office/word/2010/wordprocessingShape" mc:Ignorable="w14 w15 w16se wp14">
+  <w:endnote w:type="separator" w:id="-1">
+    <w:p>
+      <w:pPr>
+        <w:spacing w:after="0" w:line="240" w:lineRule="auto"/>
+      </w:pPr>
+      <w:r>
+        <w:separator/>
+      </w:r>
+    </w:p>
+  </w:endnote>
+  <w:endnote w:type="continuationSeparator" w:id="0">
+    <w:p>
+      <w:pPr>
+        <w:spacing w:after="0" w:line="240" w:lineRule="auto"/>
+      </w:pPr>
+      <w:r>
+        <w:continuationSeparator/>
+      </w:r>
+    </w:p>
+  </w:endnote>
+</w:endnotes>
+</file>
+
+<file path=word/footnotes.xml><?xml version="1.0" encoding="utf-8"?>
+<w:footnotes xmlns:wpc="http://schemas.microsoft.com/office/word/2010/wordprocessingCanvas" xmlns:cx="http://schemas.microsoft.com/office/drawing/2014/chartex" xmlns:cx1="http://schemas.microsoft.com/office/drawing/2015/9/8/chartex" xmlns:cx2="http://schemas.microsoft.com/office/drawing/2015/10/21/chartex" xmlns:mc="http://schemas.openxmlformats.org/markup-compatibility/2006" xmlns:o="urn:schemas-microsoft-com:office:office" xmlns:r="http://schemas.openxmlformats.org/officeDocument/2006/relationships" xmlns:m="http://schemas.openxmlformats.org/officeDocument/2006/math" xmlns:v="urn:schemas-microsoft-com:vml" xmlns:wp14="http://schemas.microsoft.com/office/word/2010/wordprocessingDrawing" xmlns:wp="http://schemas.openxmlformats.org/drawingml/2006/wordprocessingDrawing" xmlns:w10="urn:schemas-microsoft-com:office:word" xmlns:w="http://schemas.openxmlformats.org/wordprocessingml/2006/main" xmlns:w14="http://schemas.microsoft.com/office/word/2010/wordml" xmlns:w15="http://schemas.microsoft.com/office/word/2012/wordml" xmlns:w16se="http://schemas.microsoft.com/office/word/2015/wordml/symex" xmlns:wpg="http://schemas.microsoft.com/office/word/2010/wordprocessingGroup" xmlns:wpi="http://schemas.microsoft.com/office/word/2010/wordprocessingInk" xmlns:wne="http://schemas.microsoft.com/office/word/2006/wordml" xmlns:wps="http://schemas.microsoft.com/office/word/2010/wordprocessingShape" mc:Ignorable="w14 w15 w16se wp14">
+  <w:footnote w:type="separator" w:id="-1">
+    <w:p>
+      <w:pPr>
+        <w:spacing w:after="0" w:line="240" w:lineRule="auto"/>
+      </w:pPr>
+      <w:r>
+        <w:separator/>
+      </w:r>
+    </w:p>
+  </w:footnote>
+  <w:footnote w:type="continuationSeparator" w:id="0">
+    <w:p>
+      <w:pPr>
+        <w:spacing w:after="0" w:line="240" w:lineRule="auto"/>
+      </w:pPr>
+      <w:r>
+        <w:continuationSeparator/>
+      </w:r>
+    </w:p>
+  </w:footnote>
+</w:footnotes>
+</file>
+
+<file path=word/header1.xml><?xml version="1.0" encoding="utf-8"?>
+<w:hdr xmlns:wpc="http://schemas.microsoft.com/office/word/2010/wordprocessingCanvas" xmlns:cx="http://schemas.microsoft.com/office/drawing/2014/chartex" xmlns:cx1="http://schemas.microsoft.com/office/drawing/2015/9/8/chartex" xmlns:cx2="http://schemas.microsoft.com/office/drawing/2015/10/21/chartex" xmlns:mc="http://schemas.openxmlformats.org/markup-compatibility/2006" xmlns:o="urn:schemas-microsoft-com:office:office" xmlns:r="http://schemas.openxmlformats.org/officeDocument/2006/relationships" xmlns:m="http://schemas.openxmlformats.org/officeDocument/2006/math" xmlns:v="urn:schemas-microsoft-com:vml" xmlns:wp14="http://schemas.microsoft.com/office/word/2010/wordprocessingDrawing" xmlns:wp="http://schemas.openxmlformats.org/drawingml/2006/wordprocessingDrawing" xmlns:w10="urn:schemas-microsoft-com:office:word" xmlns:w="http://schemas.openxmlformats.org/wordprocessingml/2006/main" xmlns:w14="http://schemas.microsoft.com/office/word/2010/wordml" xmlns:w15="http://schemas.microsoft.com/office/word/2012/wordml" xmlns:w16se="http://schemas.microsoft.com/office/word/2015/wordml/symex" xmlns:wpg="http://schemas.microsoft.com/office/word/2010/wordprocessingGroup" xmlns:wpi="http://schemas.microsoft.com/office/word/2010/wordprocessingInk" xmlns:wne="http://schemas.microsoft.com/office/word/2006/wordml" xmlns:wps="http://schemas.microsoft.com/office/word/2010/wordprocessingShape" mc:Ignorable="w14 w15 w16se wp14">
+  <w:sdt>
+    <w:sdtPr>
+      <w:id w:val="-580068509"/>
+      <w:docPartObj>
+        <w:docPartGallery w:val="Page Numbers (Top of Page)"/>
+        <w:docPartUnique/>
+      </w:docPartObj>
+    </w:sdtPr>
+    <w:sdtEndPr>
+      <w:rPr>
+        <w:color w:val="7F7F7F" w:themeColor="background1" w:themeShade="7F"/>
+        <w:spacing w:val="60"/>
+      </w:rPr>
+    </w:sdtEndPr>
+    <w:sdtContent>
+      <w:p>
+        <w:pPr>
+          <w:pStyle w:val="Header"/>
+          <w:pBdr>
+            <w:bottom w:val="single" w:sz="4" w:space="1" w:color="D9D9D9" w:themeColor="background1" w:themeShade="D9"/>
+          </w:pBdr>
+          <w:rPr>
+            <w:b/>
+            <w:bCs/>
+          </w:rPr>
+        </w:pPr>
+        <w:r>
+          <w:fldChar w:fldCharType="begin"/>
+        </w:r>
+        <w:r>
+          <w:instrText xml:space="preserve"> PAGE   \* MERGEFORMAT </w:instrText>
+        </w:r>
+        <w:r>
+          <w:fldChar w:fldCharType="separate"/>
+        </w:r>
+        <w:r>
+          <w:rPr>
+            <w:b/>
+            <w:bCs/>
+            <w:noProof/>
+          </w:rPr>
+          <w:t>2</w:t>
+        </w:r>
+        <w:r>
+          <w:rPr>
+            <w:b/>
+            <w:bCs/>
+            <w:noProof/>
+          </w:rPr>
+          <w:fldChar w:fldCharType="end"/>
+        </w:r>
+        <w:r>
+          <w:rPr>
+            <w:b/>
+            <w:bCs/>
+          </w:rPr>
+          <w:t xml:space="preserve"> | </w:t>
+        </w:r>
+        <w:r>
+          <w:rPr>
+            <w:color w:val="7F7F7F" w:themeColor="background1" w:themeShade="7F"/>
+            <w:spacing w:val="60"/>
+          </w:rPr>
+          <w:t>Page</w:t>
+        </w:r>
+      </w:p>
+    </w:sdtContent>
+  </w:sdt>
+  <w:p>
+    <w:pPr>
+      <w:pStyle w:val="Header"/>
+    </w:pPr>
+  </w:p>
+</w:hdr>
+</file>
+
+<file path=word/header2.xml><?xml version="1.0" encoding="utf-8"?>
+<w:hdr xmlns:wpc="http://schemas.microsoft.com/office/word/2010/wordprocessingCanvas" xmlns:cx="http://schemas.microsoft.com/office/drawing/2014/chartex" xmlns:cx1="http://schemas.microsoft.com/office/drawing/2015/9/8/chartex" xmlns:cx2="http://schemas.microsoft.com/office/drawing/2015/10/21/chartex" xmlns:mc="http://schemas.openxmlformats.org/markup-compatibility/2006" xmlns:o="urn:schemas-microsoft-com:office:office" xmlns:r="http://schemas.openxmlformats.org/officeDocument/2006/relationships" xmlns:m="http://schemas.openxmlformats.org/officeDocument/2006/math" xmlns:v="urn:schemas-microsoft-com:vml" xmlns:wp14="http://schemas.microsoft.com/office/word/2010/wordprocessingDrawing" xmlns:wp="http://schemas.openxmlformats.org/drawingml/2006/wordprocessingDrawing" xmlns:w10="urn:schemas-microsoft-com:office:word" xmlns:w="http://schemas.openxmlformats.org/wordprocessingml/2006/main" xmlns:w14="http://schemas.microsoft.com/office/word/2010/wordml" xmlns:w15="http://schemas.microsoft.com/office/word/2012/wordml" xmlns:w16se="http://schemas.microsoft.com/office/word/2015/wordml/symex" xmlns:wpg="http://schemas.microsoft.com/office/word/2010/wordprocessingGroup" xmlns:wpi="http://schemas.microsoft.com/office/word/2010/wordprocessingInk" xmlns:wne="http://schemas.microsoft.com/office/word/2006/wordml" xmlns:wps="http://schemas.microsoft.com/office/word/2010/wordprocessingShape" mc:Ignorable="w14 w15 w16se wp14">
+  <w:p>
+    <w:pPr>
+      <w:pStyle w:val="Header"/>
+    </w:pPr>
+  </w:p>
+</w:hdr>
+</file>
+
+<file path=word/header3.xml><?xml version="1.0" encoding="utf-8"?>
+<w:hdr xmlns:wpc="http://schemas.microsoft.com/office/word/2010/wordprocessingCanvas" xmlns:cx="http://schemas.microsoft.com/office/drawing/2014/chartex" xmlns:cx1="http://schemas.microsoft.com/office/drawing/2015/9/8/chartex" xmlns:cx2="http://schemas.microsoft.com/office/drawing/2015/10/21/chartex" xmlns:mc="http://schemas.openxmlformats.org/markup-compatibility/2006" xmlns:o="urn:schemas-microsoft-com:office:office" xmlns:r="http://schemas.openxmlformats.org/officeDocument/2006/relationships" xmlns:m="http://schemas.openxmlformats.org/officeDocument/2006/math" xmlns:v="urn:schemas-microsoft-com:vml" xmlns:wp14="http://schemas.microsoft.com/office/word/2010/wordprocessingDrawing" xmlns:wp="http://schemas.openxmlformats.org/drawingml/2006/wordprocessingDrawing" xmlns:w10="urn:schemas-microsoft-com:office:word" xmlns:w="http://schemas.openxmlformats.org/wordprocessingml/2006/main" xmlns:w14="http://schemas.microsoft.com/office/word/2010/wordml" xmlns:w15="http://schemas.microsoft.com/office/word/2012/wordml" xmlns:w16se="http://schemas.microsoft.com/office/word/2015/wordml/symex" xmlns:wpg="http://schemas.microsoft.com/office/word/2010/wordprocessingGroup" xmlns:wpi="http://schemas.microsoft.com/office/word/2010/wordprocessingInk" xmlns:wne="http://schemas.microsoft.com/office/word/2006/wordml" xmlns:wps="http://schemas.microsoft.com/office/word/2010/wordprocessingShape" mc:Ignorable="w14 w15 w16se wp14">
+  <w:sdt>
+    <w:sdtPr>
+      <w:id w:val="-1566793109"/>
+      <w:docPartObj>
+        <w:docPartGallery w:val="Page Numbers (Top of Page)"/>
+        <w:docPartUnique/>
+      </w:docPartObj>
+    </w:sdtPr>
+    <w:sdtEndPr>
+      <w:rPr>
+        <w:color w:val="7F7F7F" w:themeColor="background1" w:themeShade="7F"/>
+        <w:spacing w:val="60"/>
+      </w:rPr>
+    </w:sdtEndPr>
+    <w:sdtContent>
+      <w:p>
+        <w:pPr>
+          <w:pStyle w:val="Header"/>
+          <w:pBdr>
+            <w:bottom w:val="single" w:sz="4" w:space="1" w:color="D9D9D9" w:themeColor="background1" w:themeShade="D9"/>
+          </w:pBdr>
+          <w:rPr>
+            <w:b/>
+            <w:bCs/>
+          </w:rPr>
+        </w:pPr>
+        <w:r>
+          <w:fldChar w:fldCharType="begin"/>
+        </w:r>
+        <w:r>
+          <w:instrText xml:space="preserve"> PAGE   \* MERGEFORMAT </w:instrText>
+        </w:r>
+        <w:r>
+          <w:fldChar w:fldCharType="separate"/>
+        </w:r>
+        <w:r>
+          <w:rPr>
+            <w:b/>
+            <w:bCs/>
+            <w:noProof/>
+          </w:rPr>
+          <w:t>1</w:t>
+        </w:r>
+        <w:r>
+          <w:rPr>
+            <w:b/>
+            <w:bCs/>
+            <w:noProof/>
+          </w:rPr>
+          <w:fldChar w:fldCharType="end"/>
+        </w:r>
+        <w:r>
+          <w:rPr>
+            <w:b/>
+            <w:bCs/>
+          </w:rPr>
+          <w:t xml:space="preserve"> | </w:t>
+        </w:r>
+        <w:r>
+          <w:rPr>
+            <w:color w:val="7F7F7F" w:themeColor="background1" w:themeShade="7F"/>
+            <w:spacing w:val="60"/>
+          </w:rPr>
+          <w:t>Page</w:t>
+        </w:r>
+      </w:p>
+    </w:sdtContent>
+  </w:sdt>
+  <w:p>
+    <w:pPr>
+      <w:pStyle w:val="Header"/>
+    </w:pPr>
+  </w:p>
+</w:hdr>
 </file>
 
 <file path=word/styles.xml><?xml version="1.0" encoding="utf-8"?>
@@ -998,10 +1933,52 @@
       <w:sz w:val="24"/>
     </w:rPr>
   </w:style>
+  <w:style w:type="paragraph" w:styleId="Heading1">
+    <w:name w:val="heading 1"/>
+    <w:basedOn w:val="Normal"/>
+    <w:next w:val="Normal"/>
+    <w:link w:val="Heading1Char"/>
+    <w:uiPriority w:val="9"/>
+    <w:qFormat/>
+    <w:rsid w:val="00AB4C07"/>
+    <w:pPr>
+      <w:keepNext/>
+      <w:keepLines/>
+      <w:spacing w:before="240" w:after="0" w:line="360" w:lineRule="auto"/>
+      <w:outlineLvl w:val="0"/>
+    </w:pPr>
+    <w:rPr>
+      <w:rFonts w:eastAsiaTheme="majorEastAsia" w:cstheme="majorBidi"/>
+      <w:color w:val="2E74B5" w:themeColor="accent1" w:themeShade="BF"/>
+      <w:sz w:val="32"/>
+      <w:szCs w:val="32"/>
+    </w:rPr>
+  </w:style>
+  <w:style w:type="paragraph" w:styleId="Heading2">
+    <w:name w:val="heading 2"/>
+    <w:basedOn w:val="Normal"/>
+    <w:next w:val="Normal"/>
+    <w:link w:val="Heading2Char"/>
+    <w:uiPriority w:val="9"/>
+    <w:unhideWhenUsed/>
+    <w:qFormat/>
+    <w:rsid w:val="00800DCF"/>
+    <w:pPr>
+      <w:keepNext/>
+      <w:keepLines/>
+      <w:spacing w:before="40" w:after="0"/>
+      <w:outlineLvl w:val="1"/>
+    </w:pPr>
+    <w:rPr>
+      <w:rFonts w:eastAsiaTheme="majorEastAsia" w:cstheme="majorBidi"/>
+      <w:color w:val="2E74B5" w:themeColor="accent1" w:themeShade="BF"/>
+      <w:sz w:val="26"/>
+      <w:szCs w:val="26"/>
+    </w:rPr>
+  </w:style>
   <w:style w:type="character" w:default="1" w:styleId="DefaultParagraphFont">
     <w:name w:val="Default Paragraph Font"/>
     <w:uiPriority w:val="1"/>
-    <w:semiHidden/>
     <w:unhideWhenUsed/>
   </w:style>
   <w:style w:type="table" w:default="1" w:styleId="TableNormal">
@@ -1038,7 +2015,646 @@
       <w:sz w:val="24"/>
     </w:rPr>
   </w:style>
+  <w:style w:type="character" w:customStyle="1" w:styleId="Heading1Char">
+    <w:name w:val="Heading 1 Char"/>
+    <w:basedOn w:val="DefaultParagraphFont"/>
+    <w:link w:val="Heading1"/>
+    <w:uiPriority w:val="9"/>
+    <w:rsid w:val="00AB4C07"/>
+    <w:rPr>
+      <w:rFonts w:ascii="Times New Roman" w:eastAsiaTheme="majorEastAsia" w:hAnsi="Times New Roman" w:cstheme="majorBidi"/>
+      <w:color w:val="2E74B5" w:themeColor="accent1" w:themeShade="BF"/>
+      <w:sz w:val="32"/>
+      <w:szCs w:val="32"/>
+    </w:rPr>
+  </w:style>
+  <w:style w:type="paragraph" w:styleId="TOCHeading">
+    <w:name w:val="TOC Heading"/>
+    <w:basedOn w:val="Heading1"/>
+    <w:next w:val="Normal"/>
+    <w:uiPriority w:val="39"/>
+    <w:unhideWhenUsed/>
+    <w:qFormat/>
+    <w:rsid w:val="004F57CE"/>
+    <w:pPr>
+      <w:outlineLvl w:val="9"/>
+    </w:pPr>
+  </w:style>
+  <w:style w:type="paragraph" w:styleId="Header">
+    <w:name w:val="header"/>
+    <w:basedOn w:val="Normal"/>
+    <w:link w:val="HeaderChar"/>
+    <w:uiPriority w:val="99"/>
+    <w:unhideWhenUsed/>
+    <w:rsid w:val="004F57CE"/>
+    <w:pPr>
+      <w:tabs>
+        <w:tab w:val="center" w:pos="4680"/>
+        <w:tab w:val="right" w:pos="9360"/>
+      </w:tabs>
+      <w:spacing w:after="0" w:line="240" w:lineRule="auto"/>
+    </w:pPr>
+  </w:style>
+  <w:style w:type="character" w:customStyle="1" w:styleId="HeaderChar">
+    <w:name w:val="Header Char"/>
+    <w:basedOn w:val="DefaultParagraphFont"/>
+    <w:link w:val="Header"/>
+    <w:uiPriority w:val="99"/>
+    <w:rsid w:val="004F57CE"/>
+    <w:rPr>
+      <w:rFonts w:ascii="Times New Roman" w:hAnsi="Times New Roman"/>
+      <w:sz w:val="24"/>
+    </w:rPr>
+  </w:style>
+  <w:style w:type="paragraph" w:styleId="Footer">
+    <w:name w:val="footer"/>
+    <w:basedOn w:val="Normal"/>
+    <w:link w:val="FooterChar"/>
+    <w:uiPriority w:val="99"/>
+    <w:unhideWhenUsed/>
+    <w:rsid w:val="004F57CE"/>
+    <w:pPr>
+      <w:tabs>
+        <w:tab w:val="center" w:pos="4680"/>
+        <w:tab w:val="right" w:pos="9360"/>
+      </w:tabs>
+      <w:spacing w:after="0" w:line="240" w:lineRule="auto"/>
+    </w:pPr>
+  </w:style>
+  <w:style w:type="character" w:customStyle="1" w:styleId="FooterChar">
+    <w:name w:val="Footer Char"/>
+    <w:basedOn w:val="DefaultParagraphFont"/>
+    <w:link w:val="Footer"/>
+    <w:uiPriority w:val="99"/>
+    <w:rsid w:val="004F57CE"/>
+    <w:rPr>
+      <w:rFonts w:ascii="Times New Roman" w:hAnsi="Times New Roman"/>
+      <w:sz w:val="24"/>
+    </w:rPr>
+  </w:style>
+  <w:style w:type="character" w:customStyle="1" w:styleId="Heading2Char">
+    <w:name w:val="Heading 2 Char"/>
+    <w:basedOn w:val="DefaultParagraphFont"/>
+    <w:link w:val="Heading2"/>
+    <w:uiPriority w:val="9"/>
+    <w:rsid w:val="00800DCF"/>
+    <w:rPr>
+      <w:rFonts w:ascii="Times New Roman" w:eastAsiaTheme="majorEastAsia" w:hAnsi="Times New Roman" w:cstheme="majorBidi"/>
+      <w:color w:val="2E74B5" w:themeColor="accent1" w:themeShade="BF"/>
+      <w:sz w:val="26"/>
+      <w:szCs w:val="26"/>
+    </w:rPr>
+  </w:style>
+  <w:style w:type="paragraph" w:styleId="TOC1">
+    <w:name w:val="toc 1"/>
+    <w:basedOn w:val="Normal"/>
+    <w:next w:val="Normal"/>
+    <w:autoRedefine/>
+    <w:uiPriority w:val="39"/>
+    <w:unhideWhenUsed/>
+    <w:rsid w:val="00800DCF"/>
+    <w:pPr>
+      <w:spacing w:after="100"/>
+    </w:pPr>
+  </w:style>
+  <w:style w:type="character" w:styleId="Hyperlink">
+    <w:name w:val="Hyperlink"/>
+    <w:basedOn w:val="DefaultParagraphFont"/>
+    <w:uiPriority w:val="99"/>
+    <w:unhideWhenUsed/>
+    <w:rsid w:val="00800DCF"/>
+    <w:rPr>
+      <w:color w:val="0563C1" w:themeColor="hyperlink"/>
+      <w:u w:val="single"/>
+    </w:rPr>
+  </w:style>
+  <w:style w:type="character" w:customStyle="1" w:styleId="apple-converted-space">
+    <w:name w:val="apple-converted-space"/>
+    <w:basedOn w:val="DefaultParagraphFont"/>
+    <w:rsid w:val="009A7844"/>
+  </w:style>
 </w:styles>
+</file>
+
+<file path=word/glossary/document.xml><?xml version="1.0" encoding="utf-8"?>
+<w:glossaryDocument xmlns:wpc="http://schemas.microsoft.com/office/word/2010/wordprocessingCanvas" xmlns:cx="http://schemas.microsoft.com/office/drawing/2014/chartex" xmlns:cx1="http://schemas.microsoft.com/office/drawing/2015/9/8/chartex" xmlns:cx2="http://schemas.microsoft.com/office/drawing/2015/10/21/chartex" xmlns:mc="http://schemas.openxmlformats.org/markup-compatibility/2006" xmlns:o="urn:schemas-microsoft-com:office:office" xmlns:r="http://schemas.openxmlformats.org/officeDocument/2006/relationships" xmlns:m="http://schemas.openxmlformats.org/officeDocument/2006/math" xmlns:v="urn:schemas-microsoft-com:vml" xmlns:wp14="http://schemas.microsoft.com/office/word/2010/wordprocessingDrawing" xmlns:wp="http://schemas.openxmlformats.org/drawingml/2006/wordprocessingDrawing" xmlns:w10="urn:schemas-microsoft-com:office:word" xmlns:w="http://schemas.openxmlformats.org/wordprocessingml/2006/main" xmlns:w14="http://schemas.microsoft.com/office/word/2010/wordml" xmlns:w15="http://schemas.microsoft.com/office/word/2012/wordml" xmlns:w16se="http://schemas.microsoft.com/office/word/2015/wordml/symex" xmlns:wpg="http://schemas.microsoft.com/office/word/2010/wordprocessingGroup" xmlns:wpi="http://schemas.microsoft.com/office/word/2010/wordprocessingInk" xmlns:wne="http://schemas.microsoft.com/office/word/2006/wordml" xmlns:wps="http://schemas.microsoft.com/office/word/2010/wordprocessingShape" mc:Ignorable="w14 w15 w16se wp14"/>
+</file>
+
+<file path=word/glossary/fontTable.xml><?xml version="1.0" encoding="utf-8"?>
+<w:fonts xmlns:mc="http://schemas.openxmlformats.org/markup-compatibility/2006" xmlns:r="http://schemas.openxmlformats.org/officeDocument/2006/relationships" xmlns:w="http://schemas.openxmlformats.org/wordprocessingml/2006/main" xmlns:w14="http://schemas.microsoft.com/office/word/2010/wordml" xmlns:w15="http://schemas.microsoft.com/office/word/2012/wordml" xmlns:w16se="http://schemas.microsoft.com/office/word/2015/wordml/symex" mc:Ignorable="w14 w15 w16se">
+  <w:font w:name="Calibri">
+    <w:panose1 w:val="020F0502020204030204"/>
+    <w:charset w:val="00"/>
+    <w:family w:val="swiss"/>
+    <w:pitch w:val="variable"/>
+    <w:sig w:usb0="E00002FF" w:usb1="4000ACFF" w:usb2="00000001" w:usb3="00000000" w:csb0="0000019F" w:csb1="00000000"/>
+  </w:font>
+  <w:font w:name="Times New Roman">
+    <w:panose1 w:val="02020603050405020304"/>
+    <w:charset w:val="00"/>
+    <w:family w:val="roman"/>
+    <w:pitch w:val="variable"/>
+    <w:sig w:usb0="E0002AFF" w:usb1="C0007843" w:usb2="00000009" w:usb3="00000000" w:csb0="000001FF" w:csb1="00000000"/>
+  </w:font>
+  <w:font w:name="DengXian Light">
+    <w:altName w:val="等线 Light"/>
+    <w:panose1 w:val="02010600030101010101"/>
+    <w:charset w:val="86"/>
+    <w:family w:val="auto"/>
+    <w:pitch w:val="variable"/>
+    <w:sig w:usb0="A00002BF" w:usb1="38CF7CFA" w:usb2="00000016" w:usb3="00000000" w:csb0="0004000F" w:csb1="00000000"/>
+  </w:font>
+  <w:font w:name="DengXian">
+    <w:altName w:val="等线"/>
+    <w:panose1 w:val="02010600030101010101"/>
+    <w:charset w:val="86"/>
+    <w:family w:val="auto"/>
+    <w:pitch w:val="variable"/>
+    <w:sig w:usb0="A00002BF" w:usb1="38CF7CFA" w:usb2="00000016" w:usb3="00000000" w:csb0="0004000F" w:csb1="00000000"/>
+  </w:font>
+  <w:font w:name="Calibri Light">
+    <w:panose1 w:val="020F0302020204030204"/>
+    <w:charset w:val="00"/>
+    <w:family w:val="swiss"/>
+    <w:pitch w:val="variable"/>
+    <w:sig w:usb0="A00002EF" w:usb1="4000207B" w:usb2="00000000" w:usb3="00000000" w:csb0="0000019F" w:csb1="00000000"/>
+  </w:font>
+</w:fonts>
+</file>
+
+<file path=word/glossary/settings.xml><?xml version="1.0" encoding="utf-8"?>
+<w:settings xmlns:mc="http://schemas.openxmlformats.org/markup-compatibility/2006" xmlns:o="urn:schemas-microsoft-com:office:office" xmlns:r="http://schemas.openxmlformats.org/officeDocument/2006/relationships" xmlns:m="http://schemas.openxmlformats.org/officeDocument/2006/math" xmlns:v="urn:schemas-microsoft-com:vml" xmlns:w10="urn:schemas-microsoft-com:office:word" xmlns:w="http://schemas.openxmlformats.org/wordprocessingml/2006/main" xmlns:w14="http://schemas.microsoft.com/office/word/2010/wordml" xmlns:w15="http://schemas.microsoft.com/office/word/2012/wordml" xmlns:w16se="http://schemas.microsoft.com/office/word/2015/wordml/symex" xmlns:sl="http://schemas.openxmlformats.org/schemaLibrary/2006/main" mc:Ignorable="w14 w15 w16se">
+  <w:view w:val="normal"/>
+  <w:defaultTabStop w:val="720"/>
+  <w:characterSpacingControl w:val="doNotCompress"/>
+  <w:compat>
+    <w:useFELayout/>
+    <w:compatSetting w:name="compatibilityMode" w:uri="http://schemas.microsoft.com/office/word" w:val="15"/>
+    <w:compatSetting w:name="overrideTableStyleFontSizeAndJustification" w:uri="http://schemas.microsoft.com/office/word" w:val="1"/>
+    <w:compatSetting w:name="enableOpenTypeFeatures" w:uri="http://schemas.microsoft.com/office/word" w:val="1"/>
+    <w:compatSetting w:name="doNotFlipMirrorIndents" w:uri="http://schemas.microsoft.com/office/word" w:val="1"/>
+    <w:compatSetting w:name="differentiateMultirowTableHeaders" w:uri="http://schemas.microsoft.com/office/word" w:val="1"/>
+  </w:compat>
+  <w:rsids>
+    <w:rsidRoot w:val="00B02BFA"/>
+    <w:rsid w:val="001D770D"/>
+    <w:rsid w:val="00B02BFA"/>
+  </w:rsids>
+  <m:mathPr>
+    <m:mathFont m:val="Cambria Math"/>
+    <m:brkBin m:val="before"/>
+    <m:brkBinSub m:val="--"/>
+    <m:smallFrac m:val="0"/>
+    <m:dispDef/>
+    <m:lMargin m:val="0"/>
+    <m:rMargin m:val="0"/>
+    <m:defJc m:val="centerGroup"/>
+    <m:wrapIndent m:val="1440"/>
+    <m:intLim m:val="subSup"/>
+    <m:naryLim m:val="undOvr"/>
+  </m:mathPr>
+  <w:themeFontLang w:val="en-US"/>
+  <w:clrSchemeMapping w:bg1="light1" w:t1="dark1" w:bg2="light2" w:t2="dark2" w:accent1="accent1" w:accent2="accent2" w:accent3="accent3" w:accent4="accent4" w:accent5="accent5" w:accent6="accent6" w:hyperlink="hyperlink" w:followedHyperlink="followedHyperlink"/>
+  <w:decimalSymbol w:val="."/>
+  <w:listSeparator w:val=","/>
+  <w15:chartTrackingRefBased/>
+</w:settings>
+</file>
+
+<file path=word/glossary/styles.xml><?xml version="1.0" encoding="utf-8"?>
+<w:styles xmlns:mc="http://schemas.openxmlformats.org/markup-compatibility/2006" xmlns:r="http://schemas.openxmlformats.org/officeDocument/2006/relationships" xmlns:w="http://schemas.openxmlformats.org/wordprocessingml/2006/main" xmlns:w14="http://schemas.microsoft.com/office/word/2010/wordml" xmlns:w15="http://schemas.microsoft.com/office/word/2012/wordml" xmlns:w16se="http://schemas.microsoft.com/office/word/2015/wordml/symex" mc:Ignorable="w14 w15 w16se">
+  <w:docDefaults>
+    <w:rPrDefault>
+      <w:rPr>
+        <w:rFonts w:asciiTheme="minorHAnsi" w:eastAsiaTheme="minorEastAsia" w:hAnsiTheme="minorHAnsi" w:cstheme="minorBidi"/>
+        <w:sz w:val="22"/>
+        <w:szCs w:val="22"/>
+        <w:lang w:val="en-US" w:eastAsia="en-US" w:bidi="ar-SA"/>
+      </w:rPr>
+    </w:rPrDefault>
+    <w:pPrDefault>
+      <w:pPr>
+        <w:spacing w:after="160" w:line="259" w:lineRule="auto"/>
+      </w:pPr>
+    </w:pPrDefault>
+  </w:docDefaults>
+  <w:latentStyles w:defLockedState="0" w:defUIPriority="99" w:defSemiHidden="0" w:defUnhideWhenUsed="0" w:defQFormat="0" w:count="372">
+    <w:lsdException w:name="Normal" w:uiPriority="0" w:qFormat="1"/>
+    <w:lsdException w:name="heading 1" w:uiPriority="9" w:qFormat="1"/>
+    <w:lsdException w:name="heading 2" w:semiHidden="1" w:uiPriority="9" w:unhideWhenUsed="1" w:qFormat="1"/>
+    <w:lsdException w:name="heading 3" w:semiHidden="1" w:uiPriority="9" w:unhideWhenUsed="1" w:qFormat="1"/>
+    <w:lsdException w:name="heading 4" w:semiHidden="1" w:uiPriority="9" w:unhideWhenUsed="1" w:qFormat="1"/>
+    <w:lsdException w:name="heading 5" w:semiHidden="1" w:uiPriority="9" w:unhideWhenUsed="1" w:qFormat="1"/>
+    <w:lsdException w:name="heading 6" w:semiHidden="1" w:uiPriority="9" w:unhideWhenUsed="1" w:qFormat="1"/>
+    <w:lsdException w:name="heading 7" w:semiHidden="1" w:uiPriority="9" w:unhideWhenUsed="1" w:qFormat="1"/>
+    <w:lsdException w:name="heading 8" w:semiHidden="1" w:uiPriority="9" w:unhideWhenUsed="1" w:qFormat="1"/>
+    <w:lsdException w:name="heading 9" w:semiHidden="1" w:uiPriority="9" w:unhideWhenUsed="1" w:qFormat="1"/>
+    <w:lsdException w:name="index 1" w:semiHidden="1" w:unhideWhenUsed="1"/>
+    <w:lsdException w:name="index 2" w:semiHidden="1" w:unhideWhenUsed="1"/>
+    <w:lsdException w:name="index 3" w:semiHidden="1" w:unhideWhenUsed="1"/>
+    <w:lsdException w:name="index 4" w:semiHidden="1" w:unhideWhenUsed="1"/>
+    <w:lsdException w:name="index 5" w:semiHidden="1" w:unhideWhenUsed="1"/>
+    <w:lsdException w:name="index 6" w:semiHidden="1" w:unhideWhenUsed="1"/>
+    <w:lsdException w:name="index 7" w:semiHidden="1" w:unhideWhenUsed="1"/>
+    <w:lsdException w:name="index 8" w:semiHidden="1" w:unhideWhenUsed="1"/>
+    <w:lsdException w:name="index 9" w:semiHidden="1" w:unhideWhenUsed="1"/>
+    <w:lsdException w:name="toc 1" w:semiHidden="1" w:uiPriority="39" w:unhideWhenUsed="1"/>
+    <w:lsdException w:name="toc 2" w:semiHidden="1" w:uiPriority="39" w:unhideWhenUsed="1"/>
+    <w:lsdException w:name="toc 3" w:semiHidden="1" w:uiPriority="39" w:unhideWhenUsed="1"/>
+    <w:lsdException w:name="toc 4" w:semiHidden="1" w:uiPriority="39" w:unhideWhenUsed="1"/>
+    <w:lsdException w:name="toc 5" w:semiHidden="1" w:uiPriority="39" w:unhideWhenUsed="1"/>
+    <w:lsdException w:name="toc 6" w:semiHidden="1" w:uiPriority="39" w:unhideWhenUsed="1"/>
+    <w:lsdException w:name="toc 7" w:semiHidden="1" w:uiPriority="39" w:unhideWhenUsed="1"/>
+    <w:lsdException w:name="toc 8" w:semiHidden="1" w:uiPriority="39" w:unhideWhenUsed="1"/>
+    <w:lsdException w:name="toc 9" w:semiHidden="1" w:uiPriority="39" w:unhideWhenUsed="1"/>
+    <w:lsdException w:name="Normal Indent" w:semiHidden="1" w:unhideWhenUsed="1"/>
+    <w:lsdException w:name="footnote text" w:semiHidden="1" w:unhideWhenUsed="1"/>
+    <w:lsdException w:name="annotation text" w:semiHidden="1" w:unhideWhenUsed="1"/>
+    <w:lsdException w:name="header" w:semiHidden="1" w:unhideWhenUsed="1"/>
+    <w:lsdException w:name="footer" w:semiHidden="1" w:unhideWhenUsed="1"/>
+    <w:lsdException w:name="index heading" w:semiHidden="1" w:unhideWhenUsed="1"/>
+    <w:lsdException w:name="caption" w:semiHidden="1" w:uiPriority="35" w:unhideWhenUsed="1" w:qFormat="1"/>
+    <w:lsdException w:name="table of figures" w:semiHidden="1" w:unhideWhenUsed="1"/>
+    <w:lsdException w:name="envelope address" w:semiHidden="1" w:unhideWhenUsed="1"/>
+    <w:lsdException w:name="envelope return" w:semiHidden="1" w:unhideWhenUsed="1"/>
+    <w:lsdException w:name="footnote reference" w:semiHidden="1" w:unhideWhenUsed="1"/>
+    <w:lsdException w:name="annotation reference" w:semiHidden="1" w:unhideWhenUsed="1"/>
+    <w:lsdException w:name="line number" w:semiHidden="1" w:unhideWhenUsed="1"/>
+    <w:lsdException w:name="page number" w:semiHidden="1" w:unhideWhenUsed="1"/>
+    <w:lsdException w:name="endnote reference" w:semiHidden="1" w:unhideWhenUsed="1"/>
+    <w:lsdException w:name="endnote text" w:semiHidden="1" w:unhideWhenUsed="1"/>
+    <w:lsdException w:name="table of authorities" w:semiHidden="1" w:unhideWhenUsed="1"/>
+    <w:lsdException w:name="macro" w:semiHidden="1" w:unhideWhenUsed="1"/>
+    <w:lsdException w:name="toa heading" w:semiHidden="1" w:unhideWhenUsed="1"/>
+    <w:lsdException w:name="List" w:semiHidden="1" w:unhideWhenUsed="1"/>
+    <w:lsdException w:name="List Bullet" w:semiHidden="1" w:unhideWhenUsed="1"/>
+    <w:lsdException w:name="List Number" w:semiHidden="1" w:unhideWhenUsed="1"/>
+    <w:lsdException w:name="List 2" w:semiHidden="1" w:unhideWhenUsed="1"/>
+    <w:lsdException w:name="List 3" w:semiHidden="1" w:unhideWhenUsed="1"/>
+    <w:lsdException w:name="List 4" w:semiHidden="1" w:unhideWhenUsed="1"/>
+    <w:lsdException w:name="List 5" w:semiHidden="1" w:unhideWhenUsed="1"/>
+    <w:lsdException w:name="List Bullet 2" w:semiHidden="1" w:unhideWhenUsed="1"/>
+    <w:lsdException w:name="List Bullet 3" w:semiHidden="1" w:unhideWhenUsed="1"/>
+    <w:lsdException w:name="List Bullet 4" w:semiHidden="1" w:unhideWhenUsed="1"/>
+    <w:lsdException w:name="List Bullet 5" w:semiHidden="1" w:unhideWhenUsed="1"/>
+    <w:lsdException w:name="List Number 2" w:semiHidden="1" w:unhideWhenUsed="1"/>
+    <w:lsdException w:name="List Number 3" w:semiHidden="1" w:unhideWhenUsed="1"/>
+    <w:lsdException w:name="List Number 4" w:semiHidden="1" w:unhideWhenUsed="1"/>
+    <w:lsdException w:name="List Number 5" w:semiHidden="1" w:unhideWhenUsed="1"/>
+    <w:lsdException w:name="Title" w:uiPriority="10" w:qFormat="1"/>
+    <w:lsdException w:name="Closing" w:semiHidden="1" w:unhideWhenUsed="1"/>
+    <w:lsdException w:name="Signature" w:semiHidden="1" w:unhideWhenUsed="1"/>
+    <w:lsdException w:name="Default Paragraph Font" w:semiHidden="1" w:uiPriority="1" w:unhideWhenUsed="1"/>
+    <w:lsdException w:name="Body Text" w:semiHidden="1" w:unhideWhenUsed="1"/>
+    <w:lsdException w:name="Body Text Indent" w:semiHidden="1" w:unhideWhenUsed="1"/>
+    <w:lsdException w:name="List Continue" w:semiHidden="1" w:unhideWhenUsed="1"/>
+    <w:lsdException w:name="List Continue 2" w:semiHidden="1" w:unhideWhenUsed="1"/>
+    <w:lsdException w:name="List Continue 3" w:semiHidden="1" w:unhideWhenUsed="1"/>
+    <w:lsdException w:name="List Continue 4" w:semiHidden="1" w:unhideWhenUsed="1"/>
+    <w:lsdException w:name="List Continue 5" w:semiHidden="1" w:unhideWhenUsed="1"/>
+    <w:lsdException w:name="Message Header" w:semiHidden="1" w:unhideWhenUsed="1"/>
+    <w:lsdException w:name="Subtitle" w:uiPriority="11" w:qFormat="1"/>
+    <w:lsdException w:name="Salutation" w:semiHidden="1" w:unhideWhenUsed="1"/>
+    <w:lsdException w:name="Date" w:semiHidden="1" w:unhideWhenUsed="1"/>
+    <w:lsdException w:name="Body Text First Indent" w:semiHidden="1" w:unhideWhenUsed="1"/>
+    <w:lsdException w:name="Body Text First Indent 2" w:semiHidden="1" w:unhideWhenUsed="1"/>
+    <w:lsdException w:name="Note Heading" w:semiHidden="1" w:unhideWhenUsed="1"/>
+    <w:lsdException w:name="Body Text 2" w:semiHidden="1" w:unhideWhenUsed="1"/>
+    <w:lsdException w:name="Body Text 3" w:semiHidden="1" w:unhideWhenUsed="1"/>
+    <w:lsdException w:name="Body Text Indent 2" w:semiHidden="1" w:unhideWhenUsed="1"/>
+    <w:lsdException w:name="Body Text Indent 3" w:semiHidden="1" w:unhideWhenUsed="1"/>
+    <w:lsdException w:name="Block Text" w:semiHidden="1" w:unhideWhenUsed="1"/>
+    <w:lsdException w:name="Hyperlink" w:semiHidden="1" w:unhideWhenUsed="1"/>
+    <w:lsdException w:name="FollowedHyperlink" w:semiHidden="1" w:unhideWhenUsed="1"/>
+    <w:lsdException w:name="Strong" w:uiPriority="22" w:qFormat="1"/>
+    <w:lsdException w:name="Emphasis" w:uiPriority="20" w:qFormat="1"/>
+    <w:lsdException w:name="Document Map" w:semiHidden="1" w:unhideWhenUsed="1"/>
+    <w:lsdException w:name="Plain Text" w:semiHidden="1" w:unhideWhenUsed="1"/>
+    <w:lsdException w:name="E-mail Signature" w:semiHidden="1" w:unhideWhenUsed="1"/>
+    <w:lsdException w:name="HTML Top of Form" w:semiHidden="1" w:unhideWhenUsed="1"/>
+    <w:lsdException w:name="HTML Bottom of Form" w:semiHidden="1" w:unhideWhenUsed="1"/>
+    <w:lsdException w:name="Normal (Web)" w:semiHidden="1" w:unhideWhenUsed="1"/>
+    <w:lsdException w:name="HTML Acronym" w:semiHidden="1" w:unhideWhenUsed="1"/>
+    <w:lsdException w:name="HTML Address" w:semiHidden="1" w:unhideWhenUsed="1"/>
+    <w:lsdException w:name="HTML Cite" w:semiHidden="1" w:unhideWhenUsed="1"/>
+    <w:lsdException w:name="HTML Code" w:semiHidden="1" w:unhideWhenUsed="1"/>
+    <w:lsdException w:name="HTML Definition" w:semiHidden="1" w:unhideWhenUsed="1"/>
+    <w:lsdException w:name="HTML Keyboard" w:semiHidden="1" w:unhideWhenUsed="1"/>
+    <w:lsdException w:name="HTML Preformatted" w:semiHidden="1" w:unhideWhenUsed="1"/>
+    <w:lsdException w:name="HTML Sample" w:semiHidden="1" w:unhideWhenUsed="1"/>
+    <w:lsdException w:name="HTML Typewriter" w:semiHidden="1" w:unhideWhenUsed="1"/>
+    <w:lsdException w:name="HTML Variable" w:semiHidden="1" w:unhideWhenUsed="1"/>
+    <w:lsdException w:name="Normal Table" w:semiHidden="1" w:unhideWhenUsed="1"/>
+    <w:lsdException w:name="annotation subject" w:semiHidden="1" w:unhideWhenUsed="1"/>
+    <w:lsdException w:name="No List" w:semiHidden="1" w:unhideWhenUsed="1"/>
+    <w:lsdException w:name="Outline List 1" w:semiHidden="1" w:unhideWhenUsed="1"/>
+    <w:lsdException w:name="Outline List 2" w:semiHidden="1" w:unhideWhenUsed="1"/>
+    <w:lsdException w:name="Outline List 3" w:semiHidden="1" w:unhideWhenUsed="1"/>
+    <w:lsdException w:name="Table Simple 1" w:semiHidden="1" w:unhideWhenUsed="1"/>
+    <w:lsdException w:name="Table Simple 2" w:semiHidden="1" w:unhideWhenUsed="1"/>
+    <w:lsdException w:name="Table Simple 3" w:semiHidden="1" w:unhideWhenUsed="1"/>
+    <w:lsdException w:name="Table Classic 1" w:semiHidden="1" w:unhideWhenUsed="1"/>
+    <w:lsdException w:name="Table Classic 2" w:semiHidden="1" w:unhideWhenUsed="1"/>
+    <w:lsdException w:name="Table Classic 3" w:semiHidden="1" w:unhideWhenUsed="1"/>
+    <w:lsdException w:name="Table Classic 4" w:semiHidden="1" w:unhideWhenUsed="1"/>
+    <w:lsdException w:name="Table Colorful 1" w:semiHidden="1" w:unhideWhenUsed="1"/>
+    <w:lsdException w:name="Table Colorful 2" w:semiHidden="1" w:unhideWhenUsed="1"/>
+    <w:lsdException w:name="Table Colorful 3" w:semiHidden="1" w:unhideWhenUsed="1"/>
+    <w:lsdException w:name="Table Columns 1" w:semiHidden="1" w:unhideWhenUsed="1"/>
+    <w:lsdException w:name="Table Columns 2" w:semiHidden="1" w:unhideWhenUsed="1"/>
+    <w:lsdException w:name="Table Columns 3" w:semiHidden="1" w:unhideWhenUsed="1"/>
+    <w:lsdException w:name="Table Columns 4" w:semiHidden="1" w:unhideWhenUsed="1"/>
+    <w:lsdException w:name="Table Columns 5" w:semiHidden="1" w:unhideWhenUsed="1"/>
+    <w:lsdException w:name="Table Grid 1" w:semiHidden="1" w:unhideWhenUsed="1"/>
+    <w:lsdException w:name="Table Grid 2" w:semiHidden="1" w:unhideWhenUsed="1"/>
+    <w:lsdException w:name="Table Grid 3" w:semiHidden="1" w:unhideWhenUsed="1"/>
+    <w:lsdException w:name="Table Grid 4" w:semiHidden="1" w:unhideWhenUsed="1"/>
+    <w:lsdException w:name="Table Grid 5" w:semiHidden="1" w:unhideWhenUsed="1"/>
+    <w:lsdException w:name="Table Grid 6" w:semiHidden="1" w:unhideWhenUsed="1"/>
+    <w:lsdException w:name="Table Grid 7" w:semiHidden="1" w:unhideWhenUsed="1"/>
+    <w:lsdException w:name="Table Grid 8" w:semiHidden="1" w:unhideWhenUsed="1"/>
+    <w:lsdException w:name="Table List 1" w:semiHidden="1" w:unhideWhenUsed="1"/>
+    <w:lsdException w:name="Table List 2" w:semiHidden="1" w:unhideWhenUsed="1"/>
+    <w:lsdException w:name="Table List 3" w:semiHidden="1" w:unhideWhenUsed="1"/>
+    <w:lsdException w:name="Table List 4" w:semiHidden="1" w:unhideWhenUsed="1"/>
+    <w:lsdException w:name="Table List 5" w:semiHidden="1" w:unhideWhenUsed="1"/>
+    <w:lsdException w:name="Table List 6" w:semiHidden="1" w:unhideWhenUsed="1"/>
+    <w:lsdException w:name="Table List 7" w:semiHidden="1" w:unhideWhenUsed="1"/>
+    <w:lsdException w:name="Table List 8" w:semiHidden="1" w:unhideWhenUsed="1"/>
+    <w:lsdException w:name="Table 3D effects 1" w:semiHidden="1" w:unhideWhenUsed="1"/>
+    <w:lsdException w:name="Table 3D effects 2" w:semiHidden="1" w:unhideWhenUsed="1"/>
+    <w:lsdException w:name="Table 3D effects 3" w:semiHidden="1" w:unhideWhenUsed="1"/>
+    <w:lsdException w:name="Table Contemporary" w:semiHidden="1" w:unhideWhenUsed="1"/>
+    <w:lsdException w:name="Table Elegant" w:semiHidden="1" w:unhideWhenUsed="1"/>
+    <w:lsdException w:name="Table Professional" w:semiHidden="1" w:unhideWhenUsed="1"/>
+    <w:lsdException w:name="Table Subtle 1" w:semiHidden="1" w:unhideWhenUsed="1"/>
+    <w:lsdException w:name="Table Subtle 2" w:semiHidden="1" w:unhideWhenUsed="1"/>
+    <w:lsdException w:name="Table Web 1" w:semiHidden="1" w:unhideWhenUsed="1"/>
+    <w:lsdException w:name="Table Web 2" w:semiHidden="1" w:unhideWhenUsed="1"/>
+    <w:lsdException w:name="Table Web 3" w:semiHidden="1" w:unhideWhenUsed="1"/>
+    <w:lsdException w:name="Balloon Text" w:semiHidden="1" w:unhideWhenUsed="1"/>
+    <w:lsdException w:name="Table Grid" w:uiPriority="39"/>
+    <w:lsdException w:name="Table Theme" w:semiHidden="1" w:unhideWhenUsed="1"/>
+    <w:lsdException w:name="Placeholder Text" w:semiHidden="1"/>
+    <w:lsdException w:name="No Spacing" w:uiPriority="1" w:qFormat="1"/>
+    <w:lsdException w:name="Light Shading" w:uiPriority="60"/>
+    <w:lsdException w:name="Light List" w:uiPriority="61"/>
+    <w:lsdException w:name="Light Grid" w:uiPriority="62"/>
+    <w:lsdException w:name="Medium Shading 1" w:uiPriority="63"/>
+    <w:lsdException w:name="Medium Shading 2" w:uiPriority="64"/>
+    <w:lsdException w:name="Medium List 1" w:uiPriority="65"/>
+    <w:lsdException w:name="Medium List 2" w:uiPriority="66"/>
+    <w:lsdException w:name="Medium Grid 1" w:uiPriority="67"/>
+    <w:lsdException w:name="Medium Grid 2" w:uiPriority="68"/>
+    <w:lsdException w:name="Medium Grid 3" w:uiPriority="69"/>
+    <w:lsdException w:name="Dark List" w:uiPriority="70"/>
+    <w:lsdException w:name="Colorful Shading" w:uiPriority="71"/>
+    <w:lsdException w:name="Colorful List" w:uiPriority="72"/>
+    <w:lsdException w:name="Colorful Grid" w:uiPriority="73"/>
+    <w:lsdException w:name="Light Shading Accent 1" w:uiPriority="60"/>
+    <w:lsdException w:name="Light List Accent 1" w:uiPriority="61"/>
+    <w:lsdException w:name="Light Grid Accent 1" w:uiPriority="62"/>
+    <w:lsdException w:name="Medium Shading 1 Accent 1" w:uiPriority="63"/>
+    <w:lsdException w:name="Medium Shading 2 Accent 1" w:uiPriority="64"/>
+    <w:lsdException w:name="Medium List 1 Accent 1" w:uiPriority="65"/>
+    <w:lsdException w:name="Revision" w:semiHidden="1"/>
+    <w:lsdException w:name="List Paragraph" w:uiPriority="34" w:qFormat="1"/>
+    <w:lsdException w:name="Quote" w:uiPriority="29" w:qFormat="1"/>
+    <w:lsdException w:name="Intense Quote" w:uiPriority="30" w:qFormat="1"/>
+    <w:lsdException w:name="Medium List 2 Accent 1" w:uiPriority="66"/>
+    <w:lsdException w:name="Medium Grid 1 Accent 1" w:uiPriority="67"/>
+    <w:lsdException w:name="Medium Grid 2 Accent 1" w:uiPriority="68"/>
+    <w:lsdException w:name="Medium Grid 3 Accent 1" w:uiPriority="69"/>
+    <w:lsdException w:name="Dark List Accent 1" w:uiPriority="70"/>
+    <w:lsdException w:name="Colorful Shading Accent 1" w:uiPriority="71"/>
+    <w:lsdException w:name="Colorful List Accent 1" w:uiPriority="72"/>
+    <w:lsdException w:name="Colorful Grid Accent 1" w:uiPriority="73"/>
+    <w:lsdException w:name="Light Shading Accent 2" w:uiPriority="60"/>
+    <w:lsdException w:name="Light List Accent 2" w:uiPriority="61"/>
+    <w:lsdException w:name="Light Grid Accent 2" w:uiPriority="62"/>
+    <w:lsdException w:name="Medium Shading 1 Accent 2" w:uiPriority="63"/>
+    <w:lsdException w:name="Medium Shading 2 Accent 2" w:uiPriority="64"/>
+    <w:lsdException w:name="Medium List 1 Accent 2" w:uiPriority="65"/>
+    <w:lsdException w:name="Medium List 2 Accent 2" w:uiPriority="66"/>
+    <w:lsdException w:name="Medium Grid 1 Accent 2" w:uiPriority="67"/>
+    <w:lsdException w:name="Medium Grid 2 Accent 2" w:uiPriority="68"/>
+    <w:lsdException w:name="Medium Grid 3 Accent 2" w:uiPriority="69"/>
+    <w:lsdException w:name="Dark List Accent 2" w:uiPriority="70"/>
+    <w:lsdException w:name="Colorful Shading Accent 2" w:uiPriority="71"/>
+    <w:lsdException w:name="Colorful List Accent 2" w:uiPriority="72"/>
+    <w:lsdException w:name="Colorful Grid Accent 2" w:uiPriority="73"/>
+    <w:lsdException w:name="Light Shading Accent 3" w:uiPriority="60"/>
+    <w:lsdException w:name="Light List Accent 3" w:uiPriority="61"/>
+    <w:lsdException w:name="Light Grid Accent 3" w:uiPriority="62"/>
+    <w:lsdException w:name="Medium Shading 1 Accent 3" w:uiPriority="63"/>
+    <w:lsdException w:name="Medium Shading 2 Accent 3" w:uiPriority="64"/>
+    <w:lsdException w:name="Medium List 1 Accent 3" w:uiPriority="65"/>
+    <w:lsdException w:name="Medium List 2 Accent 3" w:uiPriority="66"/>
+    <w:lsdException w:name="Medium Grid 1 Accent 3" w:uiPriority="67"/>
+    <w:lsdException w:name="Medium Grid 2 Accent 3" w:uiPriority="68"/>
+    <w:lsdException w:name="Medium Grid 3 Accent 3" w:uiPriority="69"/>
+    <w:lsdException w:name="Dark List Accent 3" w:uiPriority="70"/>
+    <w:lsdException w:name="Colorful Shading Accent 3" w:uiPriority="71"/>
+    <w:lsdException w:name="Colorful List Accent 3" w:uiPriority="72"/>
+    <w:lsdException w:name="Colorful Grid Accent 3" w:uiPriority="73"/>
+    <w:lsdException w:name="Light Shading Accent 4" w:uiPriority="60"/>
+    <w:lsdException w:name="Light List Accent 4" w:uiPriority="61"/>
+    <w:lsdException w:name="Light Grid Accent 4" w:uiPriority="62"/>
+    <w:lsdException w:name="Medium Shading 1 Accent 4" w:uiPriority="63"/>
+    <w:lsdException w:name="Medium Shading 2 Accent 4" w:uiPriority="64"/>
+    <w:lsdException w:name="Medium List 1 Accent 4" w:uiPriority="65"/>
+    <w:lsdException w:name="Medium List 2 Accent 4" w:uiPriority="66"/>
+    <w:lsdException w:name="Medium Grid 1 Accent 4" w:uiPriority="67"/>
+    <w:lsdException w:name="Medium Grid 2 Accent 4" w:uiPriority="68"/>
+    <w:lsdException w:name="Medium Grid 3 Accent 4" w:uiPriority="69"/>
+    <w:lsdException w:name="Dark List Accent 4" w:uiPriority="70"/>
+    <w:lsdException w:name="Colorful Shading Accent 4" w:uiPriority="71"/>
+    <w:lsdException w:name="Colorful List Accent 4" w:uiPriority="72"/>
+    <w:lsdException w:name="Colorful Grid Accent 4" w:uiPriority="73"/>
+    <w:lsdException w:name="Light Shading Accent 5" w:uiPriority="60"/>
+    <w:lsdException w:name="Light List Accent 5" w:uiPriority="61"/>
+    <w:lsdException w:name="Light Grid Accent 5" w:uiPriority="62"/>
+    <w:lsdException w:name="Medium Shading 1 Accent 5" w:uiPriority="63"/>
+    <w:lsdException w:name="Medium Shading 2 Accent 5" w:uiPriority="64"/>
+    <w:lsdException w:name="Medium List 1 Accent 5" w:uiPriority="65"/>
+    <w:lsdException w:name="Medium List 2 Accent 5" w:uiPriority="66"/>
+    <w:lsdException w:name="Medium Grid 1 Accent 5" w:uiPriority="67"/>
+    <w:lsdException w:name="Medium Grid 2 Accent 5" w:uiPriority="68"/>
+    <w:lsdException w:name="Medium Grid 3 Accent 5" w:uiPriority="69"/>
+    <w:lsdException w:name="Dark List Accent 5" w:uiPriority="70"/>
+    <w:lsdException w:name="Colorful Shading Accent 5" w:uiPriority="71"/>
+    <w:lsdException w:name="Colorful List Accent 5" w:uiPriority="72"/>
+    <w:lsdException w:name="Colorful Grid Accent 5" w:uiPriority="73"/>
+    <w:lsdException w:name="Light Shading Accent 6" w:uiPriority="60"/>
+    <w:lsdException w:name="Light List Accent 6" w:uiPriority="61"/>
+    <w:lsdException w:name="Light Grid Accent 6" w:uiPriority="62"/>
+    <w:lsdException w:name="Medium Shading 1 Accent 6" w:uiPriority="63"/>
+    <w:lsdException w:name="Medium Shading 2 Accent 6" w:uiPriority="64"/>
+    <w:lsdException w:name="Medium List 1 Accent 6" w:uiPriority="65"/>
+    <w:lsdException w:name="Medium List 2 Accent 6" w:uiPriority="66"/>
+    <w:lsdException w:name="Medium Grid 1 Accent 6" w:uiPriority="67"/>
+    <w:lsdException w:name="Medium Grid 2 Accent 6" w:uiPriority="68"/>
+    <w:lsdException w:name="Medium Grid 3 Accent 6" w:uiPriority="69"/>
+    <w:lsdException w:name="Dark List Accent 6" w:uiPriority="70"/>
+    <w:lsdException w:name="Colorful Shading Accent 6" w:uiPriority="71"/>
+    <w:lsdException w:name="Colorful List Accent 6" w:uiPriority="72"/>
+    <w:lsdException w:name="Colorful Grid Accent 6" w:uiPriority="73"/>
+    <w:lsdException w:name="Subtle Emphasis" w:uiPriority="19" w:qFormat="1"/>
+    <w:lsdException w:name="Intense Emphasis" w:uiPriority="21" w:qFormat="1"/>
+    <w:lsdException w:name="Subtle Reference" w:uiPriority="31" w:qFormat="1"/>
+    <w:lsdException w:name="Intense Reference" w:uiPriority="32" w:qFormat="1"/>
+    <w:lsdException w:name="Book Title" w:uiPriority="33" w:qFormat="1"/>
+    <w:lsdException w:name="Bibliography" w:semiHidden="1" w:uiPriority="37" w:unhideWhenUsed="1"/>
+    <w:lsdException w:name="TOC Heading" w:semiHidden="1" w:uiPriority="39" w:unhideWhenUsed="1" w:qFormat="1"/>
+    <w:lsdException w:name="Plain Table 1" w:uiPriority="41"/>
+    <w:lsdException w:name="Plain Table 2" w:uiPriority="42"/>
+    <w:lsdException w:name="Plain Table 3" w:uiPriority="43"/>
+    <w:lsdException w:name="Plain Table 4" w:uiPriority="44"/>
+    <w:lsdException w:name="Plain Table 5" w:uiPriority="45"/>
+    <w:lsdException w:name="Grid Table Light" w:uiPriority="40"/>
+    <w:lsdException w:name="Grid Table 1 Light" w:uiPriority="46"/>
+    <w:lsdException w:name="Grid Table 2" w:uiPriority="47"/>
+    <w:lsdException w:name="Grid Table 3" w:uiPriority="48"/>
+    <w:lsdException w:name="Grid Table 4" w:uiPriority="49"/>
+    <w:lsdException w:name="Grid Table 5 Dark" w:uiPriority="50"/>
+    <w:lsdException w:name="Grid Table 6 Colorful" w:uiPriority="51"/>
+    <w:lsdException w:name="Grid Table 7 Colorful" w:uiPriority="52"/>
+    <w:lsdException w:name="Grid Table 1 Light Accent 1" w:uiPriority="46"/>
+    <w:lsdException w:name="Grid Table 2 Accent 1" w:uiPriority="47"/>
+    <w:lsdException w:name="Grid Table 3 Accent 1" w:uiPriority="48"/>
+    <w:lsdException w:name="Grid Table 4 Accent 1" w:uiPriority="49"/>
+    <w:lsdException w:name="Grid Table 5 Dark Accent 1" w:uiPriority="50"/>
+    <w:lsdException w:name="Grid Table 6 Colorful Accent 1" w:uiPriority="51"/>
+    <w:lsdException w:name="Grid Table 7 Colorful Accent 1" w:uiPriority="52"/>
+    <w:lsdException w:name="Grid Table 1 Light Accent 2" w:uiPriority="46"/>
+    <w:lsdException w:name="Grid Table 2 Accent 2" w:uiPriority="47"/>
+    <w:lsdException w:name="Grid Table 3 Accent 2" w:uiPriority="48"/>
+    <w:lsdException w:name="Grid Table 4 Accent 2" w:uiPriority="49"/>
+    <w:lsdException w:name="Grid Table 5 Dark Accent 2" w:uiPriority="50"/>
+    <w:lsdException w:name="Grid Table 6 Colorful Accent 2" w:uiPriority="51"/>
+    <w:lsdException w:name="Grid Table 7 Colorful Accent 2" w:uiPriority="52"/>
+    <w:lsdException w:name="Grid Table 1 Light Accent 3" w:uiPriority="46"/>
+    <w:lsdException w:name="Grid Table 2 Accent 3" w:uiPriority="47"/>
+    <w:lsdException w:name="Grid Table 3 Accent 3" w:uiPriority="48"/>
+    <w:lsdException w:name="Grid Table 4 Accent 3" w:uiPriority="49"/>
+    <w:lsdException w:name="Grid Table 5 Dark Accent 3" w:uiPriority="50"/>
+    <w:lsdException w:name="Grid Table 6 Colorful Accent 3" w:uiPriority="51"/>
+    <w:lsdException w:name="Grid Table 7 Colorful Accent 3" w:uiPriority="52"/>
+    <w:lsdException w:name="Grid Table 1 Light Accent 4" w:uiPriority="46"/>
+    <w:lsdException w:name="Grid Table 2 Accent 4" w:uiPriority="47"/>
+    <w:lsdException w:name="Grid Table 3 Accent 4" w:uiPriority="48"/>
+    <w:lsdException w:name="Grid Table 4 Accent 4" w:uiPriority="49"/>
+    <w:lsdException w:name="Grid Table 5 Dark Accent 4" w:uiPriority="50"/>
+    <w:lsdException w:name="Grid Table 6 Colorful Accent 4" w:uiPriority="51"/>
+    <w:lsdException w:name="Grid Table 7 Colorful Accent 4" w:uiPriority="52"/>
+    <w:lsdException w:name="Grid Table 1 Light Accent 5" w:uiPriority="46"/>
+    <w:lsdException w:name="Grid Table 2 Accent 5" w:uiPriority="47"/>
+    <w:lsdException w:name="Grid Table 3 Accent 5" w:uiPriority="48"/>
+    <w:lsdException w:name="Grid Table 4 Accent 5" w:uiPriority="49"/>
+    <w:lsdException w:name="Grid Table 5 Dark Accent 5" w:uiPriority="50"/>
+    <w:lsdException w:name="Grid Table 6 Colorful Accent 5" w:uiPriority="51"/>
+    <w:lsdException w:name="Grid Table 7 Colorful Accent 5" w:uiPriority="52"/>
+    <w:lsdException w:name="Grid Table 1 Light Accent 6" w:uiPriority="46"/>
+    <w:lsdException w:name="Grid Table 2 Accent 6" w:uiPriority="47"/>
+    <w:lsdException w:name="Grid Table 3 Accent 6" w:uiPriority="48"/>
+    <w:lsdException w:name="Grid Table 4 Accent 6" w:uiPriority="49"/>
+    <w:lsdException w:name="Grid Table 5 Dark Accent 6" w:uiPriority="50"/>
+    <w:lsdException w:name="Grid Table 6 Colorful Accent 6" w:uiPriority="51"/>
+    <w:lsdException w:name="Grid Table 7 Colorful Accent 6" w:uiPriority="52"/>
+    <w:lsdException w:name="List Table 1 Light" w:uiPriority="46"/>
+    <w:lsdException w:name="List Table 2" w:uiPriority="47"/>
+    <w:lsdException w:name="List Table 3" w:uiPriority="48"/>
+    <w:lsdException w:name="List Table 4" w:uiPriority="49"/>
+    <w:lsdException w:name="List Table 5 Dark" w:uiPriority="50"/>
+    <w:lsdException w:name="List Table 6 Colorful" w:uiPriority="51"/>
+    <w:lsdException w:name="List Table 7 Colorful" w:uiPriority="52"/>
+    <w:lsdException w:name="List Table 1 Light Accent 1" w:uiPriority="46"/>
+    <w:lsdException w:name="List Table 2 Accent 1" w:uiPriority="47"/>
+    <w:lsdException w:name="List Table 3 Accent 1" w:uiPriority="48"/>
+    <w:lsdException w:name="List Table 4 Accent 1" w:uiPriority="49"/>
+    <w:lsdException w:name="List Table 5 Dark Accent 1" w:uiPriority="50"/>
+    <w:lsdException w:name="List Table 6 Colorful Accent 1" w:uiPriority="51"/>
+    <w:lsdException w:name="List Table 7 Colorful Accent 1" w:uiPriority="52"/>
+    <w:lsdException w:name="List Table 1 Light Accent 2" w:uiPriority="46"/>
+    <w:lsdException w:name="List Table 2 Accent 2" w:uiPriority="47"/>
+    <w:lsdException w:name="List Table 3 Accent 2" w:uiPriority="48"/>
+    <w:lsdException w:name="List Table 4 Accent 2" w:uiPriority="49"/>
+    <w:lsdException w:name="List Table 5 Dark Accent 2" w:uiPriority="50"/>
+    <w:lsdException w:name="List Table 6 Colorful Accent 2" w:uiPriority="51"/>
+    <w:lsdException w:name="List Table 7 Colorful Accent 2" w:uiPriority="52"/>
+    <w:lsdException w:name="List Table 1 Light Accent 3" w:uiPriority="46"/>
+    <w:lsdException w:name="List Table 2 Accent 3" w:uiPriority="47"/>
+    <w:lsdException w:name="List Table 3 Accent 3" w:uiPriority="48"/>
+    <w:lsdException w:name="List Table 4 Accent 3" w:uiPriority="49"/>
+    <w:lsdException w:name="List Table 5 Dark Accent 3" w:uiPriority="50"/>
+    <w:lsdException w:name="List Table 6 Colorful Accent 3" w:uiPriority="51"/>
+    <w:lsdException w:name="List Table 7 Colorful Accent 3" w:uiPriority="52"/>
+    <w:lsdException w:name="List Table 1 Light Accent 4" w:uiPriority="46"/>
+    <w:lsdException w:name="List Table 2 Accent 4" w:uiPriority="47"/>
+    <w:lsdException w:name="List Table 3 Accent 4" w:uiPriority="48"/>
+    <w:lsdException w:name="List Table 4 Accent 4" w:uiPriority="49"/>
+    <w:lsdException w:name="List Table 5 Dark Accent 4" w:uiPriority="50"/>
+    <w:lsdException w:name="List Table 6 Colorful Accent 4" w:uiPriority="51"/>
+    <w:lsdException w:name="List Table 7 Colorful Accent 4" w:uiPriority="52"/>
+    <w:lsdException w:name="List Table 1 Light Accent 5" w:uiPriority="46"/>
+    <w:lsdException w:name="List Table 2 Accent 5" w:uiPriority="47"/>
+    <w:lsdException w:name="List Table 3 Accent 5" w:uiPriority="48"/>
+    <w:lsdException w:name="List Table 4 Accent 5" w:uiPriority="49"/>
+    <w:lsdException w:name="List Table 5 Dark Accent 5" w:uiPriority="50"/>
+    <w:lsdException w:name="List Table 6 Colorful Accent 5" w:uiPriority="51"/>
+    <w:lsdException w:name="List Table 7 Colorful Accent 5" w:uiPriority="52"/>
+    <w:lsdException w:name="List Table 1 Light Accent 6" w:uiPriority="46"/>
+    <w:lsdException w:name="List Table 2 Accent 6" w:uiPriority="47"/>
+    <w:lsdException w:name="List Table 3 Accent 6" w:uiPriority="48"/>
+    <w:lsdException w:name="List Table 4 Accent 6" w:uiPriority="49"/>
+    <w:lsdException w:name="List Table 5 Dark Accent 6" w:uiPriority="50"/>
+    <w:lsdException w:name="List Table 6 Colorful Accent 6" w:uiPriority="51"/>
+    <w:lsdException w:name="List Table 7 Colorful Accent 6" w:uiPriority="52"/>
+    <w:lsdException w:name="Mention" w:semiHidden="1" w:unhideWhenUsed="1"/>
+  </w:latentStyles>
+  <w:style w:type="paragraph" w:default="1" w:styleId="Normal">
+    <w:name w:val="Normal"/>
+    <w:qFormat/>
+  </w:style>
+  <w:style w:type="character" w:default="1" w:styleId="DefaultParagraphFont">
+    <w:name w:val="Default Paragraph Font"/>
+    <w:uiPriority w:val="1"/>
+    <w:semiHidden/>
+    <w:unhideWhenUsed/>
+  </w:style>
+  <w:style w:type="table" w:default="1" w:styleId="TableNormal">
+    <w:name w:val="Normal Table"/>
+    <w:uiPriority w:val="99"/>
+    <w:semiHidden/>
+    <w:unhideWhenUsed/>
+    <w:tblPr>
+      <w:tblInd w:w="0" w:type="dxa"/>
+      <w:tblCellMar>
+        <w:top w:w="0" w:type="dxa"/>
+        <w:left w:w="108" w:type="dxa"/>
+        <w:bottom w:w="0" w:type="dxa"/>
+        <w:right w:w="108" w:type="dxa"/>
+      </w:tblCellMar>
+    </w:tblPr>
+  </w:style>
+  <w:style w:type="numbering" w:default="1" w:styleId="NoList">
+    <w:name w:val="No List"/>
+    <w:uiPriority w:val="99"/>
+    <w:semiHidden/>
+    <w:unhideWhenUsed/>
+  </w:style>
+  <w:style w:type="paragraph" w:customStyle="1" w:styleId="E59D4B4517574E29AD19BC6DB5F35398">
+    <w:name w:val="E59D4B4517574E29AD19BC6DB5F35398"/>
+    <w:rsid w:val="00B02BFA"/>
+  </w:style>
+</w:styles>
+</file>
+
+<file path=word/glossary/webSettings.xml><?xml version="1.0" encoding="utf-8"?>
+<w:webSettings xmlns:mc="http://schemas.openxmlformats.org/markup-compatibility/2006" xmlns:r="http://schemas.openxmlformats.org/officeDocument/2006/relationships" xmlns:w="http://schemas.openxmlformats.org/wordprocessingml/2006/main" xmlns:w14="http://schemas.microsoft.com/office/word/2010/wordml" xmlns:w15="http://schemas.microsoft.com/office/word/2012/wordml" xmlns:w16se="http://schemas.microsoft.com/office/word/2015/wordml/symex" mc:Ignorable="w14 w15 w16se">
+  <w:optimizeForBrowser/>
+  <w:allowPNG/>
+</w:webSettings>
 </file>
 
 <file path=word/theme/theme1.xml><?xml version="1.0" encoding="utf-8"?>
@@ -1334,4 +2950,16 @@
     </a:ext>
   </a:extLst>
 </a:theme>
+</file>
+
+<file path=customXml/item1.xml><?xml version="1.0" encoding="utf-8"?>
+<b:Sources xmlns:b="http://schemas.openxmlformats.org/officeDocument/2006/bibliography" xmlns="http://schemas.openxmlformats.org/officeDocument/2006/bibliography" SelectedStyle="\APASixthEditionOfficeOnline.xsl" StyleName="APA" Version="6"/>
+</file>
+
+<file path=customXml/itemProps1.xml><?xml version="1.0" encoding="utf-8"?>
+<ds:datastoreItem xmlns:ds="http://schemas.openxmlformats.org/officeDocument/2006/customXml" ds:itemID="{01D737FB-F3F2-4F9B-AF15-70DFC5598FE1}">
+  <ds:schemaRefs>
+    <ds:schemaRef ds:uri="http://schemas.openxmlformats.org/officeDocument/2006/bibliography"/>
+  </ds:schemaRefs>
+</ds:datastoreItem>
 </file>
</xml_diff>

<commit_message>
added to analyses, next commit should include graph
</commit_message>
<xml_diff>
--- a/WTR2.docx
+++ b/WTR2.docx
@@ -1415,7 +1415,16 @@
         <w:t xml:space="preserve"> Making software that does ex</w:t>
       </w:r>
       <w:r>
-        <w:t>actly what is needed is quite difficult, which is why the majority of efforts and resources are dedicated to ensuring that the answer to the first question is yes. Thus, it is often the case that little or no attention is paid to software performance. However, “</w:t>
+        <w:t>actly what is needed is</w:t>
+      </w:r>
+      <w:r>
+        <w:t xml:space="preserve"> difficult</w:t>
+      </w:r>
+      <w:r>
+        <w:t xml:space="preserve"> enough</w:t>
+      </w:r>
+      <w:r>
+        <w:t>, which is why the majority of efforts and resources are dedicated to ensuring that the answer to the first question is yes. Thus, it is often the case that little or no attention is paid to software performance. However, “</w:t>
       </w:r>
       <w:r>
         <w:rPr>
@@ -1441,7 +1450,40 @@
       </w:pPr>
       <w:r>
         <w:tab/>
-        <w:t xml:space="preserve">The deeper trouble is that, even if resources are allotted towards performance operations, they rarely yield a notable difference. </w:t>
+        <w:t>The deeper trouble is</w:t>
+      </w:r>
+      <w:r>
+        <w:t>, even if resources are allotted towards performance operations, they rar</w:t>
+      </w:r>
+      <w:r>
+        <w:t>ely yield a notable difference. Once a system has been implemented with a rigid architecture, performance optimizations can do very little, offering only minor changes within individual modules, shaving milliseconds at a time off the total run time. Code optimization on a modular scope offers an extremely low effort to performance improvement ratio. In fact, from personal experience optimizing scripts on a unit to unit basis at Veeva Systems, I can graph with certainty the relation between effort and improvement in performance.</w:t>
+      </w:r>
+    </w:p>
+    <w:p>
+      <w:pPr>
+        <w:jc w:val="both"/>
+      </w:pPr>
+    </w:p>
+    <w:p>
+      <w:r>
+        <w:t>INSERT GRAPH</w:t>
+      </w:r>
+    </w:p>
+    <w:p/>
+    <w:p>
+      <w:pPr>
+        <w:jc w:val="both"/>
+      </w:pPr>
+      <w:r>
+        <w:lastRenderedPageBreak/>
+        <w:tab/>
+        <w:t>The difficulty in meeting software performance requirements often stems from early stage design flaws in architecture. These flaws are “introduced in early development, but not discovered until late, when they are more difficult and costly to fix” (Williams and Smith, 2002).</w:t>
+      </w:r>
+      <w:r>
+        <w:t xml:space="preserve"> </w:t>
+      </w:r>
+      <w:r>
+        <w:t xml:space="preserve">Though it may seem natural that investing more into the development phase could reduce performance issues in the long run, but it should also be noted in the difficulty of </w:t>
       </w:r>
       <w:bookmarkStart w:id="5" w:name="_GoBack"/>
       <w:bookmarkEnd w:id="5"/>
@@ -1451,20 +1493,66 @@
         <w:jc w:val="both"/>
       </w:pPr>
     </w:p>
-    <w:p/>
-    <w:p/>
-    <w:p/>
-    <w:p/>
-    <w:p/>
-    <w:p/>
-    <w:p/>
-    <w:p/>
-    <w:p/>
-    <w:p/>
-    <w:p/>
-    <w:p/>
-    <w:p/>
-    <w:p/>
+    <w:p>
+      <w:pPr>
+        <w:jc w:val="both"/>
+      </w:pPr>
+    </w:p>
+    <w:p>
+      <w:pPr>
+        <w:jc w:val="both"/>
+      </w:pPr>
+    </w:p>
+    <w:p>
+      <w:pPr>
+        <w:jc w:val="both"/>
+      </w:pPr>
+    </w:p>
+    <w:p>
+      <w:pPr>
+        <w:jc w:val="both"/>
+      </w:pPr>
+    </w:p>
+    <w:p>
+      <w:pPr>
+        <w:jc w:val="both"/>
+      </w:pPr>
+    </w:p>
+    <w:p>
+      <w:pPr>
+        <w:jc w:val="both"/>
+      </w:pPr>
+    </w:p>
+    <w:p>
+      <w:pPr>
+        <w:jc w:val="both"/>
+      </w:pPr>
+    </w:p>
+    <w:p>
+      <w:pPr>
+        <w:jc w:val="both"/>
+      </w:pPr>
+    </w:p>
+    <w:p>
+      <w:pPr>
+        <w:jc w:val="both"/>
+      </w:pPr>
+    </w:p>
+    <w:p>
+      <w:pPr>
+        <w:jc w:val="both"/>
+      </w:pPr>
+    </w:p>
+    <w:p>
+      <w:pPr>
+        <w:jc w:val="both"/>
+      </w:pPr>
+    </w:p>
+    <w:p>
+      <w:pPr>
+        <w:jc w:val="both"/>
+      </w:pPr>
+    </w:p>
     <w:p>
       <w:pPr>
         <w:pStyle w:val="Heading1"/>
@@ -1754,7 +1842,7 @@
       </w:pPr>
     </w:pPrDefault>
   </w:docDefaults>
-  <w:latentStyles w:defLockedState="0" w:defUIPriority="99" w:defSemiHidden="0" w:defUnhideWhenUsed="0" w:defQFormat="0" w:count="380">
+  <w:latentStyles w:defLockedState="0" w:defUIPriority="99" w:defSemiHidden="0" w:defUnhideWhenUsed="0" w:defQFormat="0" w:count="381">
     <w:lsdException w:name="Normal" w:uiPriority="0" w:qFormat="1"/>
     <w:lsdException w:name="heading 1" w:uiPriority="9" w:qFormat="1"/>
     <w:lsdException w:name="heading 2" w:semiHidden="1" w:uiPriority="9" w:unhideWhenUsed="1" w:qFormat="1"/>
@@ -1860,7 +1948,6 @@
     <w:lsdException w:name="HTML Sample" w:semiHidden="1" w:unhideWhenUsed="1"/>
     <w:lsdException w:name="HTML Typewriter" w:semiHidden="1" w:unhideWhenUsed="1"/>
     <w:lsdException w:name="HTML Variable" w:semiHidden="1" w:unhideWhenUsed="1"/>
-    <w:lsdException w:name="Normal Table" w:semiHidden="1" w:unhideWhenUsed="1"/>
     <w:lsdException w:name="annotation subject" w:semiHidden="1" w:unhideWhenUsed="1"/>
     <w:lsdException w:name="No List" w:semiHidden="1" w:unhideWhenUsed="1"/>
     <w:lsdException w:name="Outline List 1" w:semiHidden="1" w:unhideWhenUsed="1"/>
@@ -1907,10 +1994,8 @@
     <w:lsdException w:name="Table Subtle 2" w:semiHidden="1" w:unhideWhenUsed="1"/>
     <w:lsdException w:name="Table Web 1" w:semiHidden="1" w:unhideWhenUsed="1"/>
     <w:lsdException w:name="Table Web 2" w:semiHidden="1" w:unhideWhenUsed="1"/>
-    <w:lsdException w:name="Table Web 3" w:semiHidden="1" w:unhideWhenUsed="1"/>
     <w:lsdException w:name="Balloon Text" w:semiHidden="1" w:unhideWhenUsed="1"/>
     <w:lsdException w:name="Table Grid" w:uiPriority="39"/>
-    <w:lsdException w:name="Table Theme" w:semiHidden="1" w:unhideWhenUsed="1"/>
     <w:lsdException w:name="Placeholder Text" w:semiHidden="1"/>
     <w:lsdException w:name="No Spacing" w:uiPriority="1" w:qFormat="1"/>
     <w:lsdException w:name="Light Shading" w:uiPriority="60"/>
@@ -2126,6 +2211,7 @@
     <w:lsdException w:name="List Table 5 Dark Accent 6" w:uiPriority="50"/>
     <w:lsdException w:name="List Table 6 Colorful Accent 6" w:uiPriority="51"/>
     <w:lsdException w:name="List Table 7 Colorful Accent 6" w:uiPriority="52"/>
+    <w:lsdException w:name="Mention" w:semiHidden="1" w:unhideWhenUsed="1"/>
   </w:latentStyles>
   <w:style w:type="paragraph" w:default="1" w:styleId="Normal">
     <w:name w:val="Normal"/>
@@ -2653,7 +2739,7 @@
 </file>
 
 <file path=customXml/itemProps1.xml><?xml version="1.0" encoding="utf-8"?>
-<ds:datastoreItem xmlns:ds="http://schemas.openxmlformats.org/officeDocument/2006/customXml" ds:itemID="{FE9197CA-CF6B-E947-A0EA-843AC2026534}">
+<ds:datastoreItem xmlns:ds="http://schemas.openxmlformats.org/officeDocument/2006/customXml" ds:itemID="{149D99CC-2E80-B345-BAD6-B512EAD00864}">
   <ds:schemaRefs>
     <ds:schemaRef ds:uri="http://schemas.openxmlformats.org/officeDocument/2006/bibliography"/>
   </ds:schemaRefs>

</xml_diff>

<commit_message>
added regression test analysis
</commit_message>
<xml_diff>
--- a/WTR2.docx
+++ b/WTR2.docx
@@ -1,6 +1,6 @@
 
 <file path=word/document.xml><?xml version="1.0" encoding="utf-8"?>
-<w:document xmlns:wpc="http://schemas.microsoft.com/office/word/2010/wordprocessingCanvas" xmlns:cx="http://schemas.microsoft.com/office/drawing/2014/chartex" xmlns:cx1="http://schemas.microsoft.com/office/drawing/2015/9/8/chartex" xmlns:cx2="http://schemas.microsoft.com/office/drawing/2015/10/21/chartex" xmlns:mc="http://schemas.openxmlformats.org/markup-compatibility/2006" xmlns:o="urn:schemas-microsoft-com:office:office" xmlns:r="http://schemas.openxmlformats.org/officeDocument/2006/relationships" xmlns:m="http://schemas.openxmlformats.org/officeDocument/2006/math" xmlns:v="urn:schemas-microsoft-com:vml" xmlns:wp14="http://schemas.microsoft.com/office/word/2010/wordprocessingDrawing" xmlns:wp="http://schemas.openxmlformats.org/drawingml/2006/wordprocessingDrawing" xmlns:w10="urn:schemas-microsoft-com:office:word" xmlns:w="http://schemas.openxmlformats.org/wordprocessingml/2006/main" xmlns:w14="http://schemas.microsoft.com/office/word/2010/wordml" xmlns:w15="http://schemas.microsoft.com/office/word/2012/wordml" xmlns:w16se="http://schemas.microsoft.com/office/word/2015/wordml/symex" xmlns:wpg="http://schemas.microsoft.com/office/word/2010/wordprocessingGroup" xmlns:wpi="http://schemas.microsoft.com/office/word/2010/wordprocessingInk" xmlns:wne="http://schemas.microsoft.com/office/word/2006/wordml" xmlns:wps="http://schemas.microsoft.com/office/word/2010/wordprocessingShape" mc:Ignorable="w14 w15 w16se wp14">
+<w:document xmlns:wpc="http://schemas.microsoft.com/office/word/2010/wordprocessingCanvas" xmlns:mo="http://schemas.microsoft.com/office/mac/office/2008/main" xmlns:mc="http://schemas.openxmlformats.org/markup-compatibility/2006" xmlns:mv="urn:schemas-microsoft-com:mac:vml" xmlns:o="urn:schemas-microsoft-com:office:office" xmlns:r="http://schemas.openxmlformats.org/officeDocument/2006/relationships" xmlns:m="http://schemas.openxmlformats.org/officeDocument/2006/math" xmlns:v="urn:schemas-microsoft-com:vml" xmlns:wp14="http://schemas.microsoft.com/office/word/2010/wordprocessingDrawing" xmlns:wp="http://schemas.openxmlformats.org/drawingml/2006/wordprocessingDrawing" xmlns:w10="urn:schemas-microsoft-com:office:word" xmlns:w="http://schemas.openxmlformats.org/wordprocessingml/2006/main" xmlns:w14="http://schemas.microsoft.com/office/word/2010/wordml" xmlns:w15="http://schemas.microsoft.com/office/word/2012/wordml" xmlns:wpg="http://schemas.microsoft.com/office/word/2010/wordprocessingGroup" xmlns:wpi="http://schemas.microsoft.com/office/word/2010/wordprocessingInk" xmlns:wne="http://schemas.microsoft.com/office/word/2006/wordml" xmlns:wps="http://schemas.microsoft.com/office/word/2010/wordprocessingShape" mc:Ignorable="w14 w15 wp14">
   <w:body>
     <w:p>
       <w:pPr>
@@ -303,7 +303,15 @@
         <w:jc w:val="center"/>
       </w:pPr>
       <w:r>
-        <w:t>Gary Jiayi Lin</w:t>
+        <w:t xml:space="preserve">Gary </w:t>
+      </w:r>
+      <w:proofErr w:type="spellStart"/>
+      <w:r>
+        <w:t>Jiayi</w:t>
+      </w:r>
+      <w:proofErr w:type="spellEnd"/>
+      <w:r>
+        <w:t xml:space="preserve"> Lin</w:t>
       </w:r>
     </w:p>
     <w:p>
@@ -382,8 +390,13 @@
     <w:p/>
     <w:p>
       <w:r>
-        <w:t>To: Stefan Timofte</w:t>
-      </w:r>
+        <w:t xml:space="preserve">To: Stefan </w:t>
+      </w:r>
+      <w:proofErr w:type="spellStart"/>
+      <w:r>
+        <w:t>Timofte</w:t>
+      </w:r>
+      <w:proofErr w:type="spellEnd"/>
     </w:p>
     <w:p>
       <w:r>
@@ -483,7 +496,7 @@
               </wp:anchor>
             </w:drawing>
           </mc:Choice>
-          <mc:Fallback xmlns:mv="urn:schemas-microsoft-com:mac:vml" xmlns:mo="http://schemas.microsoft.com/office/mac/office/2008/main">
+          <mc:Fallback xmlns:w16se="http://schemas.microsoft.com/office/word/2015/wordml/symex" xmlns:cx2="http://schemas.microsoft.com/office/drawing/2015/10/21/chartex" xmlns:cx1="http://schemas.microsoft.com/office/drawing/2015/9/8/chartex" xmlns:cx="http://schemas.microsoft.com/office/drawing/2014/chartex">
             <w:pict>
               <v:line w14:anchorId="203D7993" id="Straight Connector 1" o:spid="_x0000_s1026" style="position:absolute;z-index:251659264;visibility:visible;mso-wrap-style:square;mso-width-percent:0;mso-wrap-distance-left:9pt;mso-wrap-distance-top:0;mso-wrap-distance-right:9pt;mso-wrap-distance-bottom:0;mso-position-horizontal:absolute;mso-position-horizontal-relative:text;mso-position-vertical:absolute;mso-position-vertical-relative:text;mso-width-percent:0;mso-width-relative:margin" from="0,7.5pt" to="467.15pt,7.5pt" o:gfxdata="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" strokecolor="black [3200]" strokeweight="2.25pt">
                 <v:stroke joinstyle="miter"/>
@@ -578,7 +591,15 @@
         <w:jc w:val="both"/>
       </w:pPr>
       <w:r>
-        <w:t>Gary Jiayi Lin</w:t>
+        <w:t xml:space="preserve">Gary </w:t>
+      </w:r>
+      <w:proofErr w:type="spellStart"/>
+      <w:r>
+        <w:t>Jiayi</w:t>
+      </w:r>
+      <w:proofErr w:type="spellEnd"/>
+      <w:r>
+        <w:t xml:space="preserve"> Lin</w:t>
       </w:r>
       <w:r>
         <w:t xml:space="preserve"> (your signature)</w:t>
@@ -1328,7 +1349,13 @@
         <w:t xml:space="preserve"> specific </w:t>
       </w:r>
       <w:r>
-        <w:t xml:space="preserve">work methodologies at </w:t>
+        <w:t xml:space="preserve">work methodologies </w:t>
+      </w:r>
+      <w:r>
+        <w:t xml:space="preserve">I became familiar with on the Vault team </w:t>
+      </w:r>
+      <w:r>
+        <w:t xml:space="preserve">at </w:t>
       </w:r>
       <w:r>
         <w:t>Veeva Systems.</w:t>
@@ -1588,7 +1615,23 @@
       </w:pPr>
       <w:r>
         <w:tab/>
-        <w:t xml:space="preserve">To further tackle performance milestones, one should look to understand the agile development methodology. Agile development works in short two to five week sprint cycles, where each sprint is structured by four ceremonies: sprint planning, daily stand-up, sprint demo and sprint retrospective (Atlassian, 2016). In respect to meeting performance objectives, there can and should be improvements to all ceremonies of the agile movement. </w:t>
+        <w:t xml:space="preserve">To further tackle performance milestones, one should look to understand the agile development methodology. Agile development works in short two to </w:t>
+      </w:r>
+      <w:proofErr w:type="gramStart"/>
+      <w:r>
+        <w:t>five week</w:t>
+      </w:r>
+      <w:proofErr w:type="gramEnd"/>
+      <w:r>
+        <w:t xml:space="preserve"> sprint cycles, where each sprint is structured by four ceremonies: sprint planning, daily stand-up, sprint demo and sprint retrospective (</w:t>
+      </w:r>
+      <w:proofErr w:type="spellStart"/>
+      <w:r>
+        <w:t>Atlassian</w:t>
+      </w:r>
+      <w:proofErr w:type="spellEnd"/>
+      <w:r>
+        <w:t xml:space="preserve">, 2016). In respect to meeting performance objectives, there can and should be improvements to all ceremonies of the agile movement. </w:t>
       </w:r>
     </w:p>
     <w:p>
@@ -1625,10 +1668,7 @@
         <w:t xml:space="preserve"> I propose that modular performance be a common criterion amongst unit testing</w:t>
       </w:r>
       <w:r>
-        <w:t xml:space="preserve"> </w:t>
-      </w:r>
-      <w:r>
-        <w:t>(Williams and Smith, 2002)</w:t>
+        <w:t xml:space="preserve"> (Williams and Smith, 2002)</w:t>
       </w:r>
       <w:r>
         <w:t xml:space="preserve">. </w:t>
@@ -1674,7 +1714,15 @@
         <w:t xml:space="preserve"> </w:t>
       </w:r>
       <w:r>
-        <w:t>(Ghys, 2012)</w:t>
+        <w:t>(</w:t>
+      </w:r>
+      <w:proofErr w:type="spellStart"/>
+      <w:r>
+        <w:t>Ghys</w:t>
+      </w:r>
+      <w:proofErr w:type="spellEnd"/>
+      <w:r>
+        <w:t>, 2012)</w:t>
       </w:r>
       <w:r>
         <w:t xml:space="preserve">. </w:t>
@@ -1714,6 +1762,44 @@
       <w:r>
         <w:t xml:space="preserve"> A regression test is simply the process of re-testing software that has been modified (</w:t>
       </w:r>
+      <w:r>
+        <w:t xml:space="preserve">Amman and </w:t>
+      </w:r>
+      <w:proofErr w:type="spellStart"/>
+      <w:r>
+        <w:t>Offut</w:t>
+      </w:r>
+      <w:proofErr w:type="spellEnd"/>
+      <w:r>
+        <w:t xml:space="preserve">, p.215). On the Veeva Vault team, regression tests are run usually once a sprint, but regression performance tests are run at the end of the release, which is a </w:t>
+      </w:r>
+      <w:r>
+        <w:t xml:space="preserve">much </w:t>
+      </w:r>
+      <w:r>
+        <w:t xml:space="preserve">longer </w:t>
+      </w:r>
+      <w:r>
+        <w:t xml:space="preserve">than </w:t>
+      </w:r>
+      <w:r>
+        <w:t>it should be.</w:t>
+      </w:r>
+      <w:r>
+        <w:t xml:space="preserve"> Running regression performance tests allows for frequent updates on end-to-end component performance measures, which may potentially give insight on performance objectives for the following sprint.</w:t>
+      </w:r>
+      <w:r>
+        <w:t xml:space="preserve"> If Veeva Vault</w:t>
+      </w:r>
+      <w:r>
+        <w:t xml:space="preserve"> implements performance regression tests per sprint, there would noticeably fewer perfo</w:t>
+      </w:r>
+      <w:r>
+        <w:t>rmance issues when release deadlines</w:t>
+      </w:r>
+      <w:r>
+        <w:t xml:space="preserve"> approach.</w:t>
+      </w:r>
     </w:p>
     <w:p>
       <w:pPr>
@@ -1738,23 +1824,28 @@
     </w:p>
     <w:p>
       <w:pPr>
-        <w:pStyle w:val="Heading1"/>
-      </w:pPr>
-      <w:r>
-        <w:t>Conclusion</w:t>
-      </w:r>
-    </w:p>
-    <w:p>
-      <w:r>
-        <w:tab/>
-        <w:t>Creating</w:t>
-      </w:r>
-    </w:p>
-    <w:p>
-      <w:pPr>
         <w:spacing w:line="480" w:lineRule="auto"/>
         <w:jc w:val="both"/>
       </w:pPr>
+      <w:r>
+        <w:tab/>
+      </w:r>
+      <w:bookmarkStart w:id="5" w:name="_GoBack"/>
+      <w:bookmarkEnd w:id="5"/>
+    </w:p>
+    <w:p>
+      <w:pPr>
+        <w:pStyle w:val="Heading1"/>
+      </w:pPr>
+      <w:r>
+        <w:lastRenderedPageBreak/>
+        <w:t>Conclusion</w:t>
+      </w:r>
+    </w:p>
+    <w:p>
+      <w:r>
+        <w:tab/>
+      </w:r>
     </w:p>
     <w:p>
       <w:pPr>
@@ -1794,20 +1885,42 @@
     </w:p>
     <w:p>
       <w:pPr>
+        <w:spacing w:line="480" w:lineRule="auto"/>
+        <w:jc w:val="both"/>
+      </w:pPr>
+    </w:p>
+    <w:p>
+      <w:pPr>
         <w:pStyle w:val="Heading1"/>
       </w:pPr>
-      <w:bookmarkStart w:id="5" w:name="_Toc458691952"/>
+      <w:bookmarkStart w:id="6" w:name="_Toc458691952"/>
       <w:r>
         <w:t>References</w:t>
       </w:r>
-      <w:bookmarkEnd w:id="5"/>
+      <w:bookmarkEnd w:id="6"/>
     </w:p>
     <w:p>
       <w:pPr>
         <w:spacing w:after="0" w:line="240" w:lineRule="auto"/>
       </w:pPr>
       <w:r>
-        <w:t xml:space="preserve">"A Brief Introduction to Scrum." Atlassian. N.p., 2016. Web. 09 Aug. 2016. </w:t>
+        <w:t>"A Brief Introduction to Scrum." </w:t>
+      </w:r>
+      <w:proofErr w:type="spellStart"/>
+      <w:r>
+        <w:t>Atlassian</w:t>
+      </w:r>
+      <w:proofErr w:type="spellEnd"/>
+      <w:r>
+        <w:t xml:space="preserve">. </w:t>
+      </w:r>
+      <w:proofErr w:type="spellStart"/>
+      <w:r>
+        <w:t>N.p</w:t>
+      </w:r>
+      <w:proofErr w:type="spellEnd"/>
+      <w:r>
+        <w:t xml:space="preserve">., 2016. Web. 09 Aug. 2016. </w:t>
       </w:r>
     </w:p>
     <w:p>
@@ -1828,14 +1941,13 @@
       <w:pPr>
         <w:spacing w:after="0" w:line="240" w:lineRule="auto"/>
       </w:pPr>
-      <w:r>
-        <w:t>Ammann, Paul, and Jeff Offutt.</w:t>
-      </w:r>
-      <w:r>
-        <w:t> </w:t>
-      </w:r>
-      <w:r>
-        <w:t xml:space="preserve">Introduction to Software Testing. New York: Cambridge UP, </w:t>
+      <w:proofErr w:type="spellStart"/>
+      <w:r>
+        <w:t>Ammann</w:t>
+      </w:r>
+      <w:proofErr w:type="spellEnd"/>
+      <w:r>
+        <w:t xml:space="preserve">, Paul, and Jeff Offutt. Introduction to Software Testing. New York: Cambridge UP, </w:t>
       </w:r>
     </w:p>
     <w:p>
@@ -1843,8 +1955,6 @@
         <w:spacing w:after="0" w:line="240" w:lineRule="auto"/>
         <w:ind w:firstLine="720"/>
       </w:pPr>
-      <w:bookmarkStart w:id="6" w:name="_GoBack"/>
-      <w:bookmarkEnd w:id="6"/>
       <w:r>
         <w:t>2008. Print.</w:t>
       </w:r>
@@ -1859,7 +1969,31 @@
         <w:spacing w:after="0" w:line="240" w:lineRule="auto"/>
       </w:pPr>
       <w:r>
-        <w:t xml:space="preserve">Beck, Kent, Mike Beedle, Arie Van Bennekum, Alistair Cockburn, Ward Cunningham, Martin </w:t>
+        <w:t xml:space="preserve">Beck, Kent, Mike </w:t>
+      </w:r>
+      <w:proofErr w:type="spellStart"/>
+      <w:r>
+        <w:t>Beedle</w:t>
+      </w:r>
+      <w:proofErr w:type="spellEnd"/>
+      <w:r>
+        <w:t xml:space="preserve">, </w:t>
+      </w:r>
+      <w:proofErr w:type="spellStart"/>
+      <w:r>
+        <w:t>Arie</w:t>
+      </w:r>
+      <w:proofErr w:type="spellEnd"/>
+      <w:r>
+        <w:t xml:space="preserve"> Van </w:t>
+      </w:r>
+      <w:proofErr w:type="spellStart"/>
+      <w:r>
+        <w:t>Bennekum</w:t>
+      </w:r>
+      <w:proofErr w:type="spellEnd"/>
+      <w:r>
+        <w:t xml:space="preserve">, Alistair Cockburn, Ward Cunningham, Martin </w:t>
       </w:r>
     </w:p>
     <w:p>
@@ -1868,7 +2002,39 @@
         <w:ind w:left="720"/>
       </w:pPr>
       <w:r>
-        <w:t>Fowler, James Grenning, Jim Highsmith, Andrew Hunt, Ron Jeffries, Jon Kern, Brian Marick, Robert C. Martin, Steve Mellor, Ken Schwaber, Jeff Sutherland, and Dave Thomas. "Manifesto for Agile Software Development." Manifesto for Agile Software Development. N.p., 2001. Web. 02 Aug. 2016. &lt;http://www.agilemanifesto.org/&gt;.</w:t>
+        <w:t xml:space="preserve">Fowler, James </w:t>
+      </w:r>
+      <w:proofErr w:type="spellStart"/>
+      <w:r>
+        <w:t>Grenning</w:t>
+      </w:r>
+      <w:proofErr w:type="spellEnd"/>
+      <w:r>
+        <w:t xml:space="preserve">, Jim Highsmith, Andrew Hunt, Ron Jeffries, Jon Kern, Brian </w:t>
+      </w:r>
+      <w:proofErr w:type="spellStart"/>
+      <w:r>
+        <w:t>Marick</w:t>
+      </w:r>
+      <w:proofErr w:type="spellEnd"/>
+      <w:r>
+        <w:t xml:space="preserve">, Robert C. Martin, Steve Mellor, Ken </w:t>
+      </w:r>
+      <w:proofErr w:type="spellStart"/>
+      <w:r>
+        <w:t>Schwaber</w:t>
+      </w:r>
+      <w:proofErr w:type="spellEnd"/>
+      <w:r>
+        <w:t xml:space="preserve">, Jeff Sutherland, and Dave Thomas. "Manifesto for Agile Software Development." Manifesto for Agile Software Development. </w:t>
+      </w:r>
+      <w:proofErr w:type="spellStart"/>
+      <w:r>
+        <w:t>N.p</w:t>
+      </w:r>
+      <w:proofErr w:type="spellEnd"/>
+      <w:r>
+        <w:t>., 2001. Web. 02 Aug. 2016. &lt;http://www.agilemanifesto.org/&gt;.</w:t>
       </w:r>
     </w:p>
     <w:p>
@@ -1880,8 +2046,29 @@
       <w:pPr>
         <w:spacing w:after="0" w:line="240" w:lineRule="auto"/>
       </w:pPr>
-      <w:r>
-        <w:t xml:space="preserve">Ghys, Etienne. The Butterfly Effect (n.d.): n. pag. ENS DE LYON. 8 July 2012. Web. 3 Aug. </w:t>
+      <w:proofErr w:type="spellStart"/>
+      <w:r>
+        <w:t>Ghys</w:t>
+      </w:r>
+      <w:proofErr w:type="spellEnd"/>
+      <w:r>
+        <w:t>, Etienne. The Butterfly Effect (</w:t>
+      </w:r>
+      <w:proofErr w:type="spellStart"/>
+      <w:r>
+        <w:t>n.d.</w:t>
+      </w:r>
+      <w:proofErr w:type="spellEnd"/>
+      <w:r>
+        <w:t xml:space="preserve">): n. </w:t>
+      </w:r>
+      <w:proofErr w:type="spellStart"/>
+      <w:r>
+        <w:t>pag</w:t>
+      </w:r>
+      <w:proofErr w:type="spellEnd"/>
+      <w:r>
+        <w:t xml:space="preserve">. ENS DE LYON. 8 July 2012. Web. 3 Aug. </w:t>
       </w:r>
     </w:p>
     <w:p>
@@ -1904,7 +2091,31 @@
         <w:spacing w:after="0" w:line="240" w:lineRule="auto"/>
       </w:pPr>
       <w:r>
-        <w:t>Hein, Piet. Grooks. N.p.: n.p., 1996. Print.</w:t>
+        <w:t>Hein, Piet. </w:t>
+      </w:r>
+      <w:proofErr w:type="spellStart"/>
+      <w:r>
+        <w:t>Grooks</w:t>
+      </w:r>
+      <w:proofErr w:type="spellEnd"/>
+      <w:r>
+        <w:t xml:space="preserve">. </w:t>
+      </w:r>
+      <w:proofErr w:type="spellStart"/>
+      <w:r>
+        <w:t>N.p</w:t>
+      </w:r>
+      <w:proofErr w:type="spellEnd"/>
+      <w:r>
+        <w:t xml:space="preserve">.: </w:t>
+      </w:r>
+      <w:proofErr w:type="spellStart"/>
+      <w:r>
+        <w:t>n.p</w:t>
+      </w:r>
+      <w:proofErr w:type="spellEnd"/>
+      <w:r>
+        <w:t>., 1996. Print.</w:t>
       </w:r>
     </w:p>
     <w:p>
@@ -1926,7 +2137,16 @@
         <w:ind w:left="720"/>
       </w:pPr>
       <w:r>
-        <w:t>Engineering." Best Practices in Software Measurement (2003): n. pag. Www.perfeng.com. Performance Engineering Services, 2003. Web. 2 Aug. 2016. &lt;http://www.perfeng.com/papers/bestprac.pdf&gt;.</w:t>
+        <w:lastRenderedPageBreak/>
+        <w:t xml:space="preserve">Engineering." Best Practices in Software Measurement (2003): n. </w:t>
+      </w:r>
+      <w:proofErr w:type="spellStart"/>
+      <w:r>
+        <w:t>pag</w:t>
+      </w:r>
+      <w:proofErr w:type="spellEnd"/>
+      <w:r>
+        <w:t>. Www.perfeng.com. Performance Engineering Services, 2003. Web. 2 Aug. 2016. &lt;http://www.perfeng.com/papers/bestprac.pdf&gt;.</w:t>
       </w:r>
     </w:p>
     <w:p>
@@ -1972,7 +2192,23 @@
         <w:spacing w:after="0" w:line="240" w:lineRule="auto"/>
       </w:pPr>
       <w:r>
-        <w:t xml:space="preserve">Woodside, Murray, Greg Franks, and Dorina C. Petriu. Sce.carleton.ca. Carleton University, 8 </w:t>
+        <w:t xml:space="preserve">Woodside, Murray, Greg Franks, and </w:t>
+      </w:r>
+      <w:proofErr w:type="spellStart"/>
+      <w:r>
+        <w:t>Dorina</w:t>
+      </w:r>
+      <w:proofErr w:type="spellEnd"/>
+      <w:r>
+        <w:t xml:space="preserve"> C. </w:t>
+      </w:r>
+      <w:proofErr w:type="spellStart"/>
+      <w:r>
+        <w:t>Petriu</w:t>
+      </w:r>
+      <w:proofErr w:type="spellEnd"/>
+      <w:r>
+        <w:t xml:space="preserve">. Sce.carleton.ca. Carleton University, 8 </w:t>
       </w:r>
     </w:p>
     <w:p>
@@ -2010,7 +2246,7 @@
 </file>
 
 <file path=word/endnotes.xml><?xml version="1.0" encoding="utf-8"?>
-<w:endnotes xmlns:wpc="http://schemas.microsoft.com/office/word/2010/wordprocessingCanvas" xmlns:cx="http://schemas.microsoft.com/office/drawing/2014/chartex" xmlns:cx1="http://schemas.microsoft.com/office/drawing/2015/9/8/chartex" xmlns:cx2="http://schemas.microsoft.com/office/drawing/2015/10/21/chartex" xmlns:mc="http://schemas.openxmlformats.org/markup-compatibility/2006" xmlns:o="urn:schemas-microsoft-com:office:office" xmlns:r="http://schemas.openxmlformats.org/officeDocument/2006/relationships" xmlns:m="http://schemas.openxmlformats.org/officeDocument/2006/math" xmlns:v="urn:schemas-microsoft-com:vml" xmlns:wp14="http://schemas.microsoft.com/office/word/2010/wordprocessingDrawing" xmlns:wp="http://schemas.openxmlformats.org/drawingml/2006/wordprocessingDrawing" xmlns:w10="urn:schemas-microsoft-com:office:word" xmlns:w="http://schemas.openxmlformats.org/wordprocessingml/2006/main" xmlns:w14="http://schemas.microsoft.com/office/word/2010/wordml" xmlns:w15="http://schemas.microsoft.com/office/word/2012/wordml" xmlns:w16se="http://schemas.microsoft.com/office/word/2015/wordml/symex" xmlns:wpg="http://schemas.microsoft.com/office/word/2010/wordprocessingGroup" xmlns:wpi="http://schemas.microsoft.com/office/word/2010/wordprocessingInk" xmlns:wne="http://schemas.microsoft.com/office/word/2006/wordml" xmlns:wps="http://schemas.microsoft.com/office/word/2010/wordprocessingShape" mc:Ignorable="w14 w15 w16se wp14">
+<w:endnotes xmlns:wpc="http://schemas.microsoft.com/office/word/2010/wordprocessingCanvas" xmlns:mo="http://schemas.microsoft.com/office/mac/office/2008/main" xmlns:mc="http://schemas.openxmlformats.org/markup-compatibility/2006" xmlns:mv="urn:schemas-microsoft-com:mac:vml" xmlns:o="urn:schemas-microsoft-com:office:office" xmlns:r="http://schemas.openxmlformats.org/officeDocument/2006/relationships" xmlns:m="http://schemas.openxmlformats.org/officeDocument/2006/math" xmlns:v="urn:schemas-microsoft-com:vml" xmlns:wp14="http://schemas.microsoft.com/office/word/2010/wordprocessingDrawing" xmlns:wp="http://schemas.openxmlformats.org/drawingml/2006/wordprocessingDrawing" xmlns:w10="urn:schemas-microsoft-com:office:word" xmlns:w="http://schemas.openxmlformats.org/wordprocessingml/2006/main" xmlns:w14="http://schemas.microsoft.com/office/word/2010/wordml" xmlns:w15="http://schemas.microsoft.com/office/word/2012/wordml" xmlns:wpg="http://schemas.microsoft.com/office/word/2010/wordprocessingGroup" xmlns:wpi="http://schemas.microsoft.com/office/word/2010/wordprocessingInk" xmlns:wne="http://schemas.microsoft.com/office/word/2006/wordml" xmlns:wps="http://schemas.microsoft.com/office/word/2010/wordprocessingShape" mc:Ignorable="w14 w15 wp14">
   <w:endnote w:type="separator" w:id="-1">
     <w:p>
       <w:pPr>
@@ -2035,7 +2271,7 @@
 </file>
 
 <file path=word/footnotes.xml><?xml version="1.0" encoding="utf-8"?>
-<w:footnotes xmlns:wpc="http://schemas.microsoft.com/office/word/2010/wordprocessingCanvas" xmlns:cx="http://schemas.microsoft.com/office/drawing/2014/chartex" xmlns:cx1="http://schemas.microsoft.com/office/drawing/2015/9/8/chartex" xmlns:cx2="http://schemas.microsoft.com/office/drawing/2015/10/21/chartex" xmlns:mc="http://schemas.openxmlformats.org/markup-compatibility/2006" xmlns:o="urn:schemas-microsoft-com:office:office" xmlns:r="http://schemas.openxmlformats.org/officeDocument/2006/relationships" xmlns:m="http://schemas.openxmlformats.org/officeDocument/2006/math" xmlns:v="urn:schemas-microsoft-com:vml" xmlns:wp14="http://schemas.microsoft.com/office/word/2010/wordprocessingDrawing" xmlns:wp="http://schemas.openxmlformats.org/drawingml/2006/wordprocessingDrawing" xmlns:w10="urn:schemas-microsoft-com:office:word" xmlns:w="http://schemas.openxmlformats.org/wordprocessingml/2006/main" xmlns:w14="http://schemas.microsoft.com/office/word/2010/wordml" xmlns:w15="http://schemas.microsoft.com/office/word/2012/wordml" xmlns:w16se="http://schemas.microsoft.com/office/word/2015/wordml/symex" xmlns:wpg="http://schemas.microsoft.com/office/word/2010/wordprocessingGroup" xmlns:wpi="http://schemas.microsoft.com/office/word/2010/wordprocessingInk" xmlns:wne="http://schemas.microsoft.com/office/word/2006/wordml" xmlns:wps="http://schemas.microsoft.com/office/word/2010/wordprocessingShape" mc:Ignorable="w14 w15 w16se wp14">
+<w:footnotes xmlns:wpc="http://schemas.microsoft.com/office/word/2010/wordprocessingCanvas" xmlns:mo="http://schemas.microsoft.com/office/mac/office/2008/main" xmlns:mc="http://schemas.openxmlformats.org/markup-compatibility/2006" xmlns:mv="urn:schemas-microsoft-com:mac:vml" xmlns:o="urn:schemas-microsoft-com:office:office" xmlns:r="http://schemas.openxmlformats.org/officeDocument/2006/relationships" xmlns:m="http://schemas.openxmlformats.org/officeDocument/2006/math" xmlns:v="urn:schemas-microsoft-com:vml" xmlns:wp14="http://schemas.microsoft.com/office/word/2010/wordprocessingDrawing" xmlns:wp="http://schemas.openxmlformats.org/drawingml/2006/wordprocessingDrawing" xmlns:w10="urn:schemas-microsoft-com:office:word" xmlns:w="http://schemas.openxmlformats.org/wordprocessingml/2006/main" xmlns:w14="http://schemas.microsoft.com/office/word/2010/wordml" xmlns:w15="http://schemas.microsoft.com/office/word/2012/wordml" xmlns:wpg="http://schemas.microsoft.com/office/word/2010/wordprocessingGroup" xmlns:wpi="http://schemas.microsoft.com/office/word/2010/wordprocessingInk" xmlns:wne="http://schemas.microsoft.com/office/word/2006/wordml" xmlns:wps="http://schemas.microsoft.com/office/word/2010/wordprocessingShape" mc:Ignorable="w14 w15 wp14">
   <w:footnote w:type="separator" w:id="-1">
     <w:p>
       <w:pPr>
@@ -2060,7 +2296,7 @@
 </file>
 
 <file path=word/header1.xml><?xml version="1.0" encoding="utf-8"?>
-<w:hdr xmlns:wpc="http://schemas.microsoft.com/office/word/2010/wordprocessingCanvas" xmlns:cx="http://schemas.microsoft.com/office/drawing/2014/chartex" xmlns:cx1="http://schemas.microsoft.com/office/drawing/2015/9/8/chartex" xmlns:cx2="http://schemas.microsoft.com/office/drawing/2015/10/21/chartex" xmlns:mc="http://schemas.openxmlformats.org/markup-compatibility/2006" xmlns:o="urn:schemas-microsoft-com:office:office" xmlns:r="http://schemas.openxmlformats.org/officeDocument/2006/relationships" xmlns:m="http://schemas.openxmlformats.org/officeDocument/2006/math" xmlns:v="urn:schemas-microsoft-com:vml" xmlns:wp14="http://schemas.microsoft.com/office/word/2010/wordprocessingDrawing" xmlns:wp="http://schemas.openxmlformats.org/drawingml/2006/wordprocessingDrawing" xmlns:w10="urn:schemas-microsoft-com:office:word" xmlns:w="http://schemas.openxmlformats.org/wordprocessingml/2006/main" xmlns:w14="http://schemas.microsoft.com/office/word/2010/wordml" xmlns:w15="http://schemas.microsoft.com/office/word/2012/wordml" xmlns:w16se="http://schemas.microsoft.com/office/word/2015/wordml/symex" xmlns:wpg="http://schemas.microsoft.com/office/word/2010/wordprocessingGroup" xmlns:wpi="http://schemas.microsoft.com/office/word/2010/wordprocessingInk" xmlns:wne="http://schemas.microsoft.com/office/word/2006/wordml" xmlns:wps="http://schemas.microsoft.com/office/word/2010/wordprocessingShape" mc:Ignorable="w14 w15 w16se wp14">
+<w:hdr xmlns:wpc="http://schemas.microsoft.com/office/word/2010/wordprocessingCanvas" xmlns:mo="http://schemas.microsoft.com/office/mac/office/2008/main" xmlns:mc="http://schemas.openxmlformats.org/markup-compatibility/2006" xmlns:mv="urn:schemas-microsoft-com:mac:vml" xmlns:o="urn:schemas-microsoft-com:office:office" xmlns:r="http://schemas.openxmlformats.org/officeDocument/2006/relationships" xmlns:m="http://schemas.openxmlformats.org/officeDocument/2006/math" xmlns:v="urn:schemas-microsoft-com:vml" xmlns:wp14="http://schemas.microsoft.com/office/word/2010/wordprocessingDrawing" xmlns:wp="http://schemas.openxmlformats.org/drawingml/2006/wordprocessingDrawing" xmlns:w10="urn:schemas-microsoft-com:office:word" xmlns:w="http://schemas.openxmlformats.org/wordprocessingml/2006/main" xmlns:w14="http://schemas.microsoft.com/office/word/2010/wordml" xmlns:w15="http://schemas.microsoft.com/office/word/2012/wordml" xmlns:wpg="http://schemas.microsoft.com/office/word/2010/wordprocessingGroup" xmlns:wpi="http://schemas.microsoft.com/office/word/2010/wordprocessingInk" xmlns:wne="http://schemas.microsoft.com/office/word/2006/wordml" xmlns:wps="http://schemas.microsoft.com/office/word/2010/wordprocessingShape" mc:Ignorable="w14 w15 wp14">
   <w:sdt>
     <w:sdtPr>
       <w:id w:val="-580068509"/>
@@ -2102,7 +2338,7 @@
             <w:bCs/>
             <w:noProof/>
           </w:rPr>
-          <w:t>6</w:t>
+          <w:t>3</w:t>
         </w:r>
         <w:r>
           <w:rPr>
@@ -2138,7 +2374,7 @@
 </file>
 
 <file path=word/header2.xml><?xml version="1.0" encoding="utf-8"?>
-<w:hdr xmlns:wpc="http://schemas.microsoft.com/office/word/2010/wordprocessingCanvas" xmlns:cx="http://schemas.microsoft.com/office/drawing/2014/chartex" xmlns:cx1="http://schemas.microsoft.com/office/drawing/2015/9/8/chartex" xmlns:cx2="http://schemas.microsoft.com/office/drawing/2015/10/21/chartex" xmlns:mc="http://schemas.openxmlformats.org/markup-compatibility/2006" xmlns:o="urn:schemas-microsoft-com:office:office" xmlns:r="http://schemas.openxmlformats.org/officeDocument/2006/relationships" xmlns:m="http://schemas.openxmlformats.org/officeDocument/2006/math" xmlns:v="urn:schemas-microsoft-com:vml" xmlns:wp14="http://schemas.microsoft.com/office/word/2010/wordprocessingDrawing" xmlns:wp="http://schemas.openxmlformats.org/drawingml/2006/wordprocessingDrawing" xmlns:w10="urn:schemas-microsoft-com:office:word" xmlns:w="http://schemas.openxmlformats.org/wordprocessingml/2006/main" xmlns:w14="http://schemas.microsoft.com/office/word/2010/wordml" xmlns:w15="http://schemas.microsoft.com/office/word/2012/wordml" xmlns:w16se="http://schemas.microsoft.com/office/word/2015/wordml/symex" xmlns:wpg="http://schemas.microsoft.com/office/word/2010/wordprocessingGroup" xmlns:wpi="http://schemas.microsoft.com/office/word/2010/wordprocessingInk" xmlns:wne="http://schemas.microsoft.com/office/word/2006/wordml" xmlns:wps="http://schemas.microsoft.com/office/word/2010/wordprocessingShape" mc:Ignorable="w14 w15 w16se wp14">
+<w:hdr xmlns:wpc="http://schemas.microsoft.com/office/word/2010/wordprocessingCanvas" xmlns:mo="http://schemas.microsoft.com/office/mac/office/2008/main" xmlns:mc="http://schemas.openxmlformats.org/markup-compatibility/2006" xmlns:mv="urn:schemas-microsoft-com:mac:vml" xmlns:o="urn:schemas-microsoft-com:office:office" xmlns:r="http://schemas.openxmlformats.org/officeDocument/2006/relationships" xmlns:m="http://schemas.openxmlformats.org/officeDocument/2006/math" xmlns:v="urn:schemas-microsoft-com:vml" xmlns:wp14="http://schemas.microsoft.com/office/word/2010/wordprocessingDrawing" xmlns:wp="http://schemas.openxmlformats.org/drawingml/2006/wordprocessingDrawing" xmlns:w10="urn:schemas-microsoft-com:office:word" xmlns:w="http://schemas.openxmlformats.org/wordprocessingml/2006/main" xmlns:w14="http://schemas.microsoft.com/office/word/2010/wordml" xmlns:w15="http://schemas.microsoft.com/office/word/2012/wordml" xmlns:wpg="http://schemas.microsoft.com/office/word/2010/wordprocessingGroup" xmlns:wpi="http://schemas.microsoft.com/office/word/2010/wordprocessingInk" xmlns:wne="http://schemas.microsoft.com/office/word/2006/wordml" xmlns:wps="http://schemas.microsoft.com/office/word/2010/wordprocessingShape" mc:Ignorable="w14 w15 wp14">
   <w:p>
     <w:pPr>
       <w:pStyle w:val="Header"/>
@@ -2148,7 +2384,7 @@
 </file>
 
 <file path=word/header3.xml><?xml version="1.0" encoding="utf-8"?>
-<w:hdr xmlns:wpc="http://schemas.microsoft.com/office/word/2010/wordprocessingCanvas" xmlns:cx="http://schemas.microsoft.com/office/drawing/2014/chartex" xmlns:cx1="http://schemas.microsoft.com/office/drawing/2015/9/8/chartex" xmlns:cx2="http://schemas.microsoft.com/office/drawing/2015/10/21/chartex" xmlns:mc="http://schemas.openxmlformats.org/markup-compatibility/2006" xmlns:o="urn:schemas-microsoft-com:office:office" xmlns:r="http://schemas.openxmlformats.org/officeDocument/2006/relationships" xmlns:m="http://schemas.openxmlformats.org/officeDocument/2006/math" xmlns:v="urn:schemas-microsoft-com:vml" xmlns:wp14="http://schemas.microsoft.com/office/word/2010/wordprocessingDrawing" xmlns:wp="http://schemas.openxmlformats.org/drawingml/2006/wordprocessingDrawing" xmlns:w10="urn:schemas-microsoft-com:office:word" xmlns:w="http://schemas.openxmlformats.org/wordprocessingml/2006/main" xmlns:w14="http://schemas.microsoft.com/office/word/2010/wordml" xmlns:w15="http://schemas.microsoft.com/office/word/2012/wordml" xmlns:w16se="http://schemas.microsoft.com/office/word/2015/wordml/symex" xmlns:wpg="http://schemas.microsoft.com/office/word/2010/wordprocessingGroup" xmlns:wpi="http://schemas.microsoft.com/office/word/2010/wordprocessingInk" xmlns:wne="http://schemas.microsoft.com/office/word/2006/wordml" xmlns:wps="http://schemas.microsoft.com/office/word/2010/wordprocessingShape" mc:Ignorable="w14 w15 w16se wp14">
+<w:hdr xmlns:wpc="http://schemas.microsoft.com/office/word/2010/wordprocessingCanvas" xmlns:mo="http://schemas.microsoft.com/office/mac/office/2008/main" xmlns:mc="http://schemas.openxmlformats.org/markup-compatibility/2006" xmlns:mv="urn:schemas-microsoft-com:mac:vml" xmlns:o="urn:schemas-microsoft-com:office:office" xmlns:r="http://schemas.openxmlformats.org/officeDocument/2006/relationships" xmlns:m="http://schemas.openxmlformats.org/officeDocument/2006/math" xmlns:v="urn:schemas-microsoft-com:vml" xmlns:wp14="http://schemas.microsoft.com/office/word/2010/wordprocessingDrawing" xmlns:wp="http://schemas.openxmlformats.org/drawingml/2006/wordprocessingDrawing" xmlns:w10="urn:schemas-microsoft-com:office:word" xmlns:w="http://schemas.openxmlformats.org/wordprocessingml/2006/main" xmlns:w14="http://schemas.microsoft.com/office/word/2010/wordml" xmlns:w15="http://schemas.microsoft.com/office/word/2012/wordml" xmlns:wpg="http://schemas.microsoft.com/office/word/2010/wordprocessingGroup" xmlns:wpi="http://schemas.microsoft.com/office/word/2010/wordprocessingInk" xmlns:wne="http://schemas.microsoft.com/office/word/2006/wordml" xmlns:wps="http://schemas.microsoft.com/office/word/2010/wordprocessingShape" mc:Ignorable="w14 w15 wp14">
   <w:sdt>
     <w:sdtPr>
       <w:id w:val="-1566793109"/>
@@ -2226,7 +2462,7 @@
 </file>
 
 <file path=word/styles.xml><?xml version="1.0" encoding="utf-8"?>
-<w:styles xmlns:mc="http://schemas.openxmlformats.org/markup-compatibility/2006" xmlns:r="http://schemas.openxmlformats.org/officeDocument/2006/relationships" xmlns:w="http://schemas.openxmlformats.org/wordprocessingml/2006/main" xmlns:w14="http://schemas.microsoft.com/office/word/2010/wordml" xmlns:w15="http://schemas.microsoft.com/office/word/2012/wordml" xmlns:w16se="http://schemas.microsoft.com/office/word/2015/wordml/symex" mc:Ignorable="w14 w15 w16se">
+<w:styles xmlns:mc="http://schemas.openxmlformats.org/markup-compatibility/2006" xmlns:r="http://schemas.openxmlformats.org/officeDocument/2006/relationships" xmlns:w="http://schemas.openxmlformats.org/wordprocessingml/2006/main" xmlns:w14="http://schemas.microsoft.com/office/word/2010/wordml" xmlns:w15="http://schemas.microsoft.com/office/word/2012/wordml" mc:Ignorable="w14 w15">
   <w:docDefaults>
     <w:rPrDefault>
       <w:rPr>
@@ -2242,7 +2478,7 @@
       </w:pPr>
     </w:pPrDefault>
   </w:docDefaults>
-  <w:latentStyles w:defLockedState="0" w:defUIPriority="99" w:defSemiHidden="0" w:defUnhideWhenUsed="0" w:defQFormat="0" w:count="372">
+  <w:latentStyles w:defLockedState="0" w:defUIPriority="99" w:defSemiHidden="0" w:defUnhideWhenUsed="0" w:defQFormat="0" w:count="381">
     <w:lsdException w:name="Normal" w:uiPriority="0" w:qFormat="1"/>
     <w:lsdException w:name="heading 1" w:uiPriority="9" w:qFormat="1"/>
     <w:lsdException w:name="heading 2" w:semiHidden="1" w:uiPriority="9" w:unhideWhenUsed="1" w:qFormat="1"/>
@@ -3145,7 +3381,7 @@
 </file>
 
 <file path=customXml/itemProps1.xml><?xml version="1.0" encoding="utf-8"?>
-<ds:datastoreItem xmlns:ds="http://schemas.openxmlformats.org/officeDocument/2006/customXml" ds:itemID="{6D33E712-4BF7-4F02-82D5-1D4E0050F268}">
+<ds:datastoreItem xmlns:ds="http://schemas.openxmlformats.org/officeDocument/2006/customXml" ds:itemID="{0FE86A4B-883B-B14E-90D1-3762968E6D88}">
   <ds:schemaRefs>
     <ds:schemaRef ds:uri="http://schemas.openxmlformats.org/officeDocument/2006/bibliography"/>
   </ds:schemaRefs>

</xml_diff>

<commit_message>
Edit everyting except Executive Summary
</commit_message>
<xml_diff>
--- a/WTR2.docx
+++ b/WTR2.docx
@@ -1,6 +1,6 @@
 
 <file path=word/document.xml><?xml version="1.0" encoding="utf-8"?>
-<w:document xmlns:wpc="http://schemas.microsoft.com/office/word/2010/wordprocessingCanvas" xmlns:mo="http://schemas.microsoft.com/office/mac/office/2008/main" xmlns:mc="http://schemas.openxmlformats.org/markup-compatibility/2006" xmlns:mv="urn:schemas-microsoft-com:mac:vml" xmlns:o="urn:schemas-microsoft-com:office:office" xmlns:r="http://schemas.openxmlformats.org/officeDocument/2006/relationships" xmlns:m="http://schemas.openxmlformats.org/officeDocument/2006/math" xmlns:v="urn:schemas-microsoft-com:vml" xmlns:wp14="http://schemas.microsoft.com/office/word/2010/wordprocessingDrawing" xmlns:wp="http://schemas.openxmlformats.org/drawingml/2006/wordprocessingDrawing" xmlns:w10="urn:schemas-microsoft-com:office:word" xmlns:w="http://schemas.openxmlformats.org/wordprocessingml/2006/main" xmlns:w14="http://schemas.microsoft.com/office/word/2010/wordml" xmlns:w15="http://schemas.microsoft.com/office/word/2012/wordml" xmlns:wpg="http://schemas.microsoft.com/office/word/2010/wordprocessingGroup" xmlns:wpi="http://schemas.microsoft.com/office/word/2010/wordprocessingInk" xmlns:wne="http://schemas.microsoft.com/office/word/2006/wordml" xmlns:wps="http://schemas.microsoft.com/office/word/2010/wordprocessingShape" mc:Ignorable="w14 w15 wp14">
+<w:document xmlns:wpc="http://schemas.microsoft.com/office/word/2010/wordprocessingCanvas" xmlns:cx="http://schemas.microsoft.com/office/drawing/2014/chartex" xmlns:cx1="http://schemas.microsoft.com/office/drawing/2015/9/8/chartex" xmlns:cx2="http://schemas.microsoft.com/office/drawing/2015/10/21/chartex" xmlns:mc="http://schemas.openxmlformats.org/markup-compatibility/2006" xmlns:o="urn:schemas-microsoft-com:office:office" xmlns:r="http://schemas.openxmlformats.org/officeDocument/2006/relationships" xmlns:m="http://schemas.openxmlformats.org/officeDocument/2006/math" xmlns:v="urn:schemas-microsoft-com:vml" xmlns:wp14="http://schemas.microsoft.com/office/word/2010/wordprocessingDrawing" xmlns:wp="http://schemas.openxmlformats.org/drawingml/2006/wordprocessingDrawing" xmlns:w10="urn:schemas-microsoft-com:office:word" xmlns:w="http://schemas.openxmlformats.org/wordprocessingml/2006/main" xmlns:w14="http://schemas.microsoft.com/office/word/2010/wordml" xmlns:w15="http://schemas.microsoft.com/office/word/2012/wordml" xmlns:w16se="http://schemas.microsoft.com/office/word/2015/wordml/symex" xmlns:wpg="http://schemas.microsoft.com/office/word/2010/wordprocessingGroup" xmlns:wpi="http://schemas.microsoft.com/office/word/2010/wordprocessingInk" xmlns:wne="http://schemas.microsoft.com/office/word/2006/wordml" xmlns:wps="http://schemas.microsoft.com/office/word/2010/wordprocessingShape" mc:Ignorable="w14 w15 w16se wp14">
   <w:body>
     <w:p>
       <w:pPr>
@@ -209,13 +209,8 @@
         <w:pStyle w:val="NoSpacing"/>
         <w:jc w:val="center"/>
       </w:pPr>
-      <w:proofErr w:type="spellStart"/>
-      <w:r>
-        <w:t>Veeva</w:t>
-      </w:r>
-      <w:proofErr w:type="spellEnd"/>
-      <w:r>
-        <w:t xml:space="preserve"> Systems</w:t>
+      <w:r>
+        <w:t>Veeva Systems</w:t>
       </w:r>
     </w:p>
     <w:p>
@@ -308,15 +303,7 @@
         <w:jc w:val="center"/>
       </w:pPr>
       <w:r>
-        <w:t xml:space="preserve">Gary </w:t>
-      </w:r>
-      <w:proofErr w:type="spellStart"/>
-      <w:r>
-        <w:t>Jiayi</w:t>
-      </w:r>
-      <w:proofErr w:type="spellEnd"/>
-      <w:r>
-        <w:t xml:space="preserve"> Lin</w:t>
+        <w:t>Gary Jiayi Lin</w:t>
       </w:r>
     </w:p>
     <w:p>
@@ -395,13 +382,8 @@
     <w:p/>
     <w:p>
       <w:r>
-        <w:t xml:space="preserve">To: Stefan </w:t>
-      </w:r>
-      <w:proofErr w:type="spellStart"/>
-      <w:r>
-        <w:t>Timofte</w:t>
-      </w:r>
-      <w:proofErr w:type="spellEnd"/>
+        <w:t>To: Stefan Timofte</w:t>
+      </w:r>
     </w:p>
     <w:p>
       <w:r>
@@ -501,7 +483,7 @@
               </wp:anchor>
             </w:drawing>
           </mc:Choice>
-          <mc:Fallback xmlns:w16se="http://schemas.microsoft.com/office/word/2015/wordml/symex" xmlns:cx2="http://schemas.microsoft.com/office/drawing/2015/10/21/chartex" xmlns:cx1="http://schemas.microsoft.com/office/drawing/2015/9/8/chartex" xmlns:cx="http://schemas.microsoft.com/office/drawing/2014/chartex">
+          <mc:Fallback xmlns:mv="urn:schemas-microsoft-com:mac:vml" xmlns:mo="http://schemas.microsoft.com/office/mac/office/2008/main">
             <w:pict>
               <v:line w14:anchorId="203D7993" id="Straight Connector 1" o:spid="_x0000_s1026" style="position:absolute;z-index:251659264;visibility:visible;mso-wrap-style:square;mso-width-percent:0;mso-wrap-distance-left:9pt;mso-wrap-distance-top:0;mso-wrap-distance-right:9pt;mso-wrap-distance-bottom:0;mso-position-horizontal:absolute;mso-position-horizontal-relative:text;mso-position-vertical:absolute;mso-position-vertical-relative:text;mso-width-percent:0;mso-width-relative:margin" from="0,7.5pt" to="467.15pt,7.5pt" o:gfxdata="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" strokecolor="black [3200]" strokeweight="2.25pt">
                 <v:stroke joinstyle="miter"/>
@@ -524,13 +506,8 @@
       <w:r>
         <w:t xml:space="preserve"> work report and for the </w:t>
       </w:r>
-      <w:proofErr w:type="spellStart"/>
-      <w:r>
-        <w:t>Veeva</w:t>
-      </w:r>
-      <w:proofErr w:type="spellEnd"/>
-      <w:r>
-        <w:t xml:space="preserve"> Toronto Research and Development Teams</w:t>
+      <w:r>
+        <w:t>Veeva Toronto Research and Development Teams</w:t>
       </w:r>
       <w:r>
         <w:t xml:space="preserve">. This report, the second of four work reports that the Co-operative Education Program requires that I successfully complete as part of my </w:t>
@@ -574,15 +551,7 @@
         <w:t>of the optimal schedule</w:t>
       </w:r>
       <w:r>
-        <w:t xml:space="preserve"> for whom and when to develop/execute particular performance tests for a product such as </w:t>
-      </w:r>
-      <w:proofErr w:type="spellStart"/>
-      <w:r>
-        <w:t>Veeva</w:t>
-      </w:r>
-      <w:proofErr w:type="spellEnd"/>
-      <w:r>
-        <w:t xml:space="preserve"> Vault.</w:t>
+        <w:t xml:space="preserve"> for whom and when to develop/execute particular performance tests for a product such as Veeva Vault.</w:t>
       </w:r>
       <w:r>
         <w:t xml:space="preserve"> </w:t>
@@ -609,15 +578,7 @@
         <w:jc w:val="both"/>
       </w:pPr>
       <w:r>
-        <w:t xml:space="preserve">Gary </w:t>
-      </w:r>
-      <w:proofErr w:type="spellStart"/>
-      <w:r>
-        <w:t>Jiayi</w:t>
-      </w:r>
-      <w:proofErr w:type="spellEnd"/>
-      <w:r>
-        <w:t xml:space="preserve"> Lin</w:t>
+        <w:t>Gary Jiayi Lin</w:t>
       </w:r>
       <w:r>
         <w:t xml:space="preserve"> (your signature)</w:t>
@@ -683,7 +644,7 @@
           <w:r>
             <w:fldChar w:fldCharType="separate"/>
           </w:r>
-          <w:hyperlink w:anchor="_Toc459022271" w:history="1">
+          <w:hyperlink w:anchor="_Toc459647096" w:history="1">
             <w:r>
               <w:rPr>
                 <w:rStyle w:val="Hyperlink"/>
@@ -710,7 +671,7 @@
                 <w:noProof/>
                 <w:webHidden/>
               </w:rPr>
-              <w:instrText xml:space="preserve"> PAGEREF _Toc459022271 \h </w:instrText>
+              <w:instrText xml:space="preserve"> PAGEREF _Toc459647096 \h </w:instrText>
             </w:r>
             <w:r>
               <w:rPr>
@@ -753,7 +714,7 @@
               <w:sz w:val="22"/>
             </w:rPr>
           </w:pPr>
-          <w:hyperlink w:anchor="_Toc459022272" w:history="1">
+          <w:hyperlink w:anchor="_Toc459647097" w:history="1">
             <w:r>
               <w:rPr>
                 <w:rStyle w:val="Hyperlink"/>
@@ -780,7 +741,7 @@
                 <w:noProof/>
                 <w:webHidden/>
               </w:rPr>
-              <w:instrText xml:space="preserve"> PAGEREF _Toc459022272 \h </w:instrText>
+              <w:instrText xml:space="preserve"> PAGEREF _Toc459647097 \h </w:instrText>
             </w:r>
             <w:r>
               <w:rPr>
@@ -800,7 +761,7 @@
                 <w:noProof/>
                 <w:webHidden/>
               </w:rPr>
-              <w:t>iv</w:t>
+              <w:t>iii</w:t>
             </w:r>
             <w:r>
               <w:rPr>
@@ -823,7 +784,7 @@
               <w:sz w:val="22"/>
             </w:rPr>
           </w:pPr>
-          <w:hyperlink w:anchor="_Toc459022273" w:history="1">
+          <w:hyperlink w:anchor="_Toc459647098" w:history="1">
             <w:r>
               <w:rPr>
                 <w:rStyle w:val="Hyperlink"/>
@@ -850,7 +811,7 @@
                 <w:noProof/>
                 <w:webHidden/>
               </w:rPr>
-              <w:instrText xml:space="preserve"> PAGEREF _Toc459022273 \h </w:instrText>
+              <w:instrText xml:space="preserve"> PAGEREF _Toc459647098 \h </w:instrText>
             </w:r>
             <w:r>
               <w:rPr>
@@ -893,7 +854,7 @@
               <w:sz w:val="22"/>
             </w:rPr>
           </w:pPr>
-          <w:hyperlink w:anchor="_Toc459022274" w:history="1">
+          <w:hyperlink w:anchor="_Toc459647099" w:history="1">
             <w:r>
               <w:rPr>
                 <w:rStyle w:val="Hyperlink"/>
@@ -920,7 +881,7 @@
                 <w:noProof/>
                 <w:webHidden/>
               </w:rPr>
-              <w:instrText xml:space="preserve"> PAGEREF _Toc459022274 \h </w:instrText>
+              <w:instrText xml:space="preserve"> PAGEREF _Toc459647099 \h </w:instrText>
             </w:r>
             <w:r>
               <w:rPr>
@@ -940,7 +901,7 @@
                 <w:noProof/>
                 <w:webHidden/>
               </w:rPr>
-              <w:t>1</w:t>
+              <w:t>2</w:t>
             </w:r>
             <w:r>
               <w:rPr>
@@ -963,7 +924,7 @@
               <w:sz w:val="22"/>
             </w:rPr>
           </w:pPr>
-          <w:hyperlink w:anchor="_Toc459022275" w:history="1">
+          <w:hyperlink w:anchor="_Toc459647100" w:history="1">
             <w:r>
               <w:rPr>
                 <w:rStyle w:val="Hyperlink"/>
@@ -990,7 +951,7 @@
                 <w:noProof/>
                 <w:webHidden/>
               </w:rPr>
-              <w:instrText xml:space="preserve"> PAGEREF _Toc459022275 \h </w:instrText>
+              <w:instrText xml:space="preserve"> PAGEREF _Toc459647100 \h </w:instrText>
             </w:r>
             <w:r>
               <w:rPr>
@@ -1010,7 +971,7 @@
                 <w:noProof/>
                 <w:webHidden/>
               </w:rPr>
-              <w:t>1</w:t>
+              <w:t>2</w:t>
             </w:r>
             <w:r>
               <w:rPr>
@@ -1033,7 +994,7 @@
               <w:sz w:val="22"/>
             </w:rPr>
           </w:pPr>
-          <w:hyperlink w:anchor="_Toc459022276" w:history="1">
+          <w:hyperlink w:anchor="_Toc459647101" w:history="1">
             <w:r>
               <w:rPr>
                 <w:rStyle w:val="Hyperlink"/>
@@ -1060,7 +1021,7 @@
                 <w:noProof/>
                 <w:webHidden/>
               </w:rPr>
-              <w:instrText xml:space="preserve"> PAGEREF _Toc459022276 \h </w:instrText>
+              <w:instrText xml:space="preserve"> PAGEREF _Toc459647101 \h </w:instrText>
             </w:r>
             <w:r>
               <w:rPr>
@@ -1103,7 +1064,7 @@
               <w:sz w:val="22"/>
             </w:rPr>
           </w:pPr>
-          <w:hyperlink w:anchor="_Toc459022277" w:history="1">
+          <w:hyperlink w:anchor="_Toc459647102" w:history="1">
             <w:r>
               <w:rPr>
                 <w:rStyle w:val="Hyperlink"/>
@@ -1130,7 +1091,7 @@
                 <w:noProof/>
                 <w:webHidden/>
               </w:rPr>
-              <w:instrText xml:space="preserve"> PAGEREF _Toc459022277 \h </w:instrText>
+              <w:instrText xml:space="preserve"> PAGEREF _Toc459647102 \h </w:instrText>
             </w:r>
             <w:r>
               <w:rPr>
@@ -1168,10 +1129,12 @@
               <w:tab w:val="right" w:leader="dot" w:pos="9350"/>
             </w:tabs>
             <w:rPr>
+              <w:rFonts w:asciiTheme="minorHAnsi" w:eastAsiaTheme="minorEastAsia" w:hAnsiTheme="minorHAnsi"/>
               <w:noProof/>
+              <w:sz w:val="22"/>
             </w:rPr>
           </w:pPr>
-          <w:hyperlink w:anchor="_Toc459022278" w:history="1">
+          <w:hyperlink w:anchor="_Toc459647103" w:history="1">
             <w:r>
               <w:rPr>
                 <w:rStyle w:val="Hyperlink"/>
@@ -1198,7 +1161,7 @@
                 <w:noProof/>
                 <w:webHidden/>
               </w:rPr>
-              <w:instrText xml:space="preserve"> PAGEREF _Toc459022278 \h </w:instrText>
+              <w:instrText xml:space="preserve"> PAGEREF _Toc459647103 \h </w:instrText>
             </w:r>
             <w:r>
               <w:rPr>
@@ -1236,10 +1199,12 @@
               <w:tab w:val="right" w:leader="dot" w:pos="9350"/>
             </w:tabs>
             <w:rPr>
+              <w:rFonts w:asciiTheme="minorHAnsi" w:eastAsiaTheme="minorEastAsia" w:hAnsiTheme="minorHAnsi"/>
               <w:noProof/>
+              <w:sz w:val="22"/>
             </w:rPr>
           </w:pPr>
-          <w:hyperlink w:anchor="_Toc459022279" w:history="1">
+          <w:hyperlink w:anchor="_Toc459647104" w:history="1">
             <w:r>
               <w:rPr>
                 <w:rStyle w:val="Hyperlink"/>
@@ -1266,7 +1231,7 @@
                 <w:noProof/>
                 <w:webHidden/>
               </w:rPr>
-              <w:instrText xml:space="preserve"> PAGEREF _Toc459022279 \h </w:instrText>
+              <w:instrText xml:space="preserve"> PAGEREF _Toc459647104 \h </w:instrText>
             </w:r>
             <w:r>
               <w:rPr>
@@ -1309,13 +1274,13 @@
               <w:sz w:val="22"/>
             </w:rPr>
           </w:pPr>
-          <w:hyperlink w:anchor="_Toc459022280" w:history="1">
+          <w:hyperlink w:anchor="_Toc459647105" w:history="1">
             <w:r>
               <w:rPr>
                 <w:rStyle w:val="Hyperlink"/>
                 <w:noProof/>
               </w:rPr>
-              <w:t>Strategic Disadvantages</w:t>
+              <w:t>Disadvantages to Performance Investment</w:t>
             </w:r>
             <w:r>
               <w:rPr>
@@ -1336,7 +1301,7 @@
                 <w:noProof/>
                 <w:webHidden/>
               </w:rPr>
-              <w:instrText xml:space="preserve"> PAGEREF _Toc459022280 \h </w:instrText>
+              <w:instrText xml:space="preserve"> PAGEREF _Toc459647105 \h </w:instrText>
             </w:r>
             <w:r>
               <w:rPr>
@@ -1356,7 +1321,7 @@
                 <w:noProof/>
                 <w:webHidden/>
               </w:rPr>
-              <w:t>5</w:t>
+              <w:t>6</w:t>
             </w:r>
             <w:r>
               <w:rPr>
@@ -1379,7 +1344,7 @@
               <w:sz w:val="22"/>
             </w:rPr>
           </w:pPr>
-          <w:hyperlink w:anchor="_Toc459022281" w:history="1">
+          <w:hyperlink w:anchor="_Toc459647106" w:history="1">
             <w:r>
               <w:rPr>
                 <w:rStyle w:val="Hyperlink"/>
@@ -1406,7 +1371,7 @@
                 <w:noProof/>
                 <w:webHidden/>
               </w:rPr>
-              <w:instrText xml:space="preserve"> PAGEREF _Toc459022281 \h </w:instrText>
+              <w:instrText xml:space="preserve"> PAGEREF _Toc459647106 \h </w:instrText>
             </w:r>
             <w:r>
               <w:rPr>
@@ -1449,7 +1414,7 @@
               <w:sz w:val="22"/>
             </w:rPr>
           </w:pPr>
-          <w:hyperlink w:anchor="_Toc459022282" w:history="1">
+          <w:hyperlink w:anchor="_Toc459647107" w:history="1">
             <w:r>
               <w:rPr>
                 <w:rStyle w:val="Hyperlink"/>
@@ -1476,7 +1441,7 @@
                 <w:noProof/>
                 <w:webHidden/>
               </w:rPr>
-              <w:instrText xml:space="preserve"> PAGEREF _Toc459022282 \h </w:instrText>
+              <w:instrText xml:space="preserve"> PAGEREF _Toc459647107 \h </w:instrText>
             </w:r>
             <w:r>
               <w:rPr>
@@ -1496,7 +1461,7 @@
                 <w:noProof/>
                 <w:webHidden/>
               </w:rPr>
-              <w:t>6</w:t>
+              <w:t>7</w:t>
             </w:r>
             <w:r>
               <w:rPr>
@@ -1519,15 +1484,173 @@
         </w:p>
       </w:sdtContent>
     </w:sdt>
-    <w:p/>
-    <w:p>
-      <w:pPr>
+    <w:p>
+      <w:pPr>
+        <w:pStyle w:val="Heading1"/>
+      </w:pPr>
+      <w:bookmarkStart w:id="0" w:name="_Toc459647096"/>
+      <w:r>
+        <w:t>List of Figures</w:t>
+      </w:r>
+      <w:bookmarkEnd w:id="0"/>
+    </w:p>
+    <w:p>
+      <w:pPr>
+        <w:pStyle w:val="TableofFigures"/>
         <w:tabs>
-          <w:tab w:val="left" w:pos="6330"/>
+          <w:tab w:val="right" w:leader="dot" w:pos="9350"/>
         </w:tabs>
-      </w:pPr>
-      <w:r>
-        <w:tab/>
+        <w:spacing w:line="480" w:lineRule="auto"/>
+        <w:rPr>
+          <w:noProof/>
+        </w:rPr>
+      </w:pPr>
+      <w:r>
+        <w:fldChar w:fldCharType="begin"/>
+      </w:r>
+      <w:r>
+        <w:instrText xml:space="preserve"> TOC \h \z \c "Figure" </w:instrText>
+      </w:r>
+      <w:r>
+        <w:fldChar w:fldCharType="separate"/>
+      </w:r>
+      <w:hyperlink w:anchor="_Toc459658464" w:history="1">
+        <w:r>
+          <w:rPr>
+            <w:rStyle w:val="Hyperlink"/>
+            <w:noProof/>
+          </w:rPr>
+          <w:t>Figure 1: Diagram to show diminishing returns in performance as extra labor is employed</w:t>
+        </w:r>
+        <w:r>
+          <w:rPr>
+            <w:noProof/>
+            <w:webHidden/>
+          </w:rPr>
+          <w:tab/>
+        </w:r>
+        <w:r>
+          <w:rPr>
+            <w:noProof/>
+            <w:webHidden/>
+          </w:rPr>
+          <w:fldChar w:fldCharType="begin"/>
+        </w:r>
+        <w:r>
+          <w:rPr>
+            <w:noProof/>
+            <w:webHidden/>
+          </w:rPr>
+          <w:instrText xml:space="preserve"> PAGEREF _Toc459658464 \h </w:instrText>
+        </w:r>
+        <w:r>
+          <w:rPr>
+            <w:noProof/>
+            <w:webHidden/>
+          </w:rPr>
+        </w:r>
+        <w:r>
+          <w:rPr>
+            <w:noProof/>
+            <w:webHidden/>
+          </w:rPr>
+          <w:fldChar w:fldCharType="separate"/>
+        </w:r>
+        <w:r>
+          <w:rPr>
+            <w:noProof/>
+            <w:webHidden/>
+          </w:rPr>
+          <w:t>2</w:t>
+        </w:r>
+        <w:r>
+          <w:rPr>
+            <w:noProof/>
+            <w:webHidden/>
+          </w:rPr>
+          <w:fldChar w:fldCharType="end"/>
+        </w:r>
+      </w:hyperlink>
+    </w:p>
+    <w:p>
+      <w:pPr>
+        <w:pStyle w:val="TableofFigures"/>
+        <w:tabs>
+          <w:tab w:val="right" w:leader="dot" w:pos="9350"/>
+        </w:tabs>
+        <w:spacing w:line="480" w:lineRule="auto"/>
+        <w:rPr>
+          <w:noProof/>
+        </w:rPr>
+      </w:pPr>
+      <w:hyperlink w:anchor="_Toc459658465" w:history="1">
+        <w:r>
+          <w:rPr>
+            <w:rStyle w:val="Hyperlink"/>
+            <w:noProof/>
+          </w:rPr>
+          <w:t>Figure 2: The Agile Development Metho</w:t>
+        </w:r>
+        <w:r>
+          <w:rPr>
+            <w:rStyle w:val="Hyperlink"/>
+            <w:noProof/>
+          </w:rPr>
+          <w:t>dology Lifecycle</w:t>
+        </w:r>
+        <w:r>
+          <w:rPr>
+            <w:noProof/>
+            <w:webHidden/>
+          </w:rPr>
+          <w:tab/>
+        </w:r>
+        <w:r>
+          <w:rPr>
+            <w:noProof/>
+            <w:webHidden/>
+          </w:rPr>
+          <w:fldChar w:fldCharType="begin"/>
+        </w:r>
+        <w:r>
+          <w:rPr>
+            <w:noProof/>
+            <w:webHidden/>
+          </w:rPr>
+          <w:instrText xml:space="preserve"> PAGEREF _Toc459658465 \h </w:instrText>
+        </w:r>
+        <w:r>
+          <w:rPr>
+            <w:noProof/>
+            <w:webHidden/>
+          </w:rPr>
+        </w:r>
+        <w:r>
+          <w:rPr>
+            <w:noProof/>
+            <w:webHidden/>
+          </w:rPr>
+          <w:fldChar w:fldCharType="separate"/>
+        </w:r>
+        <w:r>
+          <w:rPr>
+            <w:noProof/>
+            <w:webHidden/>
+          </w:rPr>
+          <w:t>4</w:t>
+        </w:r>
+        <w:r>
+          <w:rPr>
+            <w:noProof/>
+            <w:webHidden/>
+          </w:rPr>
+          <w:fldChar w:fldCharType="end"/>
+        </w:r>
+      </w:hyperlink>
+    </w:p>
+    <w:p>
+      <w:r>
+        <w:fldChar w:fldCharType="end"/>
       </w:r>
     </w:p>
     <w:p/>
@@ -1538,27 +1661,21 @@
     <w:p/>
     <w:p/>
     <w:p/>
-    <w:p/>
-    <w:p/>
-    <w:p/>
     <w:p>
       <w:pPr>
         <w:pStyle w:val="Heading1"/>
       </w:pPr>
+      <w:bookmarkStart w:id="1" w:name="_Toc459647097"/>
       <w:r>
         <w:lastRenderedPageBreak/>
-        <w:t>List of Figures</w:t>
-      </w:r>
-    </w:p>
-    <w:p>
-      <w:pPr>
-        <w:pStyle w:val="Heading1"/>
-      </w:pPr>
-      <w:r>
         <w:t>Executive Summary</w:t>
       </w:r>
-    </w:p>
-    <w:p/>
+      <w:bookmarkEnd w:id="1"/>
+    </w:p>
+    <w:p>
+      <w:bookmarkStart w:id="2" w:name="_GoBack"/>
+      <w:bookmarkEnd w:id="2"/>
+    </w:p>
     <w:p/>
     <w:p>
       <w:pPr>
@@ -1579,7 +1696,7 @@
         <w:pStyle w:val="Heading1"/>
         <w:spacing w:line="480" w:lineRule="auto"/>
       </w:pPr>
-      <w:bookmarkStart w:id="0" w:name="_Toc459022273"/>
+      <w:bookmarkStart w:id="3" w:name="_Toc459647098"/>
       <w:r>
         <w:lastRenderedPageBreak/>
         <w:t>In</w:t>
@@ -1587,7 +1704,7 @@
       <w:r>
         <w:t>troduction</w:t>
       </w:r>
-      <w:bookmarkEnd w:id="0"/>
+      <w:bookmarkEnd w:id="3"/>
     </w:p>
     <w:p>
       <w:pPr>
@@ -1872,36 +1989,32 @@
       <w:r>
         <w:t xml:space="preserve">at </w:t>
       </w:r>
-      <w:proofErr w:type="spellStart"/>
-      <w:r>
-        <w:t>Veeva</w:t>
-      </w:r>
-      <w:proofErr w:type="spellEnd"/>
-      <w:r>
-        <w:t xml:space="preserve"> Systems.</w:t>
+      <w:r>
+        <w:t>Veeva Systems.</w:t>
       </w:r>
     </w:p>
     <w:p>
       <w:pPr>
         <w:pStyle w:val="Heading1"/>
-        <w:spacing w:line="480" w:lineRule="auto"/>
-      </w:pPr>
-      <w:bookmarkStart w:id="1" w:name="_Toc459022274"/>
+        <w:spacing w:before="0"/>
+      </w:pPr>
+      <w:bookmarkStart w:id="4" w:name="_Toc459647099"/>
       <w:r>
         <w:lastRenderedPageBreak/>
         <w:t>Analysis</w:t>
       </w:r>
-      <w:bookmarkEnd w:id="1"/>
+      <w:bookmarkEnd w:id="4"/>
     </w:p>
     <w:p>
       <w:pPr>
         <w:pStyle w:val="Heading2"/>
-      </w:pPr>
-      <w:bookmarkStart w:id="2" w:name="_Toc459022275"/>
+        <w:spacing w:before="0" w:after="0"/>
+      </w:pPr>
+      <w:bookmarkStart w:id="5" w:name="_Toc459647100"/>
       <w:r>
         <w:t>The Problem</w:t>
       </w:r>
-      <w:bookmarkEnd w:id="2"/>
+      <w:bookmarkEnd w:id="5"/>
     </w:p>
     <w:p>
       <w:pPr>
@@ -2026,15 +2139,7 @@
         <w:t>module to module</w:t>
       </w:r>
       <w:r>
-        <w:t xml:space="preserve"> basis at </w:t>
-      </w:r>
-      <w:proofErr w:type="spellStart"/>
-      <w:r>
-        <w:t>Veeva</w:t>
-      </w:r>
-      <w:proofErr w:type="spellEnd"/>
-      <w:r>
-        <w:t xml:space="preserve"> Systems, I judge that return from efforts dimi</w:t>
+        <w:t xml:space="preserve"> basis at Veeva Systems, I judge that return from efforts dimi</w:t>
       </w:r>
       <w:r>
         <w:t>ni</w:t>
@@ -2065,10 +2170,13 @@
         <w:jc w:val="center"/>
       </w:pPr>
       <w:r>
+        <w:rPr>
+          <w:noProof/>
+        </w:rPr>
         <w:drawing>
-          <wp:inline distT="0" distB="0" distL="0" distR="0" wp14:anchorId="77E47201" wp14:editId="0F0F31C2">
-            <wp:extent cx="3869406" cy="1682115"/>
-            <wp:effectExtent l="0" t="0" r="0" b="0"/>
+          <wp:inline distT="0" distB="0" distL="0" distR="0" wp14:anchorId="77E47201" wp14:editId="2A84A642">
+            <wp:extent cx="4295955" cy="1867546"/>
+            <wp:effectExtent l="0" t="0" r="9525" b="0"/>
             <wp:docPr id="3" name="Picture 3"/>
             <wp:cNvGraphicFramePr>
               <a:graphicFrameLocks xmlns:a="http://schemas.openxmlformats.org/drawingml/2006/main" noChangeAspect="1"/>
@@ -2088,7 +2196,7 @@
                   <pic:spPr bwMode="auto">
                     <a:xfrm>
                       <a:off x="0" y="0"/>
-                      <a:ext cx="4052302" cy="1761624"/>
+                      <a:ext cx="4529802" cy="1969204"/>
                     </a:xfrm>
                     <a:prstGeom prst="rect">
                       <a:avLst/>
@@ -2115,6 +2223,322 @@
         <w:spacing w:after="0"/>
         <w:jc w:val="center"/>
       </w:pPr>
+      <w:bookmarkStart w:id="6" w:name="_Toc459658464"/>
+      <w:r>
+        <w:t xml:space="preserve">Figure </w:t>
+      </w:r>
+      <w:r>
+        <w:fldChar w:fldCharType="begin"/>
+      </w:r>
+      <w:r>
+        <w:instrText xml:space="preserve"> SEQ Figure \* ARABIC </w:instrText>
+      </w:r>
+      <w:r>
+        <w:fldChar w:fldCharType="separate"/>
+      </w:r>
+      <w:r>
+        <w:rPr>
+          <w:noProof/>
+        </w:rPr>
+        <w:t>1</w:t>
+      </w:r>
+      <w:r>
+        <w:rPr>
+          <w:noProof/>
+        </w:rPr>
+        <w:fldChar w:fldCharType="end"/>
+      </w:r>
+      <w:r>
+        <w:t>:</w:t>
+      </w:r>
+      <w:r>
+        <w:t xml:space="preserve"> </w:t>
+      </w:r>
+      <w:r>
+        <w:t>Diagram to show diminishing returns in performance as extra labor is employed</w:t>
+      </w:r>
+      <w:r>
+        <w:t xml:space="preserve"> (Riley, p1)</w:t>
+      </w:r>
+      <w:r>
+        <w:t>.</w:t>
+      </w:r>
+      <w:bookmarkEnd w:id="6"/>
+    </w:p>
+    <w:p>
+      <w:pPr>
+        <w:spacing w:line="480" w:lineRule="auto"/>
+        <w:jc w:val="both"/>
+      </w:pPr>
+      <w:r>
+        <w:lastRenderedPageBreak/>
+        <w:tab/>
+        <w:t>The difficulty in meeting software performance requirements often stems f</w:t>
+      </w:r>
+      <w:r>
+        <w:t xml:space="preserve">rom early stage </w:t>
+      </w:r>
+      <w:r>
+        <w:t>a</w:t>
+      </w:r>
+      <w:r>
+        <w:t>rchitectural design flaws</w:t>
+      </w:r>
+      <w:r>
+        <w:t>. These flaws are “introduced in early development, but not discovered until late, when they are more difficult and costly to fix” (Williams and Smith, 2002).</w:t>
+      </w:r>
+      <w:r>
+        <w:t xml:space="preserve"> </w:t>
+      </w:r>
+      <w:r>
+        <w:t>Though it may seem natural that investing more into the development phase could reduce performance issues in</w:t>
+      </w:r>
+      <w:r>
+        <w:t xml:space="preserve"> the long run, that is rarely the case</w:t>
+      </w:r>
+      <w:r>
+        <w:t>. Due to the technical, legal and business complexity of industry-grade software, the end product is almost never an exact manifestation of the</w:t>
+      </w:r>
+      <w:r>
+        <w:t xml:space="preserve"> original blueprints. Thus, </w:t>
+      </w:r>
+      <w:r>
+        <w:t xml:space="preserve">architectural </w:t>
+      </w:r>
+      <w:r>
+        <w:t xml:space="preserve">designs </w:t>
+      </w:r>
+      <w:r>
+        <w:t xml:space="preserve">seldom </w:t>
+      </w:r>
+      <w:r>
+        <w:t xml:space="preserve">accurately </w:t>
+      </w:r>
+      <w:r>
+        <w:t>for</w:t>
+      </w:r>
+      <w:r>
+        <w:t>ecast future performance issues</w:t>
+      </w:r>
+      <w:r>
+        <w:t>.</w:t>
+      </w:r>
+    </w:p>
+    <w:p>
+      <w:pPr>
+        <w:spacing w:line="480" w:lineRule="auto"/>
+        <w:jc w:val="both"/>
+      </w:pPr>
+      <w:r>
+        <w:tab/>
+      </w:r>
+      <w:r>
+        <w:t xml:space="preserve">Obviously, software performance issues affect </w:t>
+      </w:r>
+      <w:r>
+        <w:t xml:space="preserve">software </w:t>
+      </w:r>
+      <w:r>
+        <w:t>companies</w:t>
+      </w:r>
+      <w:r>
+        <w:t xml:space="preserve">, be it </w:t>
+      </w:r>
+      <w:r>
+        <w:t>providing</w:t>
+      </w:r>
+      <w:r>
+        <w:t xml:space="preserve"> software-as-a-service </w:t>
+      </w:r>
+      <w:r>
+        <w:t xml:space="preserve">or </w:t>
+      </w:r>
+      <w:r>
+        <w:t>software-as-a-product</w:t>
+      </w:r>
+      <w:r>
+        <w:t>.</w:t>
+      </w:r>
+      <w:r>
+        <w:t xml:space="preserve"> T</w:t>
+      </w:r>
+      <w:r>
+        <w:t>hese issues, if persistent in production, would impact the businesses that buy and use these software, resulting in decreased productivity, decreased revenue and increased expenses. It would also imply weaker relations</w:t>
+      </w:r>
+      <w:r>
+        <w:t xml:space="preserve"> between software providers and their clients.</w:t>
+      </w:r>
+    </w:p>
+    <w:p>
+      <w:pPr>
+        <w:pStyle w:val="Heading2"/>
+      </w:pPr>
+      <w:bookmarkStart w:id="7" w:name="_Toc459647101"/>
+      <w:r>
+        <w:t>Emphasis on Architectural Design</w:t>
+      </w:r>
+      <w:bookmarkEnd w:id="7"/>
+    </w:p>
+    <w:p>
+      <w:pPr>
+        <w:spacing w:after="0" w:line="480" w:lineRule="auto"/>
+        <w:jc w:val="both"/>
+      </w:pPr>
+      <w:r>
+        <w:tab/>
+      </w:r>
+      <w:r>
+        <w:t>There exists a plethora of performance testing tools to combat the army of performance issues. As a performance engineer intern at Veeva, I learned to develop and run multiple layers of performance tests: stress tests, load tests, soak tests, component tests, end-to-end use case tests, all of which are significant in their own way.</w:t>
+      </w:r>
+      <w:r>
+        <w:t xml:space="preserve"> However, these test</w:t>
+      </w:r>
+      <w:r>
+        <w:t>s</w:t>
+      </w:r>
+      <w:r>
+        <w:t xml:space="preserve"> remain unfruitful </w:t>
+      </w:r>
+      <w:r>
+        <w:t xml:space="preserve">if the </w:t>
+      </w:r>
+      <w:r>
+        <w:t xml:space="preserve">source </w:t>
+      </w:r>
+      <w:r>
+        <w:t xml:space="preserve">architecture, especially in </w:t>
+      </w:r>
+      <w:r>
+        <w:t xml:space="preserve">an </w:t>
+      </w:r>
+      <w:r>
+        <w:t>embedded distributed systems</w:t>
+      </w:r>
+      <w:r>
+        <w:t xml:space="preserve"> application</w:t>
+      </w:r>
+      <w:r>
+        <w:t xml:space="preserve">, is poorly designed. Thus, the primary focus </w:t>
+      </w:r>
+      <w:r>
+        <w:t xml:space="preserve">should lie </w:t>
+      </w:r>
+      <w:r>
+        <w:t xml:space="preserve">on </w:t>
+      </w:r>
+      <w:r>
+        <w:t xml:space="preserve">investing </w:t>
+      </w:r>
+      <w:r>
+        <w:t>extra time, resources and effort</w:t>
+      </w:r>
+      <w:r>
+        <w:t>s on software architecture</w:t>
+      </w:r>
+      <w:r>
+        <w:t xml:space="preserve">. Of course, no design can be flawless, and certainly not predictive. In fact, with agile movement, development should proceed adaptively as opposed to predictively. As described by the twelfth principle of the Agile Manifesto: “At regular intervals, the team reflects on how to become more </w:t>
+      </w:r>
+      <w:r>
+        <w:lastRenderedPageBreak/>
+        <w:t xml:space="preserve">effective, </w:t>
+      </w:r>
+      <w:r>
+        <w:t xml:space="preserve">then tunes </w:t>
+      </w:r>
+      <w:r>
+        <w:t xml:space="preserve">and adjusts </w:t>
+      </w:r>
+      <w:r>
+        <w:t xml:space="preserve">its behavior </w:t>
+      </w:r>
+      <w:r>
+        <w:t>accordingly” (</w:t>
+      </w:r>
+      <w:r>
+        <w:t>Beck et al., 2001).</w:t>
+      </w:r>
+      <w:r>
+        <w:t xml:space="preserve"> </w:t>
+      </w:r>
+      <w:r>
+        <w:t>As included in the diagram below, the stage which of adapting to feedback lies in the “</w:t>
+      </w:r>
+      <w:r>
+        <w:t>Start Initial P</w:t>
+      </w:r>
+      <w:r>
+        <w:t>lanning” phase.</w:t>
+      </w:r>
+    </w:p>
+    <w:p>
+      <w:pPr>
+        <w:keepNext/>
+        <w:spacing w:after="120" w:line="240" w:lineRule="auto"/>
+        <w:jc w:val="center"/>
+      </w:pPr>
+      <w:r>
+        <w:rPr>
+          <w:noProof/>
+        </w:rPr>
+        <w:drawing>
+          <wp:inline distT="0" distB="0" distL="0" distR="0" wp14:anchorId="295BCC00" wp14:editId="3E7FA943">
+            <wp:extent cx="4539797" cy="4054415"/>
+            <wp:effectExtent l="0" t="0" r="0" b="0"/>
+            <wp:docPr id="4" name="Picture 4" descr="http://www.thesoftlets.com/img/agile-development-methodology.png"/>
+            <wp:cNvGraphicFramePr>
+              <a:graphicFrameLocks xmlns:a="http://schemas.openxmlformats.org/drawingml/2006/main" noChangeAspect="1"/>
+            </wp:cNvGraphicFramePr>
+            <a:graphic xmlns:a="http://schemas.openxmlformats.org/drawingml/2006/main">
+              <a:graphicData uri="http://schemas.openxmlformats.org/drawingml/2006/picture">
+                <pic:pic xmlns:pic="http://schemas.openxmlformats.org/drawingml/2006/picture">
+                  <pic:nvPicPr>
+                    <pic:cNvPr id="0" name="Picture 3" descr="http://www.thesoftlets.com/img/agile-development-methodology.png"/>
+                    <pic:cNvPicPr>
+                      <a:picLocks noChangeAspect="1" noChangeArrowheads="1"/>
+                    </pic:cNvPicPr>
+                  </pic:nvPicPr>
+                  <pic:blipFill rotWithShape="1">
+                    <a:blip r:embed="rId10">
+                      <a:extLst>
+                        <a:ext uri="{28A0092B-C50C-407E-A947-70E740481C1C}">
+                          <a14:useLocalDpi xmlns:a14="http://schemas.microsoft.com/office/drawing/2010/main" val="0"/>
+                        </a:ext>
+                      </a:extLst>
+                    </a:blip>
+                    <a:srcRect l="2751" t="5156" r="3726" b="4204"/>
+                    <a:stretch/>
+                  </pic:blipFill>
+                  <pic:spPr bwMode="auto">
+                    <a:xfrm>
+                      <a:off x="0" y="0"/>
+                      <a:ext cx="4589950" cy="4099205"/>
+                    </a:xfrm>
+                    <a:prstGeom prst="rect">
+                      <a:avLst/>
+                    </a:prstGeom>
+                    <a:noFill/>
+                    <a:ln>
+                      <a:noFill/>
+                    </a:ln>
+                    <a:extLst>
+                      <a:ext uri="{53640926-AAD7-44D8-BBD7-CCE9431645EC}">
+                        <a14:shadowObscured xmlns:a14="http://schemas.microsoft.com/office/drawing/2010/main"/>
+                      </a:ext>
+                    </a:extLst>
+                  </pic:spPr>
+                </pic:pic>
+              </a:graphicData>
+            </a:graphic>
+          </wp:inline>
+        </w:drawing>
+      </w:r>
+    </w:p>
+    <w:p>
+      <w:pPr>
+        <w:pStyle w:val="Caption"/>
+        <w:jc w:val="center"/>
+      </w:pPr>
+      <w:bookmarkStart w:id="8" w:name="_Toc459658465"/>
       <w:r>
         <w:t xml:space="preserve">Figure </w:t>
       </w:r>
@@ -2123,350 +2547,13 @@
           <w:rPr>
             <w:noProof/>
           </w:rPr>
-          <w:t>1</w:t>
+          <w:t>2</w:t>
         </w:r>
       </w:fldSimple>
       <w:r>
-        <w:t>:</w:t>
-      </w:r>
-      <w:r>
-        <w:t xml:space="preserve"> </w:t>
-      </w:r>
-      <w:r>
-        <w:t>Diagram to show diminishing returns in performance as extra labor is employed</w:t>
-      </w:r>
-      <w:r>
-        <w:t xml:space="preserve"> (Riley, p1)</w:t>
-      </w:r>
-      <w:r>
-        <w:t>.</w:t>
-      </w:r>
-    </w:p>
-    <w:p>
-      <w:pPr>
-        <w:spacing w:line="480" w:lineRule="auto"/>
-        <w:jc w:val="both"/>
-      </w:pPr>
-      <w:r>
-        <w:lastRenderedPageBreak/>
-        <w:tab/>
-        <w:t>The difficulty in meeting software performance requirements often stems f</w:t>
-      </w:r>
-      <w:r>
-        <w:t xml:space="preserve">rom early stage </w:t>
-      </w:r>
-      <w:r>
-        <w:t>a</w:t>
-      </w:r>
-      <w:r>
-        <w:t>rchitectural design flaws</w:t>
-      </w:r>
-      <w:r>
-        <w:t>. These flaws are “introduced in early development, but not discovered until late, when they are more difficult and costly to fix” (Williams and Smith, 2002).</w:t>
-      </w:r>
-      <w:r>
-        <w:t xml:space="preserve"> </w:t>
-      </w:r>
-      <w:r>
-        <w:t>Though it may seem natural that investing more into the development phase could reduce performance issues in</w:t>
-      </w:r>
-      <w:r>
-        <w:t xml:space="preserve"> the long run, that is rarely the case</w:t>
-      </w:r>
-      <w:r>
-        <w:t>. Due to the technical, legal and business complexity of industry-grade software, the end product is almost never an exact manifestation of the</w:t>
-      </w:r>
-      <w:r>
-        <w:t xml:space="preserve"> original blueprints. Thus, </w:t>
-      </w:r>
-      <w:r>
-        <w:t xml:space="preserve">architectural </w:t>
-      </w:r>
-      <w:r>
-        <w:t xml:space="preserve">designs </w:t>
-      </w:r>
-      <w:r>
-        <w:t xml:space="preserve">rarely </w:t>
-      </w:r>
-      <w:r>
-        <w:t xml:space="preserve">accurately </w:t>
-      </w:r>
-      <w:r>
-        <w:t>for</w:t>
-      </w:r>
-      <w:r>
-        <w:t>ecast future performance issues</w:t>
-      </w:r>
-      <w:r>
-        <w:t>.</w:t>
-      </w:r>
-    </w:p>
-    <w:p>
-      <w:pPr>
-        <w:spacing w:line="480" w:lineRule="auto"/>
-        <w:jc w:val="both"/>
-      </w:pPr>
-      <w:r>
-        <w:tab/>
-      </w:r>
-      <w:r>
-        <w:t xml:space="preserve">Obviously, software performance issues affect </w:t>
-      </w:r>
-      <w:r>
-        <w:t xml:space="preserve">software </w:t>
-      </w:r>
-      <w:r>
-        <w:t>companies</w:t>
-      </w:r>
-      <w:r>
-        <w:t xml:space="preserve">, be it that provide </w:t>
-      </w:r>
-      <w:r>
-        <w:t xml:space="preserve">software-as-a-service </w:t>
-      </w:r>
-      <w:r>
-        <w:t xml:space="preserve">or </w:t>
-      </w:r>
-      <w:r>
-        <w:t>software-as-a-product</w:t>
-      </w:r>
-      <w:r>
-        <w:t>.</w:t>
-      </w:r>
-      <w:r>
-        <w:t xml:space="preserve"> T</w:t>
-      </w:r>
-      <w:r>
-        <w:t>hese issues, if persistent in production, would impact the businesses that buy and use these software, resulting in decreased productivity, decreased revenue and increased expenses. It would also imply weaker relations</w:t>
-      </w:r>
-      <w:r>
-        <w:t xml:space="preserve"> between software providers and their clients.</w:t>
-      </w:r>
-    </w:p>
-    <w:p>
-      <w:pPr>
-        <w:pStyle w:val="Heading2"/>
-      </w:pPr>
-      <w:bookmarkStart w:id="3" w:name="_Toc459022276"/>
-      <w:r>
-        <w:t>Emphasis on Architectural Design</w:t>
-      </w:r>
-      <w:bookmarkEnd w:id="3"/>
-    </w:p>
-    <w:p>
-      <w:pPr>
-        <w:spacing w:line="480" w:lineRule="auto"/>
-        <w:jc w:val="both"/>
-      </w:pPr>
-      <w:r>
-        <w:tab/>
-      </w:r>
-      <w:r>
-        <w:t xml:space="preserve">There exists a plethora of performance testing tools to combat the army of performance issues. As a performance engineer intern at </w:t>
-      </w:r>
-      <w:proofErr w:type="spellStart"/>
-      <w:r>
-        <w:t>Veeva</w:t>
-      </w:r>
-      <w:proofErr w:type="spellEnd"/>
-      <w:r>
-        <w:t>, I learned to develop and run multiple layers of performance tests: stress tests, load tests, soak tests, component tests, end-to-end use case tests, all of which are significant in their own way.</w:t>
-      </w:r>
-      <w:r>
-        <w:t xml:space="preserve"> However, these test remain unfruitful </w:t>
-      </w:r>
-      <w:r>
-        <w:t xml:space="preserve">if the </w:t>
-      </w:r>
-      <w:r>
-        <w:t xml:space="preserve">source </w:t>
-      </w:r>
-      <w:r>
-        <w:t xml:space="preserve">architecture, especially in embedded distributed systems, is poorly designed. Thus, the primary focus </w:t>
-      </w:r>
-      <w:r>
-        <w:t xml:space="preserve">should lie </w:t>
-      </w:r>
-      <w:r>
-        <w:t>on software architecture, where extra time, resources and e</w:t>
-      </w:r>
-      <w:r>
-        <w:t xml:space="preserve">ffort should be invested. Of course, no design can be flawless, and certainly not predictive. In fact, with agile movement, development should proceed adaptively as opposed to predictively. As described by the twelfth principle of the Agile Manifesto: “At regular intervals, the team reflects on how to become more </w:t>
-      </w:r>
-      <w:r>
-        <w:lastRenderedPageBreak/>
-        <w:t xml:space="preserve">effective, </w:t>
-      </w:r>
-      <w:r>
-        <w:t xml:space="preserve">then tunes </w:t>
-      </w:r>
-      <w:r>
-        <w:t xml:space="preserve">and adjusts </w:t>
-      </w:r>
-      <w:r>
-        <w:t xml:space="preserve">its behavior </w:t>
-      </w:r>
-      <w:r>
-        <w:t>accordingly” (</w:t>
-      </w:r>
-      <w:r>
-        <w:t>Beck et al., 2001).</w:t>
-      </w:r>
-      <w:r>
-        <w:t xml:space="preserve"> Thus, I propose that at the end of every sprint, after features are delivered</w:t>
-      </w:r>
-      <w:r>
-        <w:t>, a formal</w:t>
-      </w:r>
-      <w:r>
-        <w:t xml:space="preserve"> assessment </w:t>
-      </w:r>
-      <w:r>
-        <w:t>of the architecture</w:t>
-      </w:r>
-      <w:r>
-        <w:t xml:space="preserve"> be conducted</w:t>
-      </w:r>
-      <w:r>
-        <w:t>.</w:t>
-      </w:r>
-      <w:r>
-        <w:t xml:space="preserve"> </w:t>
-      </w:r>
-      <w:r>
-        <w:t xml:space="preserve">According to Williams and Smith, one of the best </w:t>
-      </w:r>
-      <w:r>
-        <w:t xml:space="preserve">practices for </w:t>
-      </w:r>
-      <w:r>
-        <w:t>performance assurance involves “performing an architecture assessment to ensure that the software architecture will support performance objectives” (Williams and Smith, 2002).</w:t>
-      </w:r>
-      <w:r>
-        <w:t xml:space="preserve"> Certainly, this would increase the amount of work required per sprint, which equates to less time for planning, development and testing. Nonetheless,</w:t>
-      </w:r>
-      <w:r>
-        <w:t xml:space="preserve"> periodical architectural checkpoints in regards to performance would greatly reduce wasted resources towards the later stages of product development</w:t>
-      </w:r>
-      <w:r>
-        <w:t>, where resources can be allotted to customer satisfaction and request handling</w:t>
-      </w:r>
-      <w:r>
-        <w:t>.</w:t>
-      </w:r>
-      <w:r>
-        <w:t xml:space="preserve"> </w:t>
-      </w:r>
-    </w:p>
-    <w:p>
-      <w:pPr>
-        <w:pStyle w:val="Heading2"/>
-      </w:pPr>
-      <w:bookmarkStart w:id="4" w:name="_Toc459022277"/>
-      <w:r>
-        <w:t>Emphasis on Agile Reinforcement</w:t>
-      </w:r>
-      <w:bookmarkEnd w:id="4"/>
-    </w:p>
-    <w:p>
-      <w:pPr>
-        <w:spacing w:line="480" w:lineRule="auto"/>
-        <w:jc w:val="both"/>
-      </w:pPr>
-      <w:r>
-        <w:tab/>
-        <w:t xml:space="preserve">To further tackle performance milestones, one should look to understand the agile development methodology. Agile development works in short two to </w:t>
-      </w:r>
-      <w:r>
-        <w:t>five-</w:t>
-      </w:r>
-      <w:bookmarkStart w:id="5" w:name="_GoBack"/>
-      <w:bookmarkEnd w:id="5"/>
-      <w:r>
-        <w:t>week sprint cycles, where each sprint is structured by four ceremonies: sprint planning, daily stand-up, sprint demo and sprint retrospective (</w:t>
-      </w:r>
-      <w:proofErr w:type="spellStart"/>
-      <w:r>
-        <w:t>Atlassian</w:t>
-      </w:r>
-      <w:proofErr w:type="spellEnd"/>
-      <w:r>
-        <w:t xml:space="preserve">, 2016). In respect to meeting performance objectives, there can and should be improvements to all ceremonies of the agile movement. </w:t>
-      </w:r>
-    </w:p>
-    <w:p>
-      <w:pPr>
-        <w:pStyle w:val="Heading3"/>
-      </w:pPr>
-      <w:bookmarkStart w:id="6" w:name="_Toc459022278"/>
-      <w:r>
-        <w:t>Performance Unit Testing</w:t>
-      </w:r>
-      <w:bookmarkEnd w:id="6"/>
-      <w:r>
-        <w:t xml:space="preserve"> </w:t>
-      </w:r>
-    </w:p>
-    <w:p>
-      <w:pPr>
-        <w:spacing w:line="480" w:lineRule="auto"/>
-        <w:jc w:val="both"/>
-      </w:pPr>
-      <w:r>
-        <w:tab/>
-        <w:t>For instance, during sprint planning, product managers should consider previous sprints</w:t>
-      </w:r>
-      <w:r>
-        <w:t>’</w:t>
-      </w:r>
-      <w:r>
-        <w:t xml:space="preserve"> progress and plan acc</w:t>
-      </w:r>
-      <w:r>
-        <w:t>ordingly, but at least a quarter</w:t>
-      </w:r>
-      <w:r>
-        <w:t xml:space="preserve"> of the sprint agenda should b</w:t>
-      </w:r>
-      <w:r>
-        <w:t>e dedicated to performance specific testing.</w:t>
-      </w:r>
-      <w:r>
-        <w:t xml:space="preserve"> Since, according to Williams and Smith, </w:t>
-      </w:r>
-      <w:r>
-        <w:t>all developers and managers should be held responsible for maintaining performance standards,</w:t>
-      </w:r>
-      <w:r>
-        <w:t xml:space="preserve"> I propose that modular performance be a common criterion amongst unit testing</w:t>
-      </w:r>
-      <w:r>
-        <w:t xml:space="preserve"> (Williams and Smith, 2002)</w:t>
-      </w:r>
-      <w:r>
-        <w:t xml:space="preserve">. </w:t>
-      </w:r>
-      <w:r>
-        <w:t xml:space="preserve">Thus, product managers plan for performance tasks, while developers implement them. Also, having unit </w:t>
-      </w:r>
-      <w:r>
-        <w:lastRenderedPageBreak/>
-        <w:t>testing cover low level performance ensures that daily scrum stand-ups bring more attention to performance. A</w:t>
-      </w:r>
-      <w:r>
-        <w:t xml:space="preserve">t </w:t>
-      </w:r>
-      <w:proofErr w:type="spellStart"/>
-      <w:r>
-        <w:t>Veeva</w:t>
-      </w:r>
-      <w:proofErr w:type="spellEnd"/>
-      <w:r>
-        <w:t xml:space="preserve"> Systems, I was often tasked with profiling some feature, then looking through the stack trace</w:t>
-      </w:r>
-      <w:r>
-        <w:t xml:space="preserve"> to determine which precise method was hogging system time and resources. Should our team implement performance testing as a subsection of unit tests, the need for late stage profiling would diminish, thus freeing up time for more meaningful tasks. </w:t>
-      </w:r>
+        <w:t>: The Agile Development Methodology Lifecycle (Softlets, p1).</w:t>
+      </w:r>
+      <w:bookmarkEnd w:id="8"/>
     </w:p>
     <w:p>
       <w:pPr>
@@ -2475,76 +2562,217 @@
         <w:jc w:val="both"/>
       </w:pPr>
       <w:r>
-        <w:t>A</w:t>
-      </w:r>
-      <w:r>
-        <w:t xml:space="preserve">s all performance issues arise from the lower levels of source code, it is imperative that the issue is dealt with at </w:t>
-      </w:r>
-      <w:r>
-        <w:t>its</w:t>
-      </w:r>
-      <w:r>
-        <w:t xml:space="preserve"> root.</w:t>
-      </w:r>
-      <w:r>
-        <w:t xml:space="preserve"> This problem </w:t>
-      </w:r>
-      <w:r>
-        <w:t xml:space="preserve">demonstrates </w:t>
-      </w:r>
-      <w:r>
-        <w:t>the Butterfly Effect, where a butterfly’s wing flap triggers a series of events that lead to a hurricane</w:t>
+        <w:t xml:space="preserve">I </w:t>
+      </w:r>
+      <w:r>
+        <w:t xml:space="preserve">propose that at the </w:t>
+      </w:r>
+      <w:r>
+        <w:t xml:space="preserve">beginning of </w:t>
+      </w:r>
+      <w:r>
+        <w:t xml:space="preserve">every sprint, after </w:t>
+      </w:r>
+      <w:r>
+        <w:t xml:space="preserve">release from last sprint, </w:t>
+      </w:r>
+      <w:r>
+        <w:t>a formal</w:t>
+      </w:r>
+      <w:r>
+        <w:t xml:space="preserve"> assessment </w:t>
+      </w:r>
+      <w:r>
+        <w:t>of the architecture</w:t>
+      </w:r>
+      <w:r>
+        <w:t xml:space="preserve"> be conducted</w:t>
+      </w:r>
+      <w:r>
+        <w:t>.</w:t>
       </w:r>
       <w:r>
         <w:t xml:space="preserve"> </w:t>
       </w:r>
       <w:r>
-        <w:t>(</w:t>
-      </w:r>
-      <w:proofErr w:type="spellStart"/>
-      <w:r>
-        <w:t>Ghys</w:t>
-      </w:r>
-      <w:proofErr w:type="spellEnd"/>
-      <w:r>
-        <w:t>, 2012)</w:t>
+        <w:t xml:space="preserve">According to Williams and Smith, one of the best </w:t>
+      </w:r>
+      <w:r>
+        <w:t xml:space="preserve">practices for </w:t>
+      </w:r>
+      <w:r>
+        <w:t>performance assurance involves “performing an architecture assessment to ensure that the software architecture will support performance objectives” (Williams and Smith, 2002).</w:t>
+      </w:r>
+      <w:r>
+        <w:t xml:space="preserve"> Certainly, this would increase the amount of work required per sprint, which equates to less time for planning, development and testing. Nonetheless,</w:t>
+      </w:r>
+      <w:r>
+        <w:t xml:space="preserve"> periodical architecture</w:t>
+      </w:r>
+      <w:r>
+        <w:t xml:space="preserve"> </w:t>
+      </w:r>
+      <w:r>
+        <w:t xml:space="preserve">performance </w:t>
+      </w:r>
+      <w:r>
+        <w:t>checkpoints would greatly reduce wasted resources towards the later stages of product development</w:t>
+      </w:r>
+      <w:r>
+        <w:t>, where resources can be allotted to customer satisfaction and request handling</w:t>
+      </w:r>
+      <w:r>
+        <w:t>.</w:t>
+      </w:r>
+      <w:r>
+        <w:t xml:space="preserve"> </w:t>
+      </w:r>
+    </w:p>
+    <w:p>
+      <w:pPr>
+        <w:pStyle w:val="Heading2"/>
+      </w:pPr>
+      <w:bookmarkStart w:id="9" w:name="_Toc459647102"/>
+      <w:r>
+        <w:lastRenderedPageBreak/>
+        <w:t>Emphasis on Agile Reinforcement</w:t>
+      </w:r>
+      <w:bookmarkEnd w:id="9"/>
+    </w:p>
+    <w:p>
+      <w:pPr>
+        <w:spacing w:line="480" w:lineRule="auto"/>
+        <w:jc w:val="both"/>
+      </w:pPr>
+      <w:r>
+        <w:tab/>
+        <w:t>To further tackle performance milestones, one should look to understand the agile development methodology</w:t>
+      </w:r>
+      <w:r>
+        <w:t xml:space="preserve"> in depth</w:t>
+      </w:r>
+      <w:r>
+        <w:t xml:space="preserve">. Agile development works in short </w:t>
+      </w:r>
+      <w:r>
+        <w:t xml:space="preserve">one </w:t>
+      </w:r>
+      <w:r>
+        <w:t xml:space="preserve">to </w:t>
+      </w:r>
+      <w:r>
+        <w:t>four</w:t>
+      </w:r>
+      <w:r>
+        <w:t>-</w:t>
+      </w:r>
+      <w:r>
+        <w:t xml:space="preserve">week sprint cycles, where each sprint is structured by four ceremonies: sprint planning, daily stand-up, sprint demo and sprint retrospective (Atlassian, 2016). In respect to meeting performance objectives, there can and should be improvements to all ceremonies of the agile movement. </w:t>
+      </w:r>
+    </w:p>
+    <w:p>
+      <w:pPr>
+        <w:pStyle w:val="Heading3"/>
+      </w:pPr>
+      <w:bookmarkStart w:id="10" w:name="_Toc459647103"/>
+      <w:r>
+        <w:t>Performance Unit Testing</w:t>
+      </w:r>
+      <w:bookmarkEnd w:id="10"/>
+      <w:r>
+        <w:t xml:space="preserve"> </w:t>
+      </w:r>
+    </w:p>
+    <w:p>
+      <w:pPr>
+        <w:spacing w:line="480" w:lineRule="auto"/>
+        <w:jc w:val="both"/>
+      </w:pPr>
+      <w:r>
+        <w:tab/>
+        <w:t>D</w:t>
+      </w:r>
+      <w:r>
+        <w:t>uring sprint planning, product managers should consider previous sprints</w:t>
+      </w:r>
+      <w:r>
+        <w:t>’</w:t>
+      </w:r>
+      <w:r>
+        <w:t xml:space="preserve"> progress and plan acc</w:t>
+      </w:r>
+      <w:r>
+        <w:t>ordingly, but at least a quarter</w:t>
+      </w:r>
+      <w:r>
+        <w:t xml:space="preserve"> of the sprint agenda should b</w:t>
+      </w:r>
+      <w:r>
+        <w:t>e dedicated to performance specific</w:t>
+      </w:r>
+      <w:r>
+        <w:t xml:space="preserve"> efforts</w:t>
+      </w:r>
+      <w:r>
+        <w:t>.</w:t>
+      </w:r>
+      <w:r>
+        <w:t xml:space="preserve"> Since, according to Williams and Smith, </w:t>
+      </w:r>
+      <w:r>
+        <w:t>all developers and managers should be held responsible for maintaining performance standards,</w:t>
+      </w:r>
+      <w:r>
+        <w:t xml:space="preserve"> I propose that modular performance be a common criterion amongst unit testing</w:t>
+      </w:r>
+      <w:r>
+        <w:t xml:space="preserve"> (Williams and Smith, 2002)</w:t>
       </w:r>
       <w:r>
         <w:t xml:space="preserve">. </w:t>
       </w:r>
       <w:r>
-        <w:t xml:space="preserve">An inefficient method that is called several times from multiple sessions will easily build up the server response time. I’ve opened many defect tickets at </w:t>
-      </w:r>
-      <w:proofErr w:type="spellStart"/>
-      <w:r>
-        <w:t>Veeva</w:t>
-      </w:r>
-      <w:proofErr w:type="spellEnd"/>
-      <w:r>
-        <w:t xml:space="preserve"> pertaining to particular methods that were performance bottlenecks. Though the method itself may only take 500 milliseconds to run, if it is called 4 times when you load a page, that method alone </w:t>
-      </w:r>
-      <w:r>
-        <w:t xml:space="preserve">would take </w:t>
-      </w:r>
-      <w:r>
-        <w:t>up 2 seconds. Therefore, to minimize bottlenecks, I would hi</w:t>
-      </w:r>
-      <w:r>
-        <w:t>ghly propose increased resource investment</w:t>
-      </w:r>
-      <w:r>
-        <w:t xml:space="preserve"> into performance unit testing.</w:t>
-      </w:r>
-    </w:p>
-    <w:p>
-      <w:pPr>
-        <w:pStyle w:val="Heading3"/>
-      </w:pPr>
-      <w:bookmarkStart w:id="7" w:name="_Toc459022279"/>
-      <w:r>
-        <w:t>Performance Regression Testing</w:t>
-      </w:r>
-      <w:bookmarkEnd w:id="7"/>
+        <w:t xml:space="preserve">Thus, </w:t>
+      </w:r>
+      <w:r>
+        <w:t xml:space="preserve">while </w:t>
+      </w:r>
+      <w:r>
+        <w:t>product managers pl</w:t>
+      </w:r>
+      <w:r>
+        <w:t xml:space="preserve">an for performance tasks, </w:t>
+      </w:r>
+      <w:r>
+        <w:t>developers implement them. Also, having unit testing cover low level performance ensures that daily scrum stand-ups bring more attention to performance. A</w:t>
+      </w:r>
+      <w:r>
+        <w:t xml:space="preserve">t Veeva Systems, </w:t>
+      </w:r>
+      <w:r>
+        <w:t xml:space="preserve">I’ve spent many hours </w:t>
+      </w:r>
+      <w:r>
+        <w:t>profiling feature</w:t>
+      </w:r>
+      <w:r>
+        <w:t>s</w:t>
+      </w:r>
+      <w:r>
+        <w:t>, then looking through the stack trace</w:t>
+      </w:r>
+      <w:r>
+        <w:t>s</w:t>
+      </w:r>
+      <w:r>
+        <w:t xml:space="preserve"> to determine which precise method was hogging system time and resources. Should our </w:t>
+      </w:r>
+      <w:r>
+        <w:t xml:space="preserve">development </w:t>
+      </w:r>
+      <w:r>
+        <w:t xml:space="preserve">team implement performance testing as a subsection of unit tests, the need for late stage profiling would diminish, thus freeing up time for more meaningful tasks. </w:t>
+      </w:r>
     </w:p>
     <w:p>
       <w:pPr>
@@ -2553,108 +2781,82 @@
         <w:jc w:val="both"/>
       </w:pPr>
       <w:r>
-        <w:t xml:space="preserve">Moreover, </w:t>
-      </w:r>
-      <w:r>
-        <w:t>I propose that at the end of every sprint, a round of regression performance tests be run in addition to whatever general system performance tests will be run.</w:t>
-      </w:r>
-      <w:r>
-        <w:t xml:space="preserve"> A regression test is simply the process of re-testing software that has been modified (</w:t>
-      </w:r>
-      <w:r>
-        <w:t xml:space="preserve">Amman and </w:t>
-      </w:r>
-      <w:proofErr w:type="spellStart"/>
-      <w:r>
-        <w:t>Offut</w:t>
-      </w:r>
-      <w:proofErr w:type="spellEnd"/>
-      <w:r>
-        <w:t xml:space="preserve">, p.215). On the </w:t>
-      </w:r>
-      <w:proofErr w:type="spellStart"/>
-      <w:r>
-        <w:t>Veeva</w:t>
-      </w:r>
-      <w:proofErr w:type="spellEnd"/>
-      <w:r>
-        <w:t xml:space="preserve"> Vault team, regression tests are run usually once a sprint, but regression performance tests are run at the end of the release, which is a </w:t>
-      </w:r>
-      <w:r>
-        <w:t xml:space="preserve">much </w:t>
-      </w:r>
-      <w:r>
-        <w:t xml:space="preserve">longer </w:t>
-      </w:r>
-      <w:r>
-        <w:t xml:space="preserve">than </w:t>
-      </w:r>
-      <w:r>
-        <w:t>it should be.</w:t>
-      </w:r>
-      <w:r>
-        <w:t xml:space="preserve"> Running regression performance tests allows for frequent updates on end-to-end component performance measures, which may potentially give insight on performance objectives for the following sprint.</w:t>
-      </w:r>
-      <w:r>
-        <w:t xml:space="preserve"> If </w:t>
-      </w:r>
-      <w:proofErr w:type="spellStart"/>
-      <w:r>
-        <w:t>Veeva</w:t>
-      </w:r>
-      <w:proofErr w:type="spellEnd"/>
+        <w:t>A</w:t>
+      </w:r>
+      <w:r>
+        <w:t>s all performance issues</w:t>
+      </w:r>
+      <w:r>
+        <w:t xml:space="preserve"> arise from </w:t>
+      </w:r>
+      <w:r>
+        <w:t xml:space="preserve">lower levels of source code, it is imperative that the issue is dealt with at </w:t>
+      </w:r>
+      <w:r>
+        <w:t>its</w:t>
+      </w:r>
+      <w:r>
+        <w:t xml:space="preserve"> root.</w:t>
+      </w:r>
+      <w:r>
+        <w:t xml:space="preserve"> This problem </w:t>
+      </w:r>
+      <w:r>
+        <w:t xml:space="preserve">demonstrates </w:t>
+      </w:r>
+      <w:r>
+        <w:t>the Butterfly Effect, where a butterfly’s wing flap triggers a series of events that lead to a hurricane</w:t>
+      </w:r>
       <w:r>
         <w:t xml:space="preserve"> </w:t>
       </w:r>
       <w:r>
+        <w:t>(Ghys, 2012)</w:t>
+      </w:r>
+      <w:r>
+        <w:t xml:space="preserve">. </w:t>
+      </w:r>
+      <w:r>
+        <w:t xml:space="preserve">An inefficient method that is called several times from multiple sessions will easily build up the server response time. </w:t>
+      </w:r>
+      <w:r>
         <w:lastRenderedPageBreak/>
-        <w:t>Vault</w:t>
-      </w:r>
-      <w:r>
-        <w:t xml:space="preserve"> implements performance regression tests per sprint, there would noticeably fewer perfo</w:t>
-      </w:r>
-      <w:r>
-        <w:t>rmance issues when release deadlines</w:t>
-      </w:r>
-      <w:r>
-        <w:t xml:space="preserve"> approach.</w:t>
-      </w:r>
-    </w:p>
-    <w:p>
-      <w:pPr>
-        <w:pStyle w:val="Heading2"/>
-      </w:pPr>
-      <w:r>
-        <w:t>Disadvantages to Performance Investment</w:t>
-      </w:r>
-    </w:p>
-    <w:p>
-      <w:pPr>
-        <w:spacing w:line="480" w:lineRule="auto"/>
-        <w:jc w:val="both"/>
-      </w:pPr>
-      <w:r>
-        <w:tab/>
-        <w:t>On the contrary, it is imperative to consider the offset of investing resources into performance work. To reserve a significant portion of each sprint to performance efforts implies a loss of time for all other activities. Development deadlines would be tighter, which almost directly correlates to decrease in code quality and</w:t>
-      </w:r>
-      <w:r>
-        <w:t>,</w:t>
-      </w:r>
-      <w:r>
-        <w:t xml:space="preserve"> thus</w:t>
-      </w:r>
-      <w:r>
-        <w:t>,</w:t>
-      </w:r>
-      <w:r>
-        <w:t xml:space="preserve"> more bugs. </w:t>
-      </w:r>
-      <w:r>
-        <w:t>There would be noticeably less time for writing and running tests, which means more bugs would eventually slip through to production.</w:t>
-      </w:r>
-      <w:r>
-        <w:t xml:space="preserve"> </w:t>
-      </w:r>
+        <w:t xml:space="preserve">I’ve opened </w:t>
+      </w:r>
+      <w:r>
+        <w:t xml:space="preserve">countless </w:t>
+      </w:r>
+      <w:r>
+        <w:t xml:space="preserve">defect tickets at Veeva pertaining to particular methods that were performance bottlenecks. </w:t>
+      </w:r>
+      <w:r>
+        <w:t xml:space="preserve">For instance, though a </w:t>
+      </w:r>
+      <w:r>
+        <w:t xml:space="preserve">method itself may only take 500 milliseconds to run, if it is called 4 times when you load a page, that method alone </w:t>
+      </w:r>
+      <w:r>
+        <w:t xml:space="preserve">would take </w:t>
+      </w:r>
+      <w:r>
+        <w:t>up 2 seconds. Therefore, to minimize bottlenecks, I would hi</w:t>
+      </w:r>
+      <w:r>
+        <w:t>ghly propose increased resource investment</w:t>
+      </w:r>
+      <w:r>
+        <w:t xml:space="preserve"> into performance unit testing.</w:t>
+      </w:r>
+    </w:p>
+    <w:p>
+      <w:pPr>
+        <w:pStyle w:val="Heading3"/>
+      </w:pPr>
+      <w:bookmarkStart w:id="11" w:name="_Toc459647104"/>
+      <w:r>
+        <w:t>Performance Regression Testing</w:t>
+      </w:r>
+      <w:bookmarkEnd w:id="11"/>
     </w:p>
     <w:p>
       <w:pPr>
@@ -2663,37 +2865,78 @@
         <w:jc w:val="both"/>
       </w:pPr>
       <w:r>
-        <w:t xml:space="preserve">Furthermore, from personal experience at </w:t>
-      </w:r>
-      <w:proofErr w:type="spellStart"/>
-      <w:r>
-        <w:t>Veeva</w:t>
-      </w:r>
-      <w:proofErr w:type="spellEnd"/>
-      <w:r>
-        <w:t xml:space="preserve"> Systems and job-hunting on </w:t>
-      </w:r>
-      <w:proofErr w:type="spellStart"/>
-      <w:r>
-        <w:t>Jobmine</w:t>
-      </w:r>
-      <w:proofErr w:type="spellEnd"/>
-      <w:r>
-        <w:t xml:space="preserve">, there is currently little demand for performance engineers in the software industry. This indirectly decreases the number of qualified </w:t>
-      </w:r>
-      <w:r>
-        <w:t>software performance engineers, which complicates the hiring process. More resources would be used up in finding developers that have also had sufficient training or knowledge of software performance.</w:t>
-      </w:r>
-    </w:p>
-    <w:p>
-      <w:pPr>
-        <w:pStyle w:val="Heading1"/>
-      </w:pPr>
-      <w:bookmarkStart w:id="8" w:name="_Toc459022281"/>
-      <w:r>
-        <w:t>Conclusion</w:t>
-      </w:r>
-      <w:bookmarkEnd w:id="8"/>
+        <w:t xml:space="preserve">Moreover, </w:t>
+      </w:r>
+      <w:r>
+        <w:t>I propose that at the end of every sprint, a round of regression performance tests be run in addi</w:t>
+      </w:r>
+      <w:r>
+        <w:t xml:space="preserve">tion to the already planned general integration or regression </w:t>
+      </w:r>
+      <w:r>
+        <w:t>tests.</w:t>
+      </w:r>
+      <w:r>
+        <w:t xml:space="preserve"> A regression test is simply the process of re-testing software that has been modified (</w:t>
+      </w:r>
+      <w:r>
+        <w:t xml:space="preserve">Amman and Offut, p.215). On the Veeva Vault team, regression tests are run usually once a sprint, but regression performance tests are run at the end of the release, which is </w:t>
+      </w:r>
+      <w:r>
+        <w:t xml:space="preserve">a </w:t>
+      </w:r>
+      <w:r>
+        <w:t xml:space="preserve">much </w:t>
+      </w:r>
+      <w:r>
+        <w:t xml:space="preserve">longer </w:t>
+      </w:r>
+      <w:r>
+        <w:t xml:space="preserve">interval </w:t>
+      </w:r>
+      <w:r>
+        <w:t xml:space="preserve">than </w:t>
+      </w:r>
+      <w:r>
+        <w:t>it should be.</w:t>
+      </w:r>
+      <w:r>
+        <w:t xml:space="preserve"> Running regression performance tests allows for frequent updates on end-to-end component performance measures, which may potentially give insight on performance objectives for the following sprint.</w:t>
+      </w:r>
+      <w:r>
+        <w:t xml:space="preserve"> If Veeva Vault</w:t>
+      </w:r>
+      <w:r>
+        <w:t xml:space="preserve"> implements performance regression tests </w:t>
+      </w:r>
+      <w:r>
+        <w:t>every</w:t>
+      </w:r>
+      <w:r>
+        <w:t xml:space="preserve"> sprint, there would</w:t>
+      </w:r>
+      <w:r>
+        <w:t xml:space="preserve"> be</w:t>
+      </w:r>
+      <w:r>
+        <w:t xml:space="preserve"> noticeably fewer perfo</w:t>
+      </w:r>
+      <w:r>
+        <w:t>rmance issues when release deadlines</w:t>
+      </w:r>
+      <w:r>
+        <w:t xml:space="preserve"> approach.</w:t>
+      </w:r>
+    </w:p>
+    <w:p>
+      <w:pPr>
+        <w:pStyle w:val="Heading2"/>
+      </w:pPr>
+      <w:bookmarkStart w:id="12" w:name="_Toc459647105"/>
+      <w:r>
+        <w:t>Disadvantages to Performance Investment</w:t>
+      </w:r>
+      <w:bookmarkEnd w:id="12"/>
     </w:p>
     <w:p>
       <w:pPr>
@@ -2702,123 +2945,258 @@
       </w:pPr>
       <w:r>
         <w:tab/>
-        <w:t xml:space="preserve">The search for a perfect performance engineering routine is only a sub-task of a far more sought after answer: how does one create perfect software? There does not exist, at least not yet, an optimal software development schedule. In fact, there may never be. </w:t>
-      </w:r>
-      <w:r>
-        <w:t>S</w:t>
-      </w:r>
-      <w:r>
-        <w:t>oftware developers cannot write perfect code</w:t>
-      </w:r>
-      <w:r>
-        <w:t>, so t</w:t>
-      </w:r>
-      <w:r>
-        <w:t>o offset imperfect code, significant resources and efforts are invested into quality assurance; armies of test cases, hours and days spent re-planning sprints</w:t>
-      </w:r>
-      <w:r>
-        <w:t>, and endless knowledge acquisition sessions. Amongst the vast efforts of quality assurance, the commonly overlooked, yet imperative,</w:t>
+        <w:t>On the contrary, it is imperative to consider the offset of investing resources into performance work. To reserve a significant portion of each sprint to performance efforts implies a loss of time for all other activities. Development deadlines would be tighter, which almost directly correlates to decrease in code quality and</w:t>
+      </w:r>
+      <w:r>
+        <w:t>,</w:t>
+      </w:r>
+      <w:r>
+        <w:t xml:space="preserve"> thus</w:t>
+      </w:r>
+      <w:r>
+        <w:t>,</w:t>
+      </w:r>
+      <w:r>
+        <w:t xml:space="preserve"> more bugs. </w:t>
+      </w:r>
+      <w:r>
+        <w:t>There would be noticeably less time for writing and running tests, which means more</w:t>
+      </w:r>
+      <w:r>
+        <w:t xml:space="preserve"> functional</w:t>
+      </w:r>
+      <w:r>
+        <w:t xml:space="preserve"> bugs would eventually slip through to production.</w:t>
       </w:r>
       <w:r>
         <w:t xml:space="preserve"> </w:t>
       </w:r>
-      <w:r>
-        <w:t>vision of superb software performance is one of the most difficult to achieve.</w:t>
-      </w:r>
-      <w:r>
-        <w:t xml:space="preserve"> To optimize corporate performance engineering, I have describ</w:t>
-      </w:r>
-      <w:r>
-        <w:t xml:space="preserve">ed in this report in detail </w:t>
-      </w:r>
+    </w:p>
+    <w:p>
+      <w:pPr>
+        <w:spacing w:line="480" w:lineRule="auto"/>
+        <w:ind w:firstLine="720"/>
+        <w:jc w:val="both"/>
+      </w:pPr>
       <w:r>
         <w:lastRenderedPageBreak/>
-        <w:t xml:space="preserve">a list of considerations and practices. Specifically, during the planning and design phase, there should be a heavy focus on architecture, with </w:t>
-      </w:r>
-      <w:r>
-        <w:t xml:space="preserve">thorough technical attention </w:t>
-      </w:r>
-      <w:r>
-        <w:t xml:space="preserve">for scalability and responsiveness. </w:t>
-      </w:r>
-      <w:r>
-        <w:t>I also stress that throughout the periodic sprint cycle, performance-focused sprint planning is carried out, performance unit and regression tests are implemented and that sprint retrospection involves performance progress.</w:t>
-      </w:r>
+        <w:t xml:space="preserve">Furthermore, from personal experience at Veeva Systems and job-hunting on Jobmine, there is currently little demand for performance engineers in the software industry. This indirectly decreases the number of qualified </w:t>
+      </w:r>
+      <w:r>
+        <w:t>software performance engineers, which complicates the hiring process. More resources would be used up in finding developers that have also had sufficient training or knowledge of software performance.</w:t>
+      </w:r>
+    </w:p>
+    <w:p>
+      <w:pPr>
+        <w:pStyle w:val="Heading1"/>
+      </w:pPr>
+      <w:bookmarkStart w:id="13" w:name="_Toc459647106"/>
+      <w:r>
+        <w:t>Conclusion</w:t>
+      </w:r>
+      <w:bookmarkEnd w:id="13"/>
     </w:p>
     <w:p>
       <w:pPr>
         <w:spacing w:line="480" w:lineRule="auto"/>
         <w:jc w:val="both"/>
       </w:pPr>
-    </w:p>
-    <w:p>
-      <w:pPr>
-        <w:spacing w:line="480" w:lineRule="auto"/>
-        <w:jc w:val="both"/>
-      </w:pPr>
-    </w:p>
-    <w:p>
-      <w:pPr>
-        <w:spacing w:line="480" w:lineRule="auto"/>
-        <w:jc w:val="both"/>
-      </w:pPr>
-    </w:p>
-    <w:p>
-      <w:pPr>
-        <w:spacing w:line="480" w:lineRule="auto"/>
-        <w:jc w:val="both"/>
-      </w:pPr>
-    </w:p>
-    <w:p>
-      <w:pPr>
-        <w:spacing w:line="480" w:lineRule="auto"/>
-        <w:jc w:val="both"/>
-      </w:pPr>
-    </w:p>
-    <w:p>
-      <w:pPr>
-        <w:spacing w:line="480" w:lineRule="auto"/>
-        <w:jc w:val="both"/>
-      </w:pPr>
-    </w:p>
-    <w:p>
-      <w:pPr>
-        <w:spacing w:line="480" w:lineRule="auto"/>
-        <w:jc w:val="both"/>
-      </w:pPr>
+      <w:r>
+        <w:tab/>
+        <w:t xml:space="preserve">The search for </w:t>
+      </w:r>
+      <w:r>
+        <w:t xml:space="preserve">the perfect software development cycle </w:t>
+      </w:r>
+      <w:r>
+        <w:t xml:space="preserve">is only a sub-task of a </w:t>
+      </w:r>
+      <w:r>
+        <w:t xml:space="preserve">largely </w:t>
+      </w:r>
+      <w:r>
+        <w:t>sought after answer: how does one create perfect software? There does not exist</w:t>
+      </w:r>
+      <w:r>
+        <w:t xml:space="preserve"> </w:t>
+      </w:r>
+      <w:r>
+        <w:t>an optim</w:t>
+      </w:r>
+      <w:r>
+        <w:t>al software development schedule</w:t>
+      </w:r>
+      <w:r>
+        <w:t>. In fact, there may never be</w:t>
+      </w:r>
+      <w:r>
+        <w:t xml:space="preserve"> one</w:t>
+      </w:r>
+      <w:r>
+        <w:t xml:space="preserve">. </w:t>
+      </w:r>
+      <w:r>
+        <w:t>To offset the imperfect code that software developers inevitably write,</w:t>
+      </w:r>
+      <w:r>
+        <w:t xml:space="preserve"> significant resources and efforts are invested into quality as</w:t>
+      </w:r>
+      <w:r>
+        <w:t>surance; armies of test cases,</w:t>
+      </w:r>
+      <w:r>
+        <w:t xml:space="preserve"> days spent re-planning sprints</w:t>
+      </w:r>
+      <w:r>
+        <w:t xml:space="preserve">, and endless knowledge acquisition sessions. Amongst the </w:t>
+      </w:r>
+      <w:r>
+        <w:t xml:space="preserve">vast field of quality assurance, </w:t>
+      </w:r>
+      <w:r>
+        <w:t xml:space="preserve">software performance is </w:t>
+      </w:r>
+      <w:r>
+        <w:t xml:space="preserve">a subject most </w:t>
+      </w:r>
+      <w:r>
+        <w:t>difficult to</w:t>
+      </w:r>
+      <w:r>
+        <w:t xml:space="preserve"> master</w:t>
+      </w:r>
+      <w:r>
+        <w:t>.</w:t>
+      </w:r>
+      <w:r>
+        <w:t xml:space="preserve"> To optimize corporate performance engineering, I have describ</w:t>
+      </w:r>
+      <w:r>
+        <w:t xml:space="preserve">ed in this report </w:t>
+      </w:r>
+      <w:r>
+        <w:t xml:space="preserve">a </w:t>
+      </w:r>
+      <w:r>
+        <w:t xml:space="preserve">useful </w:t>
+      </w:r>
+      <w:r>
+        <w:t xml:space="preserve">list of considerations and practices. Specifically, during the planning and design phase, there should be a heavy focus on architecture, with </w:t>
+      </w:r>
+      <w:r>
+        <w:t xml:space="preserve">thorough technical attention </w:t>
+      </w:r>
+      <w:r>
+        <w:t xml:space="preserve">for scalability and responsiveness. </w:t>
+      </w:r>
+      <w:r>
+        <w:t xml:space="preserve">I </w:t>
+      </w:r>
+      <w:r>
+        <w:t xml:space="preserve">also stress that throughout the </w:t>
+      </w:r>
+      <w:r>
+        <w:t>sprint cycle, perfor</w:t>
+      </w:r>
+      <w:r>
+        <w:t>mance-focused sprint planning be</w:t>
+      </w:r>
+      <w:r>
+        <w:t xml:space="preserve"> carried out, performance unit </w:t>
+      </w:r>
+      <w:r>
+        <w:t xml:space="preserve">testing </w:t>
+      </w:r>
+      <w:r>
+        <w:t xml:space="preserve">and </w:t>
+      </w:r>
+      <w:r>
+        <w:t>performance regression testing</w:t>
+      </w:r>
+      <w:r>
+        <w:t xml:space="preserve"> are implemented and th</w:t>
+      </w:r>
+      <w:r>
+        <w:t>at sprint retrospection involve</w:t>
+      </w:r>
+      <w:r>
+        <w:t xml:space="preserve"> performance progress.</w:t>
+      </w:r>
+      <w:r>
+        <w:t xml:space="preserve"> Following the reinforced agile development cycle proposed in this report will ultimately lead to improvements </w:t>
+      </w:r>
+      <w:r>
+        <w:t xml:space="preserve">in software performance. The contents of this report are effective </w:t>
+      </w:r>
+      <w:r>
+        <w:t>software performance</w:t>
+      </w:r>
+      <w:r>
+        <w:t xml:space="preserve"> optimization tools</w:t>
+      </w:r>
+      <w:r>
+        <w:t>. In fact, it is m</w:t>
+      </w:r>
+      <w:r>
+        <w:t>uch like an innovative ski climbing utility</w:t>
+      </w:r>
+      <w:r>
+        <w:t xml:space="preserve">. </w:t>
+      </w:r>
+      <w:r>
+        <w:t xml:space="preserve">With time and </w:t>
+      </w:r>
+      <w:r>
+        <w:t xml:space="preserve">effort, but it will get </w:t>
+      </w:r>
+      <w:r>
+        <w:t>you</w:t>
+      </w:r>
+      <w:r>
+        <w:t xml:space="preserve"> to the flag up the hill with a promise that </w:t>
+      </w:r>
+      <w:r>
+        <w:t>you</w:t>
+      </w:r>
+      <w:r>
+        <w:t xml:space="preserve"> won’t slip.</w:t>
+      </w:r>
+      <w:r>
+        <w:t xml:space="preserve"> </w:t>
+      </w:r>
+      <w:r>
+        <w:t>Optimizing s</w:t>
+      </w:r>
+      <w:r>
+        <w:t>oftware performance has proven itself again and again to be a worthy challenge, but that should stop no one f</w:t>
+      </w:r>
+      <w:r>
+        <w:t>rom attempting it</w:t>
+      </w:r>
+      <w:r>
+        <w:t>.</w:t>
+      </w:r>
     </w:p>
     <w:p>
       <w:pPr>
         <w:pStyle w:val="Heading1"/>
       </w:pPr>
-      <w:bookmarkStart w:id="9" w:name="_Toc459022282"/>
-      <w:r>
-        <w:t>References</w:t>
-      </w:r>
-      <w:bookmarkEnd w:id="9"/>
+      <w:bookmarkStart w:id="14" w:name="_Toc459647107"/>
+      <w:r>
+        <w:lastRenderedPageBreak/>
+        <w:t>R</w:t>
+      </w:r>
+      <w:r>
+        <w:t>eferences</w:t>
+      </w:r>
+      <w:bookmarkEnd w:id="14"/>
     </w:p>
     <w:p>
       <w:pPr>
         <w:spacing w:after="0" w:line="240" w:lineRule="auto"/>
       </w:pPr>
       <w:r>
-        <w:t>"A Brief Introduction to Scrum." </w:t>
-      </w:r>
-      <w:proofErr w:type="spellStart"/>
-      <w:r>
-        <w:t>Atlassian</w:t>
-      </w:r>
-      <w:proofErr w:type="spellEnd"/>
-      <w:r>
-        <w:t xml:space="preserve">. </w:t>
-      </w:r>
-      <w:proofErr w:type="spellStart"/>
-      <w:r>
-        <w:t>N.p</w:t>
-      </w:r>
-      <w:proofErr w:type="spellEnd"/>
-      <w:r>
-        <w:t xml:space="preserve">., 2016. Web. 09 Aug. 2016. </w:t>
+        <w:t xml:space="preserve">"A Brief Introduction to Scrum." Atlassian. N.p., 2016. Web. 09 Aug. 2016. </w:t>
       </w:r>
     </w:p>
     <w:p>
@@ -2839,13 +3217,8 @@
       <w:pPr>
         <w:spacing w:after="0" w:line="240" w:lineRule="auto"/>
       </w:pPr>
-      <w:proofErr w:type="spellStart"/>
-      <w:r>
-        <w:t>Ammann</w:t>
-      </w:r>
-      <w:proofErr w:type="spellEnd"/>
-      <w:r>
-        <w:t xml:space="preserve">, Paul, and Jeff Offutt. Introduction to Software Testing. New York: Cambridge UP, </w:t>
+      <w:r>
+        <w:t xml:space="preserve">Ammann, Paul, and Jeff Offutt. Introduction to Software Testing. New York: Cambridge UP, </w:t>
       </w:r>
     </w:p>
     <w:p>
@@ -2867,31 +3240,7 @@
         <w:spacing w:after="0" w:line="240" w:lineRule="auto"/>
       </w:pPr>
       <w:r>
-        <w:t xml:space="preserve">Beck, Kent, Mike </w:t>
-      </w:r>
-      <w:proofErr w:type="spellStart"/>
-      <w:r>
-        <w:t>Beedle</w:t>
-      </w:r>
-      <w:proofErr w:type="spellEnd"/>
-      <w:r>
-        <w:t xml:space="preserve">, </w:t>
-      </w:r>
-      <w:proofErr w:type="spellStart"/>
-      <w:r>
-        <w:t>Arie</w:t>
-      </w:r>
-      <w:proofErr w:type="spellEnd"/>
-      <w:r>
-        <w:t xml:space="preserve"> Van </w:t>
-      </w:r>
-      <w:proofErr w:type="spellStart"/>
-      <w:r>
-        <w:t>Bennekum</w:t>
-      </w:r>
-      <w:proofErr w:type="spellEnd"/>
-      <w:r>
-        <w:t xml:space="preserve">, Alistair Cockburn, Ward Cunningham, Martin </w:t>
+        <w:t xml:space="preserve">Beck, Kent, Mike Beedle, Arie Van Bennekum, Alistair Cockburn, Ward Cunningham, Martin </w:t>
       </w:r>
     </w:p>
     <w:p>
@@ -2900,39 +3249,7 @@
         <w:ind w:left="720"/>
       </w:pPr>
       <w:r>
-        <w:t xml:space="preserve">Fowler, James </w:t>
-      </w:r>
-      <w:proofErr w:type="spellStart"/>
-      <w:r>
-        <w:t>Grenning</w:t>
-      </w:r>
-      <w:proofErr w:type="spellEnd"/>
-      <w:r>
-        <w:t xml:space="preserve">, Jim Highsmith, Andrew Hunt, Ron Jeffries, Jon Kern, Brian </w:t>
-      </w:r>
-      <w:proofErr w:type="spellStart"/>
-      <w:r>
-        <w:t>Marick</w:t>
-      </w:r>
-      <w:proofErr w:type="spellEnd"/>
-      <w:r>
-        <w:t xml:space="preserve">, Robert C. Martin, Steve Mellor, Ken </w:t>
-      </w:r>
-      <w:proofErr w:type="spellStart"/>
-      <w:r>
-        <w:t>Schwaber</w:t>
-      </w:r>
-      <w:proofErr w:type="spellEnd"/>
-      <w:r>
-        <w:t xml:space="preserve">, Jeff Sutherland, and Dave Thomas. "Manifesto for Agile Software Development." Manifesto for Agile Software Development. </w:t>
-      </w:r>
-      <w:proofErr w:type="spellStart"/>
-      <w:r>
-        <w:t>N.p</w:t>
-      </w:r>
-      <w:proofErr w:type="spellEnd"/>
-      <w:r>
-        <w:t>., 2001. Web. 02 Aug. 2016. &lt;http://www.agilemanifesto.org/&gt;.</w:t>
+        <w:t>Fowler, James Grenning, Jim Highsmith, Andrew Hunt, Ron Jeffries, Jon Kern, Brian Marick, Robert C. Martin, Steve Mellor, Ken Schwaber, Jeff Sutherland, and Dave Thomas. "Manifesto for Agile Software Development." Manifesto for Agile Software Development. N.p., 2001. Web. 02 Aug. 2016. &lt;http://www.agilemanifesto.org/&gt;.</w:t>
       </w:r>
     </w:p>
     <w:p>
@@ -2944,29 +3261,8 @@
       <w:pPr>
         <w:spacing w:after="0" w:line="240" w:lineRule="auto"/>
       </w:pPr>
-      <w:proofErr w:type="spellStart"/>
-      <w:r>
-        <w:t>Ghys</w:t>
-      </w:r>
-      <w:proofErr w:type="spellEnd"/>
-      <w:r>
-        <w:t>, Etienne. The Butterfly Effect (</w:t>
-      </w:r>
-      <w:proofErr w:type="spellStart"/>
-      <w:r>
-        <w:t>n.d.</w:t>
-      </w:r>
-      <w:proofErr w:type="spellEnd"/>
-      <w:r>
-        <w:t xml:space="preserve">): n. </w:t>
-      </w:r>
-      <w:proofErr w:type="spellStart"/>
-      <w:r>
-        <w:t>pag</w:t>
-      </w:r>
-      <w:proofErr w:type="spellEnd"/>
-      <w:r>
-        <w:t xml:space="preserve">. ENS DE LYON. 8 July 2012. Web. 3 Aug. </w:t>
+      <w:r>
+        <w:t xml:space="preserve">Ghys, Etienne. The Butterfly Effect (n.d.): n. pag. ENS DE LYON. 8 July 2012. Web. 3 Aug. </w:t>
       </w:r>
     </w:p>
     <w:p>
@@ -2989,31 +3285,7 @@
         <w:spacing w:after="0" w:line="240" w:lineRule="auto"/>
       </w:pPr>
       <w:r>
-        <w:t>Hein, Piet. </w:t>
-      </w:r>
-      <w:proofErr w:type="spellStart"/>
-      <w:r>
-        <w:t>Grooks</w:t>
-      </w:r>
-      <w:proofErr w:type="spellEnd"/>
-      <w:r>
-        <w:t xml:space="preserve">. </w:t>
-      </w:r>
-      <w:proofErr w:type="spellStart"/>
-      <w:r>
-        <w:t>N.p</w:t>
-      </w:r>
-      <w:proofErr w:type="spellEnd"/>
-      <w:r>
-        <w:t xml:space="preserve">.: </w:t>
-      </w:r>
-      <w:proofErr w:type="spellStart"/>
-      <w:r>
-        <w:t>n.p</w:t>
-      </w:r>
-      <w:proofErr w:type="spellEnd"/>
-      <w:r>
-        <w:t>., 1996. Print.</w:t>
+        <w:t>Hein, Piet. Grooks. N.p.: n.p., 1996. Print.</w:t>
       </w:r>
     </w:p>
     <w:p>
@@ -3026,7 +3298,41 @@
         <w:spacing w:after="0" w:line="240" w:lineRule="auto"/>
       </w:pPr>
       <w:r>
-        <w:t xml:space="preserve">Riley, Geoff. "Production Function in the Short Run | Economics." The Exam Performance </w:t>
+        <w:t> </w:t>
+      </w:r>
+      <w:r>
+        <w:t>"Softlets :</w:t>
+      </w:r>
+      <w:r>
+        <w:t xml:space="preserve"> Embrace the Future." </w:t>
+      </w:r>
+      <w:r>
+        <w:t>s</w:t>
+      </w:r>
+      <w:r>
+        <w:t xml:space="preserve">oftlets. Softlets India, 2016. Web. 22 Aug. 2016. </w:t>
+      </w:r>
+    </w:p>
+    <w:p>
+      <w:pPr>
+        <w:spacing w:after="0" w:line="240" w:lineRule="auto"/>
+        <w:ind w:firstLine="720"/>
+      </w:pPr>
+      <w:r>
+        <w:t>&lt;http://www.thesoftlets.com/approach.php&gt;.</w:t>
+      </w:r>
+    </w:p>
+    <w:p>
+      <w:pPr>
+        <w:spacing w:after="0" w:line="240" w:lineRule="auto"/>
+      </w:pPr>
+    </w:p>
+    <w:p>
+      <w:pPr>
+        <w:spacing w:after="0" w:line="240" w:lineRule="auto"/>
+      </w:pPr>
+      <w:r>
+        <w:t xml:space="preserve">Williams, Lloyd G., Ph.D., and Connie U. Smith, Ph.D. "Software Performance </w:t>
       </w:r>
     </w:p>
     <w:p>
@@ -3035,28 +3341,7 @@
         <w:ind w:left="720"/>
       </w:pPr>
       <w:r>
-        <w:t xml:space="preserve">Specialists. Tutor2u, </w:t>
-      </w:r>
-      <w:proofErr w:type="spellStart"/>
-      <w:r>
-        <w:t>n.d.</w:t>
-      </w:r>
-      <w:proofErr w:type="spellEnd"/>
-      <w:r>
-        <w:t xml:space="preserve"> Web. 21 Aug. 2016. &lt;http://www.tutor2u.net/economics/reference/production-function-in-the-short-run&gt;.</w:t>
-      </w:r>
-    </w:p>
-    <w:p>
-      <w:pPr>
-        <w:spacing w:after="0" w:line="240" w:lineRule="auto"/>
-      </w:pPr>
-    </w:p>
-    <w:p>
-      <w:pPr>
-        <w:spacing w:after="0" w:line="240" w:lineRule="auto"/>
-      </w:pPr>
-      <w:r>
-        <w:t xml:space="preserve">Williams, Lloyd G., Ph.D., and Connie U. Smith, Ph.D. "Software Performance </w:t>
+        <w:t>Engineering." Best Practices in Software Measurement (2003): n. pag. Www.perfeng.com. Performance Engineering Services, 2003. Web. 2 Aug. 2016. &lt;http://www.perfeng.com/papers/bestprac.pdf&gt;.</w:t>
       </w:r>
     </w:p>
     <w:p>
@@ -3064,16 +3349,22 @@
         <w:spacing w:after="0" w:line="240" w:lineRule="auto"/>
         <w:ind w:left="720"/>
       </w:pPr>
-      <w:r>
-        <w:t xml:space="preserve">Engineering." Best Practices in Software Measurement (2003): n. </w:t>
-      </w:r>
-      <w:proofErr w:type="spellStart"/>
-      <w:r>
-        <w:t>pag</w:t>
-      </w:r>
-      <w:proofErr w:type="spellEnd"/>
-      <w:r>
-        <w:t>. Www.perfeng.com. Performance Engineering Services, 2003. Web. 2 Aug. 2016. &lt;http://www.perfeng.com/papers/bestprac.pdf&gt;.</w:t>
+    </w:p>
+    <w:p>
+      <w:pPr>
+        <w:spacing w:after="0" w:line="240" w:lineRule="auto"/>
+      </w:pPr>
+      <w:r>
+        <w:t xml:space="preserve">Williams, Lloyd G., Ph.D., and Connie U. Smith, Ph.D. "Solving Common Java EE Performance </w:t>
+      </w:r>
+    </w:p>
+    <w:p>
+      <w:pPr>
+        <w:spacing w:after="0" w:line="240" w:lineRule="auto"/>
+        <w:ind w:firstLine="720"/>
+      </w:pPr>
+      <w:r>
+        <w:t>Problems." 5 Steps to Solving Software Performance Problems (2002): 351-</w:t>
       </w:r>
     </w:p>
     <w:p>
@@ -3081,86 +3372,47 @@
         <w:spacing w:after="0" w:line="240" w:lineRule="auto"/>
         <w:ind w:left="720"/>
       </w:pPr>
+      <w:r>
+        <w:t>72. Perfeng.com. L&amp;S Computer Technology Inc., 2002. Web. 30 July 2016. &lt;http://www.perfeng.com/papers/step5.pdf&gt;.</w:t>
+      </w:r>
     </w:p>
     <w:p>
       <w:pPr>
         <w:spacing w:after="0" w:line="240" w:lineRule="auto"/>
-      </w:pPr>
-      <w:r>
-        <w:t xml:space="preserve">Williams, Lloyd G., Ph.D., and Connie U. Smith, Ph.D. "Solving Common Java EE Performance </w:t>
-      </w:r>
+        <w:ind w:left="720"/>
+      </w:pPr>
+    </w:p>
+    <w:p>
+      <w:pPr>
+        <w:spacing w:after="0" w:line="240" w:lineRule="auto"/>
+      </w:pPr>
+      <w:r>
+        <w:t xml:space="preserve">Woodside, Murray, Greg Franks, and Dorina C. Petriu. Sce.carleton.ca. Carleton University, 8 </w:t>
+      </w:r>
+    </w:p>
+    <w:p>
+      <w:pPr>
+        <w:spacing w:after="0" w:line="240" w:lineRule="auto"/>
+        <w:ind w:left="720"/>
+      </w:pPr>
+      <w:r>
+        <w:t>Feb. 2007. Web. 2 Aug. 2016. &lt;ftp://ftp.sce.carleton.ca/pub/cmw/07/woodside-performance.pdf&gt;.</w:t>
+      </w:r>
+    </w:p>
+    <w:p>
+      <w:pPr>
+        <w:spacing w:after="0" w:line="480" w:lineRule="auto"/>
+        <w:ind w:firstLine="720"/>
+      </w:pPr>
     </w:p>
     <w:p>
       <w:pPr>
         <w:spacing w:after="0" w:line="240" w:lineRule="auto"/>
         <w:ind w:firstLine="720"/>
       </w:pPr>
-      <w:r>
-        <w:t>Problems." 5 Steps to Solving Software Performance Problems (2002): 351-</w:t>
-      </w:r>
-    </w:p>
-    <w:p>
-      <w:pPr>
-        <w:spacing w:after="0" w:line="240" w:lineRule="auto"/>
-        <w:ind w:left="720"/>
-      </w:pPr>
-      <w:r>
-        <w:t>72. Perfeng.com. L&amp;S Computer Technology Inc., 2002. Web. 30 July 2016. &lt;http://www.perfeng.com/papers/step5.pdf&gt;.</w:t>
-      </w:r>
-    </w:p>
-    <w:p>
-      <w:pPr>
-        <w:spacing w:after="0" w:line="240" w:lineRule="auto"/>
-        <w:ind w:left="720"/>
-      </w:pPr>
-    </w:p>
-    <w:p>
-      <w:pPr>
-        <w:spacing w:after="0" w:line="240" w:lineRule="auto"/>
-      </w:pPr>
-      <w:r>
-        <w:t xml:space="preserve">Woodside, Murray, Greg Franks, and </w:t>
-      </w:r>
-      <w:proofErr w:type="spellStart"/>
-      <w:r>
-        <w:t>Dorina</w:t>
-      </w:r>
-      <w:proofErr w:type="spellEnd"/>
-      <w:r>
-        <w:t xml:space="preserve"> C. </w:t>
-      </w:r>
-      <w:proofErr w:type="spellStart"/>
-      <w:r>
-        <w:t>Petriu</w:t>
-      </w:r>
-      <w:proofErr w:type="spellEnd"/>
-      <w:r>
-        <w:t xml:space="preserve">. Sce.carleton.ca. Carleton University, 8 </w:t>
-      </w:r>
-    </w:p>
-    <w:p>
-      <w:pPr>
-        <w:spacing w:after="0" w:line="240" w:lineRule="auto"/>
-        <w:ind w:left="720"/>
-      </w:pPr>
-      <w:r>
-        <w:t>Feb. 2007. Web. 2 Aug. 2016. &lt;ftp://ftp.sce.carleton.ca/pub/cmw/07/woodside-performance.pdf&gt;.</w:t>
-      </w:r>
-    </w:p>
-    <w:p>
-      <w:pPr>
-        <w:spacing w:after="0" w:line="480" w:lineRule="auto"/>
-        <w:ind w:firstLine="720"/>
-      </w:pPr>
-    </w:p>
-    <w:p>
-      <w:pPr>
-        <w:spacing w:after="0" w:line="240" w:lineRule="auto"/>
-        <w:ind w:firstLine="720"/>
-      </w:pPr>
     </w:p>
     <w:sectPr>
-      <w:headerReference w:type="first" r:id="rId10"/>
+      <w:headerReference w:type="first" r:id="rId11"/>
       <w:pgSz w:w="12240" w:h="15840"/>
       <w:pgMar w:top="1440" w:right="1440" w:bottom="1440" w:left="1440" w:header="720" w:footer="720" w:gutter="0"/>
       <w:pgNumType w:start="1" w:chapStyle="1"/>
@@ -3173,7 +3425,7 @@
 </file>
 
 <file path=word/endnotes.xml><?xml version="1.0" encoding="utf-8"?>
-<w:endnotes xmlns:wpc="http://schemas.microsoft.com/office/word/2010/wordprocessingCanvas" xmlns:mo="http://schemas.microsoft.com/office/mac/office/2008/main" xmlns:mc="http://schemas.openxmlformats.org/markup-compatibility/2006" xmlns:mv="urn:schemas-microsoft-com:mac:vml" xmlns:o="urn:schemas-microsoft-com:office:office" xmlns:r="http://schemas.openxmlformats.org/officeDocument/2006/relationships" xmlns:m="http://schemas.openxmlformats.org/officeDocument/2006/math" xmlns:v="urn:schemas-microsoft-com:vml" xmlns:wp14="http://schemas.microsoft.com/office/word/2010/wordprocessingDrawing" xmlns:wp="http://schemas.openxmlformats.org/drawingml/2006/wordprocessingDrawing" xmlns:w10="urn:schemas-microsoft-com:office:word" xmlns:w="http://schemas.openxmlformats.org/wordprocessingml/2006/main" xmlns:w14="http://schemas.microsoft.com/office/word/2010/wordml" xmlns:w15="http://schemas.microsoft.com/office/word/2012/wordml" xmlns:wpg="http://schemas.microsoft.com/office/word/2010/wordprocessingGroup" xmlns:wpi="http://schemas.microsoft.com/office/word/2010/wordprocessingInk" xmlns:wne="http://schemas.microsoft.com/office/word/2006/wordml" xmlns:wps="http://schemas.microsoft.com/office/word/2010/wordprocessingShape" mc:Ignorable="w14 w15 wp14">
+<w:endnotes xmlns:wpc="http://schemas.microsoft.com/office/word/2010/wordprocessingCanvas" xmlns:cx="http://schemas.microsoft.com/office/drawing/2014/chartex" xmlns:cx1="http://schemas.microsoft.com/office/drawing/2015/9/8/chartex" xmlns:cx2="http://schemas.microsoft.com/office/drawing/2015/10/21/chartex" xmlns:mc="http://schemas.openxmlformats.org/markup-compatibility/2006" xmlns:o="urn:schemas-microsoft-com:office:office" xmlns:r="http://schemas.openxmlformats.org/officeDocument/2006/relationships" xmlns:m="http://schemas.openxmlformats.org/officeDocument/2006/math" xmlns:v="urn:schemas-microsoft-com:vml" xmlns:wp14="http://schemas.microsoft.com/office/word/2010/wordprocessingDrawing" xmlns:wp="http://schemas.openxmlformats.org/drawingml/2006/wordprocessingDrawing" xmlns:w10="urn:schemas-microsoft-com:office:word" xmlns:w="http://schemas.openxmlformats.org/wordprocessingml/2006/main" xmlns:w14="http://schemas.microsoft.com/office/word/2010/wordml" xmlns:w15="http://schemas.microsoft.com/office/word/2012/wordml" xmlns:w16se="http://schemas.microsoft.com/office/word/2015/wordml/symex" xmlns:wpg="http://schemas.microsoft.com/office/word/2010/wordprocessingGroup" xmlns:wpi="http://schemas.microsoft.com/office/word/2010/wordprocessingInk" xmlns:wne="http://schemas.microsoft.com/office/word/2006/wordml" xmlns:wps="http://schemas.microsoft.com/office/word/2010/wordprocessingShape" mc:Ignorable="w14 w15 w16se wp14">
   <w:endnote w:type="separator" w:id="-1">
     <w:p>
       <w:pPr>
@@ -3198,7 +3450,7 @@
 </file>
 
 <file path=word/footnotes.xml><?xml version="1.0" encoding="utf-8"?>
-<w:footnotes xmlns:wpc="http://schemas.microsoft.com/office/word/2010/wordprocessingCanvas" xmlns:mo="http://schemas.microsoft.com/office/mac/office/2008/main" xmlns:mc="http://schemas.openxmlformats.org/markup-compatibility/2006" xmlns:mv="urn:schemas-microsoft-com:mac:vml" xmlns:o="urn:schemas-microsoft-com:office:office" xmlns:r="http://schemas.openxmlformats.org/officeDocument/2006/relationships" xmlns:m="http://schemas.openxmlformats.org/officeDocument/2006/math" xmlns:v="urn:schemas-microsoft-com:vml" xmlns:wp14="http://schemas.microsoft.com/office/word/2010/wordprocessingDrawing" xmlns:wp="http://schemas.openxmlformats.org/drawingml/2006/wordprocessingDrawing" xmlns:w10="urn:schemas-microsoft-com:office:word" xmlns:w="http://schemas.openxmlformats.org/wordprocessingml/2006/main" xmlns:w14="http://schemas.microsoft.com/office/word/2010/wordml" xmlns:w15="http://schemas.microsoft.com/office/word/2012/wordml" xmlns:wpg="http://schemas.microsoft.com/office/word/2010/wordprocessingGroup" xmlns:wpi="http://schemas.microsoft.com/office/word/2010/wordprocessingInk" xmlns:wne="http://schemas.microsoft.com/office/word/2006/wordml" xmlns:wps="http://schemas.microsoft.com/office/word/2010/wordprocessingShape" mc:Ignorable="w14 w15 wp14">
+<w:footnotes xmlns:wpc="http://schemas.microsoft.com/office/word/2010/wordprocessingCanvas" xmlns:cx="http://schemas.microsoft.com/office/drawing/2014/chartex" xmlns:cx1="http://schemas.microsoft.com/office/drawing/2015/9/8/chartex" xmlns:cx2="http://schemas.microsoft.com/office/drawing/2015/10/21/chartex" xmlns:mc="http://schemas.openxmlformats.org/markup-compatibility/2006" xmlns:o="urn:schemas-microsoft-com:office:office" xmlns:r="http://schemas.openxmlformats.org/officeDocument/2006/relationships" xmlns:m="http://schemas.openxmlformats.org/officeDocument/2006/math" xmlns:v="urn:schemas-microsoft-com:vml" xmlns:wp14="http://schemas.microsoft.com/office/word/2010/wordprocessingDrawing" xmlns:wp="http://schemas.openxmlformats.org/drawingml/2006/wordprocessingDrawing" xmlns:w10="urn:schemas-microsoft-com:office:word" xmlns:w="http://schemas.openxmlformats.org/wordprocessingml/2006/main" xmlns:w14="http://schemas.microsoft.com/office/word/2010/wordml" xmlns:w15="http://schemas.microsoft.com/office/word/2012/wordml" xmlns:w16se="http://schemas.microsoft.com/office/word/2015/wordml/symex" xmlns:wpg="http://schemas.microsoft.com/office/word/2010/wordprocessingGroup" xmlns:wpi="http://schemas.microsoft.com/office/word/2010/wordprocessingInk" xmlns:wne="http://schemas.microsoft.com/office/word/2006/wordml" xmlns:wps="http://schemas.microsoft.com/office/word/2010/wordprocessingShape" mc:Ignorable="w14 w15 w16se wp14">
   <w:footnote w:type="separator" w:id="-1">
     <w:p>
       <w:pPr>
@@ -3223,7 +3475,7 @@
 </file>
 
 <file path=word/header1.xml><?xml version="1.0" encoding="utf-8"?>
-<w:hdr xmlns:wpc="http://schemas.microsoft.com/office/word/2010/wordprocessingCanvas" xmlns:mo="http://schemas.microsoft.com/office/mac/office/2008/main" xmlns:mc="http://schemas.openxmlformats.org/markup-compatibility/2006" xmlns:mv="urn:schemas-microsoft-com:mac:vml" xmlns:o="urn:schemas-microsoft-com:office:office" xmlns:r="http://schemas.openxmlformats.org/officeDocument/2006/relationships" xmlns:m="http://schemas.openxmlformats.org/officeDocument/2006/math" xmlns:v="urn:schemas-microsoft-com:vml" xmlns:wp14="http://schemas.microsoft.com/office/word/2010/wordprocessingDrawing" xmlns:wp="http://schemas.openxmlformats.org/drawingml/2006/wordprocessingDrawing" xmlns:w10="urn:schemas-microsoft-com:office:word" xmlns:w="http://schemas.openxmlformats.org/wordprocessingml/2006/main" xmlns:w14="http://schemas.microsoft.com/office/word/2010/wordml" xmlns:w15="http://schemas.microsoft.com/office/word/2012/wordml" xmlns:wpg="http://schemas.microsoft.com/office/word/2010/wordprocessingGroup" xmlns:wpi="http://schemas.microsoft.com/office/word/2010/wordprocessingInk" xmlns:wne="http://schemas.microsoft.com/office/word/2006/wordml" xmlns:wps="http://schemas.microsoft.com/office/word/2010/wordprocessingShape" mc:Ignorable="w14 w15 wp14">
+<w:hdr xmlns:wpc="http://schemas.microsoft.com/office/word/2010/wordprocessingCanvas" xmlns:cx="http://schemas.microsoft.com/office/drawing/2014/chartex" xmlns:cx1="http://schemas.microsoft.com/office/drawing/2015/9/8/chartex" xmlns:cx2="http://schemas.microsoft.com/office/drawing/2015/10/21/chartex" xmlns:mc="http://schemas.openxmlformats.org/markup-compatibility/2006" xmlns:o="urn:schemas-microsoft-com:office:office" xmlns:r="http://schemas.openxmlformats.org/officeDocument/2006/relationships" xmlns:m="http://schemas.openxmlformats.org/officeDocument/2006/math" xmlns:v="urn:schemas-microsoft-com:vml" xmlns:wp14="http://schemas.microsoft.com/office/word/2010/wordprocessingDrawing" xmlns:wp="http://schemas.openxmlformats.org/drawingml/2006/wordprocessingDrawing" xmlns:w10="urn:schemas-microsoft-com:office:word" xmlns:w="http://schemas.openxmlformats.org/wordprocessingml/2006/main" xmlns:w14="http://schemas.microsoft.com/office/word/2010/wordml" xmlns:w15="http://schemas.microsoft.com/office/word/2012/wordml" xmlns:w16se="http://schemas.microsoft.com/office/word/2015/wordml/symex" xmlns:wpg="http://schemas.microsoft.com/office/word/2010/wordprocessingGroup" xmlns:wpi="http://schemas.microsoft.com/office/word/2010/wordprocessingInk" xmlns:wne="http://schemas.microsoft.com/office/word/2006/wordml" xmlns:wps="http://schemas.microsoft.com/office/word/2010/wordprocessingShape" mc:Ignorable="w14 w15 w16se wp14">
   <w:sdt>
     <w:sdtPr>
       <w:id w:val="-580068509"/>
@@ -3265,7 +3517,7 @@
             <w:bCs/>
             <w:noProof/>
           </w:rPr>
-          <w:t>4</w:t>
+          <w:t>iii</w:t>
         </w:r>
         <w:r>
           <w:rPr>
@@ -3301,7 +3553,7 @@
 </file>
 
 <file path=word/header2.xml><?xml version="1.0" encoding="utf-8"?>
-<w:hdr xmlns:wpc="http://schemas.microsoft.com/office/word/2010/wordprocessingCanvas" xmlns:mo="http://schemas.microsoft.com/office/mac/office/2008/main" xmlns:mc="http://schemas.openxmlformats.org/markup-compatibility/2006" xmlns:mv="urn:schemas-microsoft-com:mac:vml" xmlns:o="urn:schemas-microsoft-com:office:office" xmlns:r="http://schemas.openxmlformats.org/officeDocument/2006/relationships" xmlns:m="http://schemas.openxmlformats.org/officeDocument/2006/math" xmlns:v="urn:schemas-microsoft-com:vml" xmlns:wp14="http://schemas.microsoft.com/office/word/2010/wordprocessingDrawing" xmlns:wp="http://schemas.openxmlformats.org/drawingml/2006/wordprocessingDrawing" xmlns:w10="urn:schemas-microsoft-com:office:word" xmlns:w="http://schemas.openxmlformats.org/wordprocessingml/2006/main" xmlns:w14="http://schemas.microsoft.com/office/word/2010/wordml" xmlns:w15="http://schemas.microsoft.com/office/word/2012/wordml" xmlns:wpg="http://schemas.microsoft.com/office/word/2010/wordprocessingGroup" xmlns:wpi="http://schemas.microsoft.com/office/word/2010/wordprocessingInk" xmlns:wne="http://schemas.microsoft.com/office/word/2006/wordml" xmlns:wps="http://schemas.microsoft.com/office/word/2010/wordprocessingShape" mc:Ignorable="w14 w15 wp14">
+<w:hdr xmlns:wpc="http://schemas.microsoft.com/office/word/2010/wordprocessingCanvas" xmlns:cx="http://schemas.microsoft.com/office/drawing/2014/chartex" xmlns:cx1="http://schemas.microsoft.com/office/drawing/2015/9/8/chartex" xmlns:cx2="http://schemas.microsoft.com/office/drawing/2015/10/21/chartex" xmlns:mc="http://schemas.openxmlformats.org/markup-compatibility/2006" xmlns:o="urn:schemas-microsoft-com:office:office" xmlns:r="http://schemas.openxmlformats.org/officeDocument/2006/relationships" xmlns:m="http://schemas.openxmlformats.org/officeDocument/2006/math" xmlns:v="urn:schemas-microsoft-com:vml" xmlns:wp14="http://schemas.microsoft.com/office/word/2010/wordprocessingDrawing" xmlns:wp="http://schemas.openxmlformats.org/drawingml/2006/wordprocessingDrawing" xmlns:w10="urn:schemas-microsoft-com:office:word" xmlns:w="http://schemas.openxmlformats.org/wordprocessingml/2006/main" xmlns:w14="http://schemas.microsoft.com/office/word/2010/wordml" xmlns:w15="http://schemas.microsoft.com/office/word/2012/wordml" xmlns:w16se="http://schemas.microsoft.com/office/word/2015/wordml/symex" xmlns:wpg="http://schemas.microsoft.com/office/word/2010/wordprocessingGroup" xmlns:wpi="http://schemas.microsoft.com/office/word/2010/wordprocessingInk" xmlns:wne="http://schemas.microsoft.com/office/word/2006/wordml" xmlns:wps="http://schemas.microsoft.com/office/word/2010/wordprocessingShape" mc:Ignorable="w14 w15 w16se wp14">
   <w:p>
     <w:pPr>
       <w:pStyle w:val="Header"/>
@@ -3311,7 +3563,7 @@
 </file>
 
 <file path=word/header3.xml><?xml version="1.0" encoding="utf-8"?>
-<w:hdr xmlns:wpc="http://schemas.microsoft.com/office/word/2010/wordprocessingCanvas" xmlns:mo="http://schemas.microsoft.com/office/mac/office/2008/main" xmlns:mc="http://schemas.openxmlformats.org/markup-compatibility/2006" xmlns:mv="urn:schemas-microsoft-com:mac:vml" xmlns:o="urn:schemas-microsoft-com:office:office" xmlns:r="http://schemas.openxmlformats.org/officeDocument/2006/relationships" xmlns:m="http://schemas.openxmlformats.org/officeDocument/2006/math" xmlns:v="urn:schemas-microsoft-com:vml" xmlns:wp14="http://schemas.microsoft.com/office/word/2010/wordprocessingDrawing" xmlns:wp="http://schemas.openxmlformats.org/drawingml/2006/wordprocessingDrawing" xmlns:w10="urn:schemas-microsoft-com:office:word" xmlns:w="http://schemas.openxmlformats.org/wordprocessingml/2006/main" xmlns:w14="http://schemas.microsoft.com/office/word/2010/wordml" xmlns:w15="http://schemas.microsoft.com/office/word/2012/wordml" xmlns:wpg="http://schemas.microsoft.com/office/word/2010/wordprocessingGroup" xmlns:wpi="http://schemas.microsoft.com/office/word/2010/wordprocessingInk" xmlns:wne="http://schemas.microsoft.com/office/word/2006/wordml" xmlns:wps="http://schemas.microsoft.com/office/word/2010/wordprocessingShape" mc:Ignorable="w14 w15 wp14">
+<w:hdr xmlns:wpc="http://schemas.microsoft.com/office/word/2010/wordprocessingCanvas" xmlns:cx="http://schemas.microsoft.com/office/drawing/2014/chartex" xmlns:cx1="http://schemas.microsoft.com/office/drawing/2015/9/8/chartex" xmlns:cx2="http://schemas.microsoft.com/office/drawing/2015/10/21/chartex" xmlns:mc="http://schemas.openxmlformats.org/markup-compatibility/2006" xmlns:o="urn:schemas-microsoft-com:office:office" xmlns:r="http://schemas.openxmlformats.org/officeDocument/2006/relationships" xmlns:m="http://schemas.openxmlformats.org/officeDocument/2006/math" xmlns:v="urn:schemas-microsoft-com:vml" xmlns:wp14="http://schemas.microsoft.com/office/word/2010/wordprocessingDrawing" xmlns:wp="http://schemas.openxmlformats.org/drawingml/2006/wordprocessingDrawing" xmlns:w10="urn:schemas-microsoft-com:office:word" xmlns:w="http://schemas.openxmlformats.org/wordprocessingml/2006/main" xmlns:w14="http://schemas.microsoft.com/office/word/2010/wordml" xmlns:w15="http://schemas.microsoft.com/office/word/2012/wordml" xmlns:w16se="http://schemas.microsoft.com/office/word/2015/wordml/symex" xmlns:wpg="http://schemas.microsoft.com/office/word/2010/wordprocessingGroup" xmlns:wpi="http://schemas.microsoft.com/office/word/2010/wordprocessingInk" xmlns:wne="http://schemas.microsoft.com/office/word/2006/wordml" xmlns:wps="http://schemas.microsoft.com/office/word/2010/wordprocessingShape" mc:Ignorable="w14 w15 w16se wp14">
   <w:sdt>
     <w:sdtPr>
       <w:id w:val="-1566793109"/>
@@ -3389,7 +3641,7 @@
 </file>
 
 <file path=word/styles.xml><?xml version="1.0" encoding="utf-8"?>
-<w:styles xmlns:mc="http://schemas.openxmlformats.org/markup-compatibility/2006" xmlns:r="http://schemas.openxmlformats.org/officeDocument/2006/relationships" xmlns:w="http://schemas.openxmlformats.org/wordprocessingml/2006/main" xmlns:w14="http://schemas.microsoft.com/office/word/2010/wordml" xmlns:w15="http://schemas.microsoft.com/office/word/2012/wordml" mc:Ignorable="w14 w15">
+<w:styles xmlns:mc="http://schemas.openxmlformats.org/markup-compatibility/2006" xmlns:r="http://schemas.openxmlformats.org/officeDocument/2006/relationships" xmlns:w="http://schemas.openxmlformats.org/wordprocessingml/2006/main" xmlns:w14="http://schemas.microsoft.com/office/word/2010/wordml" xmlns:w15="http://schemas.microsoft.com/office/word/2012/wordml" xmlns:w16se="http://schemas.microsoft.com/office/word/2015/wordml/symex" mc:Ignorable="w14 w15 w16se">
   <w:docDefaults>
     <w:rPrDefault>
       <w:rPr>
@@ -3405,7 +3657,7 @@
       </w:pPr>
     </w:pPrDefault>
   </w:docDefaults>
-  <w:latentStyles w:defLockedState="0" w:defUIPriority="99" w:defSemiHidden="0" w:defUnhideWhenUsed="0" w:defQFormat="0" w:count="381">
+  <w:latentStyles w:defLockedState="0" w:defUIPriority="99" w:defSemiHidden="0" w:defUnhideWhenUsed="0" w:defQFormat="0" w:count="372">
     <w:lsdException w:name="Normal" w:uiPriority="0" w:qFormat="1"/>
     <w:lsdException w:name="heading 1" w:uiPriority="9" w:qFormat="1"/>
     <w:lsdException w:name="heading 2" w:semiHidden="1" w:uiPriority="9" w:unhideWhenUsed="1" w:qFormat="1"/>
@@ -4071,6 +4323,22 @@
       <w:szCs w:val="18"/>
     </w:rPr>
   </w:style>
+  <w:style w:type="character" w:customStyle="1" w:styleId="citationtext">
+    <w:name w:val="citation_text"/>
+    <w:basedOn w:val="DefaultParagraphFont"/>
+    <w:rsid w:val="00A23806"/>
+  </w:style>
+  <w:style w:type="paragraph" w:styleId="TableofFigures">
+    <w:name w:val="table of figures"/>
+    <w:basedOn w:val="Normal"/>
+    <w:next w:val="Normal"/>
+    <w:uiPriority w:val="99"/>
+    <w:unhideWhenUsed/>
+    <w:rsid w:val="00410B74"/>
+    <w:pPr>
+      <w:spacing w:after="0"/>
+    </w:pPr>
+  </w:style>
 </w:styles>
 </file>
 
@@ -4374,7 +4642,7 @@
 </file>
 
 <file path=customXml/itemProps1.xml><?xml version="1.0" encoding="utf-8"?>
-<ds:datastoreItem xmlns:ds="http://schemas.openxmlformats.org/officeDocument/2006/customXml" ds:itemID="{9E053021-18BE-8F48-95AE-13E389F1345F}">
+<ds:datastoreItem xmlns:ds="http://schemas.openxmlformats.org/officeDocument/2006/customXml" ds:itemID="{69CC0BCD-2472-45B5-ADD1-19094A3B3AB6}">
   <ds:schemaRefs>
     <ds:schemaRef ds:uri="http://schemas.openxmlformats.org/officeDocument/2006/bibliography"/>
   </ds:schemaRefs>

</xml_diff>